<commit_message>
Advance Java Project and HTML revision
Advance Java Project and HTML revision
</commit_message>
<xml_diff>
--- a/docs/AdvanceJava.docx
+++ b/docs/AdvanceJava.docx
@@ -521,6 +521,900 @@
         <w:t xml:space="preserve">  </w:t>
       </w:r>
     </w:p>
+    <w:p>
+      <w:pPr>
+        <w:pStyle w:val="NoSpacing"/>
+        <w:rPr>
+          <w:sz w:val="32"/>
+          <w:szCs w:val="32"/>
+        </w:rPr>
+      </w:pPr>
+    </w:p>
+    <w:p>
+      <w:pPr>
+        <w:pStyle w:val="NoSpacing"/>
+        <w:rPr>
+          <w:sz w:val="32"/>
+          <w:szCs w:val="32"/>
+        </w:rPr>
+      </w:pPr>
+    </w:p>
+    <w:p>
+      <w:pPr>
+        <w:pStyle w:val="NoSpacing"/>
+        <w:rPr>
+          <w:b/>
+          <w:bCs/>
+          <w:sz w:val="32"/>
+          <w:szCs w:val="32"/>
+          <w:u w:val="single"/>
+        </w:rPr>
+      </w:pPr>
+      <w:r>
+        <w:rPr>
+          <w:b/>
+          <w:bCs/>
+          <w:sz w:val="32"/>
+          <w:szCs w:val="32"/>
+          <w:u w:val="single"/>
+        </w:rPr>
+        <w:lastRenderedPageBreak/>
+        <w:t>Technologies</w:t>
+      </w:r>
+    </w:p>
+    <w:p>
+      <w:pPr>
+        <w:pStyle w:val="NoSpacing"/>
+        <w:rPr>
+          <w:b/>
+          <w:bCs/>
+          <w:sz w:val="32"/>
+          <w:szCs w:val="32"/>
+        </w:rPr>
+      </w:pPr>
+      <w:proofErr w:type="gramStart"/>
+      <w:r>
+        <w:rPr>
+          <w:b/>
+          <w:bCs/>
+          <w:sz w:val="32"/>
+          <w:szCs w:val="32"/>
+        </w:rPr>
+        <w:t>Client Side</w:t>
+      </w:r>
+      <w:proofErr w:type="gramEnd"/>
+      <w:r>
+        <w:rPr>
+          <w:b/>
+          <w:bCs/>
+          <w:sz w:val="32"/>
+          <w:szCs w:val="32"/>
+        </w:rPr>
+        <w:t xml:space="preserve"> Technologies</w:t>
+      </w:r>
+    </w:p>
+    <w:p>
+      <w:pPr>
+        <w:pStyle w:val="NoSpacing"/>
+        <w:ind w:left="720"/>
+        <w:rPr>
+          <w:sz w:val="32"/>
+          <w:szCs w:val="32"/>
+        </w:rPr>
+      </w:pPr>
+      <w:r>
+        <w:rPr>
+          <w:sz w:val="32"/>
+          <w:szCs w:val="32"/>
+        </w:rPr>
+        <w:t xml:space="preserve">The code executes at client/bowser side. Such as HTML, CSS, JS etc.  </w:t>
+      </w:r>
+    </w:p>
+    <w:p>
+      <w:pPr>
+        <w:pStyle w:val="NoSpacing"/>
+        <w:rPr>
+          <w:b/>
+          <w:bCs/>
+          <w:sz w:val="32"/>
+          <w:szCs w:val="32"/>
+          <w:u w:val="single"/>
+        </w:rPr>
+      </w:pPr>
+      <w:proofErr w:type="gramStart"/>
+      <w:r>
+        <w:rPr>
+          <w:b/>
+          <w:bCs/>
+          <w:sz w:val="32"/>
+          <w:szCs w:val="32"/>
+          <w:u w:val="single"/>
+        </w:rPr>
+        <w:t>Server Side</w:t>
+      </w:r>
+      <w:proofErr w:type="gramEnd"/>
+      <w:r>
+        <w:rPr>
+          <w:b/>
+          <w:bCs/>
+          <w:sz w:val="32"/>
+          <w:szCs w:val="32"/>
+          <w:u w:val="single"/>
+        </w:rPr>
+        <w:t xml:space="preserve"> Technology </w:t>
+      </w:r>
+    </w:p>
+    <w:p>
+      <w:pPr>
+        <w:pStyle w:val="NoSpacing"/>
+        <w:ind w:left="720"/>
+        <w:rPr>
+          <w:sz w:val="32"/>
+          <w:szCs w:val="32"/>
+        </w:rPr>
+      </w:pPr>
+      <w:r>
+        <w:rPr>
+          <w:sz w:val="32"/>
+          <w:szCs w:val="32"/>
+        </w:rPr>
+        <w:t>The</w:t>
+      </w:r>
+      <w:r>
+        <w:rPr>
+          <w:sz w:val="32"/>
+          <w:szCs w:val="32"/>
+        </w:rPr>
+        <w:t xml:space="preserve"> code executes at server side.</w:t>
+      </w:r>
+      <w:r>
+        <w:rPr>
+          <w:sz w:val="32"/>
+          <w:szCs w:val="32"/>
+        </w:rPr>
+        <w:t xml:space="preserve"> Such as JSP, Servlet, PHP, Asp.Net, Python.</w:t>
+      </w:r>
+    </w:p>
+    <w:p>
+      <w:pPr>
+        <w:pStyle w:val="NoSpacing"/>
+        <w:rPr>
+          <w:sz w:val="32"/>
+          <w:szCs w:val="32"/>
+        </w:rPr>
+      </w:pPr>
+    </w:p>
+    <w:p>
+      <w:pPr>
+        <w:pStyle w:val="NoSpacing"/>
+        <w:rPr>
+          <w:b/>
+          <w:bCs/>
+          <w:sz w:val="32"/>
+          <w:szCs w:val="32"/>
+          <w:u w:val="single"/>
+        </w:rPr>
+      </w:pPr>
+      <w:r>
+        <w:rPr>
+          <w:b/>
+          <w:bCs/>
+          <w:sz w:val="32"/>
+          <w:szCs w:val="32"/>
+          <w:u w:val="single"/>
+        </w:rPr>
+        <w:t>Environment Setup</w:t>
+      </w:r>
+    </w:p>
+    <w:p>
+      <w:pPr>
+        <w:pStyle w:val="NoSpacing"/>
+        <w:numPr>
+          <w:ilvl w:val="0"/>
+          <w:numId w:val="3"/>
+        </w:numPr>
+        <w:rPr>
+          <w:b/>
+          <w:bCs/>
+          <w:sz w:val="32"/>
+          <w:szCs w:val="32"/>
+          <w:u w:val="single"/>
+        </w:rPr>
+      </w:pPr>
+      <w:r>
+        <w:rPr>
+          <w:sz w:val="32"/>
+          <w:szCs w:val="32"/>
+        </w:rPr>
+        <w:t>Download Tomcat server</w:t>
+      </w:r>
+    </w:p>
+    <w:p>
+      <w:pPr>
+        <w:pStyle w:val="NoSpacing"/>
+        <w:ind w:left="720"/>
+        <w:rPr>
+          <w:b/>
+          <w:bCs/>
+          <w:sz w:val="32"/>
+          <w:szCs w:val="32"/>
+          <w:u w:val="single"/>
+        </w:rPr>
+      </w:pPr>
+      <w:hyperlink r:id="rId6" w:history="1">
+        <w:r>
+          <w:rPr>
+            <w:rStyle w:val="Hyperlink"/>
+            <w:b/>
+            <w:bCs/>
+            <w:sz w:val="32"/>
+            <w:szCs w:val="32"/>
+          </w:rPr>
+          <w:t>https://tomcat.apache.org/download-90.cgi</w:t>
+        </w:r>
+      </w:hyperlink>
+      <w:r>
+        <w:rPr>
+          <w:b/>
+          <w:bCs/>
+          <w:sz w:val="32"/>
+          <w:szCs w:val="32"/>
+          <w:u w:val="single"/>
+        </w:rPr>
+        <w:t xml:space="preserve"> </w:t>
+      </w:r>
+    </w:p>
+    <w:p>
+      <w:pPr>
+        <w:pStyle w:val="NoSpacing"/>
+        <w:ind w:left="720"/>
+        <w:rPr>
+          <w:sz w:val="32"/>
+          <w:szCs w:val="32"/>
+        </w:rPr>
+      </w:pPr>
+      <w:r>
+        <w:rPr>
+          <w:sz w:val="32"/>
+          <w:szCs w:val="32"/>
+        </w:rPr>
+        <w:drawing>
+          <wp:inline distT="0" distB="0" distL="0" distR="0" wp14:anchorId="4D015F2A" wp14:editId="39E9DF59">
+            <wp:extent cx="4024946" cy="2122127"/>
+            <wp:effectExtent l="0" t="0" r="0" b="0"/>
+            <wp:docPr id="2" name="Picture 2"/>
+            <wp:cNvGraphicFramePr>
+              <a:graphicFrameLocks xmlns:a="http://schemas.openxmlformats.org/drawingml/2006/main" noChangeAspect="1"/>
+            </wp:cNvGraphicFramePr>
+            <a:graphic xmlns:a="http://schemas.openxmlformats.org/drawingml/2006/main">
+              <a:graphicData uri="http://schemas.openxmlformats.org/drawingml/2006/picture">
+                <pic:pic xmlns:pic="http://schemas.openxmlformats.org/drawingml/2006/picture">
+                  <pic:nvPicPr>
+                    <pic:cNvPr id="1" name=""/>
+                    <pic:cNvPicPr/>
+                  </pic:nvPicPr>
+                  <pic:blipFill>
+                    <a:blip r:embed="rId7"/>
+                    <a:stretch>
+                      <a:fillRect/>
+                    </a:stretch>
+                  </pic:blipFill>
+                  <pic:spPr>
+                    <a:xfrm>
+                      <a:off x="0" y="0"/>
+                      <a:ext cx="4037917" cy="2128966"/>
+                    </a:xfrm>
+                    <a:prstGeom prst="rect">
+                      <a:avLst/>
+                    </a:prstGeom>
+                  </pic:spPr>
+                </pic:pic>
+              </a:graphicData>
+            </a:graphic>
+          </wp:inline>
+        </w:drawing>
+      </w:r>
+      <w:r>
+        <w:rPr>
+          <w:sz w:val="32"/>
+          <w:szCs w:val="32"/>
+        </w:rPr>
+        <w:t xml:space="preserve"> </w:t>
+      </w:r>
+    </w:p>
+    <w:p>
+      <w:pPr>
+        <w:pStyle w:val="NoSpacing"/>
+        <w:numPr>
+          <w:ilvl w:val="0"/>
+          <w:numId w:val="3"/>
+        </w:numPr>
+        <w:rPr>
+          <w:sz w:val="32"/>
+          <w:szCs w:val="32"/>
+        </w:rPr>
+      </w:pPr>
+      <w:r>
+        <w:rPr>
+          <w:sz w:val="32"/>
+          <w:szCs w:val="32"/>
+        </w:rPr>
+        <w:t>Extract</w:t>
+      </w:r>
+      <w:r>
+        <w:rPr>
+          <w:sz w:val="32"/>
+          <w:szCs w:val="32"/>
+        </w:rPr>
+        <w:t xml:space="preserve"> Server</w:t>
+      </w:r>
+      <w:r>
+        <w:rPr>
+          <w:sz w:val="32"/>
+          <w:szCs w:val="32"/>
+        </w:rPr>
+        <w:t xml:space="preserve"> and Setup server into eclipse</w:t>
+      </w:r>
+    </w:p>
+    <w:p>
+      <w:pPr>
+        <w:pStyle w:val="NoSpacing"/>
+        <w:numPr>
+          <w:ilvl w:val="1"/>
+          <w:numId w:val="3"/>
+        </w:numPr>
+        <w:rPr>
+          <w:sz w:val="32"/>
+          <w:szCs w:val="32"/>
+        </w:rPr>
+      </w:pPr>
+      <w:r>
+        <w:rPr>
+          <w:sz w:val="32"/>
+          <w:szCs w:val="32"/>
+        </w:rPr>
+        <w:t>Copy and paste zip fine into an appropriate location.</w:t>
+      </w:r>
+    </w:p>
+    <w:p>
+      <w:pPr>
+        <w:pStyle w:val="NoSpacing"/>
+        <w:numPr>
+          <w:ilvl w:val="1"/>
+          <w:numId w:val="3"/>
+        </w:numPr>
+        <w:rPr>
+          <w:sz w:val="32"/>
+          <w:szCs w:val="32"/>
+        </w:rPr>
+      </w:pPr>
+      <w:r>
+        <w:rPr>
+          <w:sz w:val="32"/>
+          <w:szCs w:val="32"/>
+        </w:rPr>
+        <w:t>Extract the ZIP file.</w:t>
+      </w:r>
+    </w:p>
+    <w:p>
+      <w:pPr>
+        <w:pStyle w:val="NoSpacing"/>
+        <w:numPr>
+          <w:ilvl w:val="1"/>
+          <w:numId w:val="3"/>
+        </w:numPr>
+        <w:rPr>
+          <w:sz w:val="32"/>
+          <w:szCs w:val="32"/>
+        </w:rPr>
+      </w:pPr>
+      <w:r>
+        <w:rPr>
+          <w:sz w:val="32"/>
+          <w:szCs w:val="32"/>
+        </w:rPr>
+        <w:t>Server Setup in eclipse</w:t>
+      </w:r>
+    </w:p>
+    <w:p>
+      <w:pPr>
+        <w:pStyle w:val="NoSpacing"/>
+        <w:numPr>
+          <w:ilvl w:val="2"/>
+          <w:numId w:val="3"/>
+        </w:numPr>
+        <w:rPr>
+          <w:sz w:val="32"/>
+          <w:szCs w:val="32"/>
+        </w:rPr>
+      </w:pPr>
+      <w:r>
+        <w:rPr>
+          <w:sz w:val="32"/>
+          <w:szCs w:val="32"/>
+        </w:rPr>
+        <w:t>Set the eclipse perspective to “</w:t>
+      </w:r>
+      <w:r>
+        <w:rPr>
+          <w:sz w:val="32"/>
+          <w:szCs w:val="32"/>
+        </w:rPr>
+        <w:t>Java EE</w:t>
+      </w:r>
+      <w:r>
+        <w:rPr>
+          <w:sz w:val="32"/>
+          <w:szCs w:val="32"/>
+        </w:rPr>
+        <w:t>”</w:t>
+      </w:r>
+    </w:p>
+    <w:p>
+      <w:pPr>
+        <w:pStyle w:val="NoSpacing"/>
+        <w:numPr>
+          <w:ilvl w:val="2"/>
+          <w:numId w:val="3"/>
+        </w:numPr>
+        <w:rPr>
+          <w:sz w:val="32"/>
+          <w:szCs w:val="32"/>
+        </w:rPr>
+      </w:pPr>
+      <w:r>
+        <w:rPr>
+          <w:sz w:val="32"/>
+          <w:szCs w:val="32"/>
+        </w:rPr>
+        <w:t>Go to “servers” tab (at the bottom of the eclipse window)</w:t>
+      </w:r>
+    </w:p>
+    <w:p>
+      <w:pPr>
+        <w:pStyle w:val="NoSpacing"/>
+        <w:numPr>
+          <w:ilvl w:val="2"/>
+          <w:numId w:val="3"/>
+        </w:numPr>
+        <w:rPr>
+          <w:sz w:val="32"/>
+          <w:szCs w:val="32"/>
+        </w:rPr>
+      </w:pPr>
+      <w:r>
+        <w:rPr>
+          <w:sz w:val="32"/>
+          <w:szCs w:val="32"/>
+        </w:rPr>
+        <w:t>Click the link to add new Server.</w:t>
+      </w:r>
+    </w:p>
+    <w:p>
+      <w:pPr>
+        <w:pStyle w:val="NoSpacing"/>
+        <w:numPr>
+          <w:ilvl w:val="2"/>
+          <w:numId w:val="3"/>
+        </w:numPr>
+        <w:rPr>
+          <w:sz w:val="32"/>
+          <w:szCs w:val="32"/>
+        </w:rPr>
+      </w:pPr>
+      <w:r>
+        <w:rPr>
+          <w:sz w:val="32"/>
+          <w:szCs w:val="32"/>
+        </w:rPr>
+        <w:t>Expand the Apache option from the new Window</w:t>
+      </w:r>
+    </w:p>
+    <w:p>
+      <w:pPr>
+        <w:pStyle w:val="NoSpacing"/>
+        <w:numPr>
+          <w:ilvl w:val="2"/>
+          <w:numId w:val="3"/>
+        </w:numPr>
+        <w:rPr>
+          <w:sz w:val="32"/>
+          <w:szCs w:val="32"/>
+        </w:rPr>
+      </w:pPr>
+      <w:r>
+        <w:rPr>
+          <w:sz w:val="32"/>
+          <w:szCs w:val="32"/>
+        </w:rPr>
+        <w:t>Select the Tomcat version which is downloaded.</w:t>
+      </w:r>
+    </w:p>
+    <w:p>
+      <w:pPr>
+        <w:pStyle w:val="NoSpacing"/>
+        <w:numPr>
+          <w:ilvl w:val="2"/>
+          <w:numId w:val="3"/>
+        </w:numPr>
+        <w:rPr>
+          <w:sz w:val="32"/>
+          <w:szCs w:val="32"/>
+        </w:rPr>
+      </w:pPr>
+      <w:r>
+        <w:rPr>
+          <w:sz w:val="32"/>
+          <w:szCs w:val="32"/>
+        </w:rPr>
+        <w:t>Click on “Next”</w:t>
+      </w:r>
+    </w:p>
+    <w:p>
+      <w:pPr>
+        <w:pStyle w:val="NoSpacing"/>
+        <w:numPr>
+          <w:ilvl w:val="2"/>
+          <w:numId w:val="3"/>
+        </w:numPr>
+        <w:rPr>
+          <w:sz w:val="32"/>
+          <w:szCs w:val="32"/>
+        </w:rPr>
+      </w:pPr>
+      <w:r>
+        <w:rPr>
+          <w:sz w:val="32"/>
+          <w:szCs w:val="32"/>
+        </w:rPr>
+        <w:lastRenderedPageBreak/>
+        <w:t>Browse for the tomcat path (path must the parent folder of the extracted tomcat in which bin, lib, config</w:t>
+      </w:r>
+      <w:r>
+        <w:rPr>
+          <w:sz w:val="32"/>
+          <w:szCs w:val="32"/>
+        </w:rPr>
+        <w:t xml:space="preserve"> folders are present</w:t>
+      </w:r>
+      <w:r>
+        <w:rPr>
+          <w:sz w:val="32"/>
+          <w:szCs w:val="32"/>
+        </w:rPr>
+        <w:t>)</w:t>
+      </w:r>
+      <w:r>
+        <w:rPr>
+          <w:sz w:val="32"/>
+          <w:szCs w:val="32"/>
+        </w:rPr>
+        <w:t xml:space="preserve"> </w:t>
+      </w:r>
+      <w:r>
+        <w:rPr>
+          <w:sz w:val="32"/>
+          <w:szCs w:val="32"/>
+        </w:rPr>
+        <w:t xml:space="preserve"> </w:t>
+      </w:r>
+    </w:p>
+    <w:p>
+      <w:pPr>
+        <w:pStyle w:val="NoSpacing"/>
+        <w:numPr>
+          <w:ilvl w:val="2"/>
+          <w:numId w:val="3"/>
+        </w:numPr>
+        <w:rPr>
+          <w:sz w:val="32"/>
+          <w:szCs w:val="32"/>
+        </w:rPr>
+      </w:pPr>
+      <w:r>
+        <w:rPr>
+          <w:sz w:val="32"/>
+          <w:szCs w:val="32"/>
+        </w:rPr>
+        <w:t>Click on “Next” -&gt; “Finish”</w:t>
+      </w:r>
+    </w:p>
+    <w:p>
+      <w:pPr>
+        <w:pStyle w:val="NoSpacing"/>
+        <w:rPr>
+          <w:sz w:val="32"/>
+          <w:szCs w:val="32"/>
+        </w:rPr>
+      </w:pPr>
+    </w:p>
+    <w:p>
+      <w:pPr>
+        <w:pStyle w:val="NoSpacing"/>
+        <w:rPr>
+          <w:sz w:val="32"/>
+          <w:szCs w:val="32"/>
+        </w:rPr>
+      </w:pPr>
+    </w:p>
+    <w:p>
+      <w:pPr>
+        <w:pStyle w:val="NoSpacing"/>
+        <w:rPr>
+          <w:b/>
+          <w:bCs/>
+          <w:sz w:val="32"/>
+          <w:szCs w:val="32"/>
+          <w:u w:val="single"/>
+        </w:rPr>
+      </w:pPr>
+      <w:r>
+        <w:rPr>
+          <w:b/>
+          <w:bCs/>
+          <w:sz w:val="32"/>
+          <w:szCs w:val="32"/>
+          <w:u w:val="single"/>
+        </w:rPr>
+        <w:t>Create Web Application in Eclipse</w:t>
+      </w:r>
+    </w:p>
+    <w:p>
+      <w:pPr>
+        <w:pStyle w:val="NoSpacing"/>
+        <w:numPr>
+          <w:ilvl w:val="0"/>
+          <w:numId w:val="4"/>
+        </w:numPr>
+        <w:rPr>
+          <w:b/>
+          <w:bCs/>
+          <w:sz w:val="32"/>
+          <w:szCs w:val="32"/>
+          <w:u w:val="single"/>
+        </w:rPr>
+      </w:pPr>
+      <w:r>
+        <w:rPr>
+          <w:sz w:val="32"/>
+          <w:szCs w:val="32"/>
+        </w:rPr>
+        <w:t>“File” Menu -&gt; “New” Option -&gt; select “Dynamic Web Project”</w:t>
+      </w:r>
+      <w:r>
+        <w:rPr>
+          <w:b/>
+          <w:bCs/>
+          <w:sz w:val="32"/>
+          <w:szCs w:val="32"/>
+          <w:u w:val="single"/>
+        </w:rPr>
+        <w:t xml:space="preserve"> </w:t>
+      </w:r>
+    </w:p>
+    <w:p>
+      <w:pPr>
+        <w:pStyle w:val="NoSpacing"/>
+        <w:numPr>
+          <w:ilvl w:val="0"/>
+          <w:numId w:val="4"/>
+        </w:numPr>
+        <w:rPr>
+          <w:sz w:val="32"/>
+          <w:szCs w:val="32"/>
+        </w:rPr>
+      </w:pPr>
+      <w:r>
+        <w:rPr>
+          <w:sz w:val="32"/>
+          <w:szCs w:val="32"/>
+        </w:rPr>
+        <w:t>Provide the Project Name</w:t>
+      </w:r>
+      <w:r>
+        <w:rPr>
+          <w:sz w:val="32"/>
+          <w:szCs w:val="32"/>
+        </w:rPr>
+        <w:t xml:space="preserve"> (</w:t>
+      </w:r>
+      <w:r>
+        <w:rPr>
+          <w:color w:val="FF0000"/>
+          <w:sz w:val="32"/>
+          <w:szCs w:val="32"/>
+        </w:rPr>
+        <w:t>Make sure that target runtime is selected</w:t>
+      </w:r>
+      <w:r>
+        <w:rPr>
+          <w:sz w:val="32"/>
+          <w:szCs w:val="32"/>
+        </w:rPr>
+        <w:t>)</w:t>
+      </w:r>
+    </w:p>
+    <w:p>
+      <w:pPr>
+        <w:pStyle w:val="NoSpacing"/>
+        <w:numPr>
+          <w:ilvl w:val="0"/>
+          <w:numId w:val="4"/>
+        </w:numPr>
+        <w:rPr>
+          <w:sz w:val="32"/>
+          <w:szCs w:val="32"/>
+        </w:rPr>
+      </w:pPr>
+      <w:r>
+        <w:rPr>
+          <w:sz w:val="32"/>
+          <w:szCs w:val="32"/>
+        </w:rPr>
+        <w:t>Click on “Next” -&gt; Click “Next”</w:t>
+      </w:r>
+    </w:p>
+    <w:p>
+      <w:pPr>
+        <w:pStyle w:val="NoSpacing"/>
+        <w:numPr>
+          <w:ilvl w:val="0"/>
+          <w:numId w:val="4"/>
+        </w:numPr>
+        <w:rPr>
+          <w:sz w:val="32"/>
+          <w:szCs w:val="32"/>
+        </w:rPr>
+      </w:pPr>
+      <w:r>
+        <w:rPr>
+          <w:sz w:val="32"/>
+          <w:szCs w:val="32"/>
+        </w:rPr>
+        <w:t xml:space="preserve">Make Sure that “Generate web.xml deployment descriptor” check box is selected </w:t>
+      </w:r>
+    </w:p>
+    <w:p>
+      <w:pPr>
+        <w:pStyle w:val="NoSpacing"/>
+        <w:numPr>
+          <w:ilvl w:val="0"/>
+          <w:numId w:val="4"/>
+        </w:numPr>
+        <w:rPr>
+          <w:sz w:val="32"/>
+          <w:szCs w:val="32"/>
+        </w:rPr>
+      </w:pPr>
+      <w:r>
+        <w:rPr>
+          <w:sz w:val="32"/>
+          <w:szCs w:val="32"/>
+        </w:rPr>
+        <w:t>Click on “F</w:t>
+      </w:r>
+      <w:r>
+        <w:rPr>
+          <w:sz w:val="32"/>
+          <w:szCs w:val="32"/>
+        </w:rPr>
+        <w:t>i</w:t>
+      </w:r>
+      <w:r>
+        <w:rPr>
+          <w:sz w:val="32"/>
+          <w:szCs w:val="32"/>
+        </w:rPr>
+        <w:t>nish”</w:t>
+      </w:r>
+    </w:p>
+    <w:p>
+      <w:pPr>
+        <w:pStyle w:val="NoSpacing"/>
+        <w:rPr>
+          <w:sz w:val="32"/>
+          <w:szCs w:val="32"/>
+        </w:rPr>
+      </w:pPr>
+    </w:p>
+    <w:p>
+      <w:pPr>
+        <w:pStyle w:val="NoSpacing"/>
+        <w:rPr>
+          <w:b/>
+          <w:bCs/>
+          <w:sz w:val="32"/>
+          <w:szCs w:val="32"/>
+          <w:u w:val="single"/>
+        </w:rPr>
+      </w:pPr>
+      <w:r>
+        <w:rPr>
+          <w:b/>
+          <w:bCs/>
+          <w:sz w:val="32"/>
+          <w:szCs w:val="32"/>
+          <w:u w:val="single"/>
+        </w:rPr>
+        <w:t xml:space="preserve">Dynamic Web Project Structure </w:t>
+      </w:r>
+    </w:p>
+    <w:p>
+      <w:pPr>
+        <w:pStyle w:val="NoSpacing"/>
+        <w:rPr>
+          <w:b/>
+          <w:bCs/>
+          <w:sz w:val="32"/>
+          <w:szCs w:val="32"/>
+          <w:u w:val="single"/>
+        </w:rPr>
+      </w:pPr>
+    </w:p>
+    <w:p>
+      <w:pPr>
+        <w:pStyle w:val="NoSpacing"/>
+        <w:rPr>
+          <w:sz w:val="32"/>
+          <w:szCs w:val="32"/>
+        </w:rPr>
+      </w:pPr>
+      <w:r>
+        <w:rPr>
+          <w:noProof/>
+          <w:sz w:val="32"/>
+          <w:szCs w:val="32"/>
+        </w:rPr>
+        <w:drawing>
+          <wp:inline distT="0" distB="0" distL="0" distR="0" wp14:anchorId="01EBA964" wp14:editId="4ABB3827">
+            <wp:extent cx="5943600" cy="2559685"/>
+            <wp:effectExtent l="0" t="0" r="0" b="0"/>
+            <wp:docPr id="3" name="Picture 3"/>
+            <wp:cNvGraphicFramePr>
+              <a:graphicFrameLocks xmlns:a="http://schemas.openxmlformats.org/drawingml/2006/main" noChangeAspect="1"/>
+            </wp:cNvGraphicFramePr>
+            <a:graphic xmlns:a="http://schemas.openxmlformats.org/drawingml/2006/main">
+              <a:graphicData uri="http://schemas.openxmlformats.org/drawingml/2006/picture">
+                <pic:pic xmlns:pic="http://schemas.openxmlformats.org/drawingml/2006/picture">
+                  <pic:nvPicPr>
+                    <pic:cNvPr id="0" name="Picture 1"/>
+                    <pic:cNvPicPr>
+                      <a:picLocks noChangeAspect="1" noChangeArrowheads="1"/>
+                    </pic:cNvPicPr>
+                  </pic:nvPicPr>
+                  <pic:blipFill>
+                    <a:blip r:embed="rId8">
+                      <a:extLst>
+                        <a:ext uri="{28A0092B-C50C-407E-A947-70E740481C1C}">
+                          <a14:useLocalDpi xmlns:a14="http://schemas.microsoft.com/office/drawing/2010/main" val="0"/>
+                        </a:ext>
+                      </a:extLst>
+                    </a:blip>
+                    <a:srcRect/>
+                    <a:stretch>
+                      <a:fillRect/>
+                    </a:stretch>
+                  </pic:blipFill>
+                  <pic:spPr bwMode="auto">
+                    <a:xfrm>
+                      <a:off x="0" y="0"/>
+                      <a:ext cx="5943600" cy="2559685"/>
+                    </a:xfrm>
+                    <a:prstGeom prst="rect">
+                      <a:avLst/>
+                    </a:prstGeom>
+                    <a:noFill/>
+                    <a:ln>
+                      <a:noFill/>
+                    </a:ln>
+                  </pic:spPr>
+                </pic:pic>
+              </a:graphicData>
+            </a:graphic>
+          </wp:inline>
+        </w:drawing>
+      </w:r>
+    </w:p>
     <w:sectPr>
       <w:pgSz w:w="12240" w:h="15840"/>
       <w:pgMar w:top="1440" w:right="1440" w:bottom="1440" w:left="1440" w:header="720" w:footer="720" w:gutter="0"/>
@@ -534,6 +1428,97 @@
 <file path=word/numbering.xml><?xml version="1.0" encoding="utf-8"?>
 <w:numbering xmlns:wpc="http://schemas.microsoft.com/office/word/2010/wordprocessingCanvas" xmlns:cx="http://schemas.microsoft.com/office/drawing/2014/chartex" xmlns:cx1="http://schemas.microsoft.com/office/drawing/2015/9/8/chartex" xmlns:cx2="http://schemas.microsoft.com/office/drawing/2015/10/21/chartex" xmlns:cx3="http://schemas.microsoft.com/office/drawing/2016/5/9/chartex" xmlns:cx4="http://schemas.microsoft.com/office/drawing/2016/5/10/chartex" xmlns:cx5="http://schemas.microsoft.com/office/drawing/2016/5/11/chartex" xmlns:cx6="http://schemas.microsoft.com/office/drawing/2016/5/12/chartex" xmlns:cx7="http://schemas.microsoft.com/office/drawing/2016/5/13/chartex" xmlns:cx8="http://schemas.microsoft.com/office/drawing/2016/5/14/chartex" xmlns:mc="http://schemas.openxmlformats.org/markup-compatibility/2006" xmlns:aink="http://schemas.microsoft.com/office/drawing/2016/ink" xmlns:am3d="http://schemas.microsoft.com/office/drawing/2017/model3d" xmlns:o="urn:schemas-microsoft-com:office:office" xmlns:oel="http://schemas.microsoft.com/office/2019/extlst" xmlns:r="http://schemas.openxmlformats.org/officeDocument/2006/relationships" xmlns:m="http://schemas.openxmlformats.org/officeDocument/2006/math" xmlns:v="urn:schemas-microsoft-com:vml" xmlns:wp14="http://schemas.microsoft.com/office/word/2010/wordprocessingDrawing" xmlns:wp="http://schemas.openxmlformats.org/drawingml/2006/wordprocessingDrawing" xmlns:w10="urn:schemas-microsoft-com:office:word" xmlns:w="http://schemas.openxmlformats.org/wordprocessingml/2006/main" xmlns:w14="http://schemas.microsoft.com/office/word/2010/wordml" xmlns:w15="http://schemas.microsoft.com/office/word/2012/wordml" xmlns:w16cex="http://schemas.microsoft.com/office/word/2018/wordml/cex" xmlns:w16cid="http://schemas.microsoft.com/office/word/2016/wordml/cid" xmlns:w16="http://schemas.microsoft.com/office/word/2018/wordml" xmlns:w16sdtdh="http://schemas.microsoft.com/office/word/2020/wordml/sdtdatahash" xmlns:w16se="http://schemas.microsoft.com/office/word/2015/wordml/symex" xmlns:wpg="http://schemas.microsoft.com/office/word/2010/wordprocessingGroup" xmlns:wpi="http://schemas.microsoft.com/office/word/2010/wordprocessingInk" xmlns:wne="http://schemas.microsoft.com/office/word/2006/wordml" xmlns:wps="http://schemas.microsoft.com/office/word/2010/wordprocessingShape" mc:Ignorable="w14 w15 w16se w16cid w16 w16cex w16sdtdh wp14">
   <w:abstractNum w:abstractNumId="0" w15:restartNumberingAfterBreak="0">
+    <w:nsid w:val="04C8148B"/>
+    <w:multiLevelType w:val="hybridMultilevel"/>
+    <w:tmpl w:val="C3AC5712"/>
+    <w:lvl w:ilvl="0" w:tplc="0409000F">
+      <w:start w:val="1"/>
+      <w:numFmt w:val="decimal"/>
+      <w:lvlText w:val="%1."/>
+      <w:lvlJc w:val="left"/>
+      <w:pPr>
+        <w:ind w:left="720" w:hanging="360"/>
+      </w:pPr>
+      <w:rPr>
+        <w:rFonts w:hint="default"/>
+        <w:b w:val="0"/>
+        <w:u w:val="none"/>
+      </w:rPr>
+    </w:lvl>
+    <w:lvl w:ilvl="1" w:tplc="04090019">
+      <w:start w:val="1"/>
+      <w:numFmt w:val="lowerLetter"/>
+      <w:lvlText w:val="%2."/>
+      <w:lvlJc w:val="left"/>
+      <w:pPr>
+        <w:ind w:left="1440" w:hanging="360"/>
+      </w:pPr>
+    </w:lvl>
+    <w:lvl w:ilvl="2" w:tplc="0409001B">
+      <w:start w:val="1"/>
+      <w:numFmt w:val="lowerRoman"/>
+      <w:lvlText w:val="%3."/>
+      <w:lvlJc w:val="right"/>
+      <w:pPr>
+        <w:ind w:left="2160" w:hanging="180"/>
+      </w:pPr>
+    </w:lvl>
+    <w:lvl w:ilvl="3" w:tplc="0409000F" w:tentative="1">
+      <w:start w:val="1"/>
+      <w:numFmt w:val="decimal"/>
+      <w:lvlText w:val="%4."/>
+      <w:lvlJc w:val="left"/>
+      <w:pPr>
+        <w:ind w:left="2880" w:hanging="360"/>
+      </w:pPr>
+    </w:lvl>
+    <w:lvl w:ilvl="4" w:tplc="04090019" w:tentative="1">
+      <w:start w:val="1"/>
+      <w:numFmt w:val="lowerLetter"/>
+      <w:lvlText w:val="%5."/>
+      <w:lvlJc w:val="left"/>
+      <w:pPr>
+        <w:ind w:left="3600" w:hanging="360"/>
+      </w:pPr>
+    </w:lvl>
+    <w:lvl w:ilvl="5" w:tplc="0409001B" w:tentative="1">
+      <w:start w:val="1"/>
+      <w:numFmt w:val="lowerRoman"/>
+      <w:lvlText w:val="%6."/>
+      <w:lvlJc w:val="right"/>
+      <w:pPr>
+        <w:ind w:left="4320" w:hanging="180"/>
+      </w:pPr>
+    </w:lvl>
+    <w:lvl w:ilvl="6" w:tplc="0409000F" w:tentative="1">
+      <w:start w:val="1"/>
+      <w:numFmt w:val="decimal"/>
+      <w:lvlText w:val="%7."/>
+      <w:lvlJc w:val="left"/>
+      <w:pPr>
+        <w:ind w:left="5040" w:hanging="360"/>
+      </w:pPr>
+    </w:lvl>
+    <w:lvl w:ilvl="7" w:tplc="04090019" w:tentative="1">
+      <w:start w:val="1"/>
+      <w:numFmt w:val="lowerLetter"/>
+      <w:lvlText w:val="%8."/>
+      <w:lvlJc w:val="left"/>
+      <w:pPr>
+        <w:ind w:left="5760" w:hanging="360"/>
+      </w:pPr>
+    </w:lvl>
+    <w:lvl w:ilvl="8" w:tplc="0409001B" w:tentative="1">
+      <w:start w:val="1"/>
+      <w:numFmt w:val="lowerRoman"/>
+      <w:lvlText w:val="%9."/>
+      <w:lvlJc w:val="right"/>
+      <w:pPr>
+        <w:ind w:left="6480" w:hanging="180"/>
+      </w:pPr>
+    </w:lvl>
+  </w:abstractNum>
+  <w:abstractNum w:abstractNumId="1" w15:restartNumberingAfterBreak="0">
     <w:nsid w:val="067F69FC"/>
     <w:multiLevelType w:val="hybridMultilevel"/>
     <w:tmpl w:val="00F0785C"/>
@@ -622,7 +1607,7 @@
       </w:pPr>
     </w:lvl>
   </w:abstractNum>
-  <w:abstractNum w:abstractNumId="1" w15:restartNumberingAfterBreak="0">
+  <w:abstractNum w:abstractNumId="2" w15:restartNumberingAfterBreak="0">
     <w:nsid w:val="52DD3953"/>
     <w:multiLevelType w:val="hybridMultilevel"/>
     <w:tmpl w:val="A27E3782"/>
@@ -711,11 +1696,108 @@
       </w:pPr>
     </w:lvl>
   </w:abstractNum>
+  <w:abstractNum w:abstractNumId="3" w15:restartNumberingAfterBreak="0">
+    <w:nsid w:val="6C251553"/>
+    <w:multiLevelType w:val="hybridMultilevel"/>
+    <w:tmpl w:val="0F9C3CBC"/>
+    <w:lvl w:ilvl="0" w:tplc="0409000F">
+      <w:start w:val="1"/>
+      <w:numFmt w:val="decimal"/>
+      <w:lvlText w:val="%1."/>
+      <w:lvlJc w:val="left"/>
+      <w:pPr>
+        <w:ind w:left="720" w:hanging="360"/>
+      </w:pPr>
+      <w:rPr>
+        <w:rFonts w:hint="default"/>
+        <w:b w:val="0"/>
+        <w:u w:val="none"/>
+      </w:rPr>
+    </w:lvl>
+    <w:lvl w:ilvl="1" w:tplc="04090019" w:tentative="1">
+      <w:start w:val="1"/>
+      <w:numFmt w:val="lowerLetter"/>
+      <w:lvlText w:val="%2."/>
+      <w:lvlJc w:val="left"/>
+      <w:pPr>
+        <w:ind w:left="1440" w:hanging="360"/>
+      </w:pPr>
+    </w:lvl>
+    <w:lvl w:ilvl="2" w:tplc="0409001B" w:tentative="1">
+      <w:start w:val="1"/>
+      <w:numFmt w:val="lowerRoman"/>
+      <w:lvlText w:val="%3."/>
+      <w:lvlJc w:val="right"/>
+      <w:pPr>
+        <w:ind w:left="2160" w:hanging="180"/>
+      </w:pPr>
+    </w:lvl>
+    <w:lvl w:ilvl="3" w:tplc="0409000F" w:tentative="1">
+      <w:start w:val="1"/>
+      <w:numFmt w:val="decimal"/>
+      <w:lvlText w:val="%4."/>
+      <w:lvlJc w:val="left"/>
+      <w:pPr>
+        <w:ind w:left="2880" w:hanging="360"/>
+      </w:pPr>
+    </w:lvl>
+    <w:lvl w:ilvl="4" w:tplc="04090019" w:tentative="1">
+      <w:start w:val="1"/>
+      <w:numFmt w:val="lowerLetter"/>
+      <w:lvlText w:val="%5."/>
+      <w:lvlJc w:val="left"/>
+      <w:pPr>
+        <w:ind w:left="3600" w:hanging="360"/>
+      </w:pPr>
+    </w:lvl>
+    <w:lvl w:ilvl="5" w:tplc="0409001B" w:tentative="1">
+      <w:start w:val="1"/>
+      <w:numFmt w:val="lowerRoman"/>
+      <w:lvlText w:val="%6."/>
+      <w:lvlJc w:val="right"/>
+      <w:pPr>
+        <w:ind w:left="4320" w:hanging="180"/>
+      </w:pPr>
+    </w:lvl>
+    <w:lvl w:ilvl="6" w:tplc="0409000F" w:tentative="1">
+      <w:start w:val="1"/>
+      <w:numFmt w:val="decimal"/>
+      <w:lvlText w:val="%7."/>
+      <w:lvlJc w:val="left"/>
+      <w:pPr>
+        <w:ind w:left="5040" w:hanging="360"/>
+      </w:pPr>
+    </w:lvl>
+    <w:lvl w:ilvl="7" w:tplc="04090019" w:tentative="1">
+      <w:start w:val="1"/>
+      <w:numFmt w:val="lowerLetter"/>
+      <w:lvlText w:val="%8."/>
+      <w:lvlJc w:val="left"/>
+      <w:pPr>
+        <w:ind w:left="5760" w:hanging="360"/>
+      </w:pPr>
+    </w:lvl>
+    <w:lvl w:ilvl="8" w:tplc="0409001B" w:tentative="1">
+      <w:start w:val="1"/>
+      <w:numFmt w:val="lowerRoman"/>
+      <w:lvlText w:val="%9."/>
+      <w:lvlJc w:val="right"/>
+      <w:pPr>
+        <w:ind w:left="6480" w:hanging="180"/>
+      </w:pPr>
+    </w:lvl>
+  </w:abstractNum>
   <w:num w:numId="1" w16cid:durableId="2007857545">
+    <w:abstractNumId w:val="2"/>
+  </w:num>
+  <w:num w:numId="2" w16cid:durableId="715857888">
     <w:abstractNumId w:val="1"/>
   </w:num>
-  <w:num w:numId="2" w16cid:durableId="715857888">
+  <w:num w:numId="3" w16cid:durableId="179664202">
     <w:abstractNumId w:val="0"/>
+  </w:num>
+  <w:num w:numId="4" w16cid:durableId="592009458">
+    <w:abstractNumId w:val="3"/>
   </w:num>
 </w:numbering>
 </file>
@@ -1155,6 +2237,29 @@
       <w:spacing w:after="0" w:line="240" w:lineRule="auto"/>
     </w:pPr>
   </w:style>
+  <w:style w:type="character" w:styleId="Hyperlink">
+    <w:name w:val="Hyperlink"/>
+    <w:basedOn w:val="DefaultParagraphFont"/>
+    <w:uiPriority w:val="99"/>
+    <w:unhideWhenUsed/>
+    <w:rsid w:val="00D35E13"/>
+    <w:rPr>
+      <w:color w:val="0563C1" w:themeColor="hyperlink"/>
+      <w:u w:val="single"/>
+    </w:rPr>
+  </w:style>
+  <w:style w:type="character" w:styleId="UnresolvedMention">
+    <w:name w:val="Unresolved Mention"/>
+    <w:basedOn w:val="DefaultParagraphFont"/>
+    <w:uiPriority w:val="99"/>
+    <w:semiHidden/>
+    <w:unhideWhenUsed/>
+    <w:rsid w:val="00D35E13"/>
+    <w:rPr>
+      <w:color w:val="605E5C"/>
+      <w:shd w:val="clear" w:color="auto" w:fill="E1DFDD"/>
+    </w:rPr>
+  </w:style>
 </w:styles>
 </file>
 

</xml_diff>

<commit_message>
Cookies and Error Pages
Cookies and Error Pages
</commit_message>
<xml_diff>
--- a/docs/AdvanceJava.docx
+++ b/docs/AdvanceJava.docx
@@ -5955,10 +5955,10 @@
             <v:path o:extrusionok="f" gradientshapeok="t" o:connecttype="rect"/>
             <o:lock v:ext="edit" aspectratio="t"/>
           </v:shapetype>
-          <v:shape id="_x0000_i1025" type="#_x0000_t75" style="width:468.45pt;height:169.7pt" o:ole="">
+          <v:shape id="_x0000_i1025" type="#_x0000_t75" style="width:468.35pt;height:169.65pt" o:ole="">
             <v:imagedata r:id="rId12" o:title=""/>
           </v:shape>
-          <o:OLEObject Type="Embed" ProgID="PBrush" ShapeID="_x0000_i1025" DrawAspect="Content" ObjectID="_1726981621" r:id="rId13"/>
+          <o:OLEObject Type="Embed" ProgID="PBrush" ShapeID="_x0000_i1025" DrawAspect="Content" ObjectID="_1727240767" r:id="rId13"/>
         </w:object>
       </w:r>
     </w:p>
@@ -5975,6 +5975,127 @@
           <w:u w:val="single"/>
         </w:rPr>
       </w:pPr>
+    </w:p>
+    <w:p>
+      <w:pPr>
+        <w:pStyle w:val="NoSpacing"/>
+        <w:tabs>
+          <w:tab w:val="left" w:pos="940"/>
+        </w:tabs>
+        <w:rPr>
+          <w:b/>
+          <w:sz w:val="28"/>
+          <w:szCs w:val="28"/>
+          <w:u w:val="single"/>
+        </w:rPr>
+      </w:pPr>
+    </w:p>
+    <w:p>
+      <w:pPr>
+        <w:pStyle w:val="NoSpacing"/>
+        <w:tabs>
+          <w:tab w:val="left" w:pos="940"/>
+        </w:tabs>
+        <w:rPr>
+          <w:b/>
+          <w:sz w:val="28"/>
+          <w:szCs w:val="28"/>
+          <w:u w:val="single"/>
+        </w:rPr>
+      </w:pPr>
+      <w:r>
+        <w:rPr>
+          <w:b/>
+          <w:sz w:val="28"/>
+          <w:szCs w:val="28"/>
+          <w:u w:val="single"/>
+        </w:rPr>
+        <w:t>Cookies</w:t>
+      </w:r>
+    </w:p>
+    <w:p>
+      <w:pPr>
+        <w:pStyle w:val="NoSpacing"/>
+        <w:tabs>
+          <w:tab w:val="left" w:pos="940"/>
+        </w:tabs>
+        <w:rPr>
+          <w:b/>
+          <w:sz w:val="28"/>
+          <w:szCs w:val="28"/>
+          <w:u w:val="single"/>
+        </w:rPr>
+      </w:pPr>
+    </w:p>
+    <w:p>
+      <w:pPr>
+        <w:pStyle w:val="NoSpacing"/>
+        <w:tabs>
+          <w:tab w:val="left" w:pos="940"/>
+        </w:tabs>
+        <w:rPr>
+          <w:b/>
+          <w:sz w:val="28"/>
+          <w:szCs w:val="28"/>
+          <w:u w:val="single"/>
+        </w:rPr>
+      </w:pPr>
+      <w:r>
+        <w:rPr>
+          <w:bCs/>
+          <w:noProof/>
+          <w:sz w:val="28"/>
+          <w:szCs w:val="28"/>
+        </w:rPr>
+        <w:drawing>
+          <wp:inline distT="0" distB="0" distL="0" distR="0" wp14:anchorId="1281C5BE" wp14:editId="03A8E636">
+            <wp:extent cx="5943600" cy="2073275"/>
+            <wp:effectExtent l="0" t="0" r="0" b="3175"/>
+            <wp:docPr id="6" name="Picture 6"/>
+            <wp:cNvGraphicFramePr>
+              <a:graphicFrameLocks xmlns:a="http://schemas.openxmlformats.org/drawingml/2006/main" noChangeAspect="1"/>
+            </wp:cNvGraphicFramePr>
+            <a:graphic xmlns:a="http://schemas.openxmlformats.org/drawingml/2006/main">
+              <a:graphicData uri="http://schemas.openxmlformats.org/drawingml/2006/picture">
+                <pic:pic xmlns:pic="http://schemas.openxmlformats.org/drawingml/2006/picture">
+                  <pic:nvPicPr>
+                    <pic:cNvPr id="0" name="Picture 2"/>
+                    <pic:cNvPicPr>
+                      <a:picLocks noChangeAspect="1" noChangeArrowheads="1"/>
+                    </pic:cNvPicPr>
+                  </pic:nvPicPr>
+                  <pic:blipFill>
+                    <a:blip r:embed="rId14" cstate="print">
+                      <a:extLst>
+                        <a:ext uri="{28A0092B-C50C-407E-A947-70E740481C1C}">
+                          <a14:useLocalDpi xmlns:a14="http://schemas.microsoft.com/office/drawing/2010/main" val="0"/>
+                        </a:ext>
+                      </a:extLst>
+                    </a:blip>
+                    <a:srcRect/>
+                    <a:stretch>
+                      <a:fillRect/>
+                    </a:stretch>
+                  </pic:blipFill>
+                  <pic:spPr bwMode="auto">
+                    <a:xfrm>
+                      <a:off x="0" y="0"/>
+                      <a:ext cx="5943600" cy="2073275"/>
+                    </a:xfrm>
+                    <a:prstGeom prst="rect">
+                      <a:avLst/>
+                    </a:prstGeom>
+                    <a:noFill/>
+                    <a:ln>
+                      <a:noFill/>
+                    </a:ln>
+                  </pic:spPr>
+                </pic:pic>
+              </a:graphicData>
+            </a:graphic>
+          </wp:inline>
+        </w:drawing>
+      </w:r>
     </w:p>
     <w:sectPr>
       <w:pgSz w:w="12240" w:h="15840"/>

</xml_diff>

<commit_message>
MVC - View all Task Functionality
MVC - View all Task Functionality
</commit_message>
<xml_diff>
--- a/docs/AdvanceJava.docx
+++ b/docs/AdvanceJava.docx
@@ -369,7 +369,23 @@
           <w:sz w:val="32"/>
           <w:szCs w:val="32"/>
         </w:rPr>
-        <w:t>To create this application you will required client side technologies like HTML, CSS, JS etc.</w:t>
+        <w:t xml:space="preserve">To create this </w:t>
+      </w:r>
+      <w:proofErr w:type="gramStart"/>
+      <w:r>
+        <w:rPr>
+          <w:sz w:val="32"/>
+          <w:szCs w:val="32"/>
+        </w:rPr>
+        <w:t>application</w:t>
+      </w:r>
+      <w:proofErr w:type="gramEnd"/>
+      <w:r>
+        <w:rPr>
+          <w:sz w:val="32"/>
+          <w:szCs w:val="32"/>
+        </w:rPr>
+        <w:t xml:space="preserve"> you will required client side technologies like HTML, CSS, JS etc.</w:t>
       </w:r>
     </w:p>
     <w:p>
@@ -429,7 +445,23 @@
           <w:sz w:val="32"/>
           <w:szCs w:val="32"/>
         </w:rPr>
-        <w:t>These are the Baking app, E-commerce, social sites etc.</w:t>
+        <w:t xml:space="preserve">These are the </w:t>
+      </w:r>
+      <w:proofErr w:type="gramStart"/>
+      <w:r>
+        <w:rPr>
+          <w:sz w:val="32"/>
+          <w:szCs w:val="32"/>
+        </w:rPr>
+        <w:t>Baking</w:t>
+      </w:r>
+      <w:proofErr w:type="gramEnd"/>
+      <w:r>
+        <w:rPr>
+          <w:sz w:val="32"/>
+          <w:szCs w:val="32"/>
+        </w:rPr>
+        <w:t xml:space="preserve"> app, E-commerce, social sites etc.</w:t>
       </w:r>
     </w:p>
     <w:p>
@@ -449,7 +481,23 @@
           <w:sz w:val="32"/>
           <w:szCs w:val="32"/>
         </w:rPr>
-        <w:t>To develop these application you should know client and server side technologies such as HTML, CSS, JS, Servlet, JSP</w:t>
+        <w:t xml:space="preserve">To develop these </w:t>
+      </w:r>
+      <w:proofErr w:type="gramStart"/>
+      <w:r>
+        <w:rPr>
+          <w:sz w:val="32"/>
+          <w:szCs w:val="32"/>
+        </w:rPr>
+        <w:t>application</w:t>
+      </w:r>
+      <w:proofErr w:type="gramEnd"/>
+      <w:r>
+        <w:rPr>
+          <w:sz w:val="32"/>
+          <w:szCs w:val="32"/>
+        </w:rPr>
+        <w:t xml:space="preserve"> you should know client and server side technologies such as HTML, CSS, JS, Servlet, JSP</w:t>
       </w:r>
       <w:r>
         <w:rPr>
@@ -524,14 +572,25 @@
           <w:szCs w:val="32"/>
         </w:rPr>
       </w:pPr>
-      <w:r>
-        <w:rPr>
-          <w:b/>
-          <w:bCs/>
-          <w:sz w:val="32"/>
-          <w:szCs w:val="32"/>
-        </w:rPr>
-        <w:t>Client Side Technologies</w:t>
+      <w:proofErr w:type="gramStart"/>
+      <w:r>
+        <w:rPr>
+          <w:b/>
+          <w:bCs/>
+          <w:sz w:val="32"/>
+          <w:szCs w:val="32"/>
+        </w:rPr>
+        <w:t>Client Side</w:t>
+      </w:r>
+      <w:proofErr w:type="gramEnd"/>
+      <w:r>
+        <w:rPr>
+          <w:b/>
+          <w:bCs/>
+          <w:sz w:val="32"/>
+          <w:szCs w:val="32"/>
+        </w:rPr>
+        <w:t xml:space="preserve"> Technologies</w:t>
       </w:r>
     </w:p>
     <w:p>
@@ -562,15 +621,27 @@
           <w:u w:val="single"/>
         </w:rPr>
       </w:pPr>
-      <w:r>
-        <w:rPr>
-          <w:b/>
-          <w:bCs/>
-          <w:sz w:val="32"/>
-          <w:szCs w:val="32"/>
-          <w:u w:val="single"/>
-        </w:rPr>
-        <w:t xml:space="preserve">Server Side Technology </w:t>
+      <w:proofErr w:type="gramStart"/>
+      <w:r>
+        <w:rPr>
+          <w:b/>
+          <w:bCs/>
+          <w:sz w:val="32"/>
+          <w:szCs w:val="32"/>
+          <w:u w:val="single"/>
+        </w:rPr>
+        <w:t>Server Side</w:t>
+      </w:r>
+      <w:proofErr w:type="gramEnd"/>
+      <w:r>
+        <w:rPr>
+          <w:b/>
+          <w:bCs/>
+          <w:sz w:val="32"/>
+          <w:szCs w:val="32"/>
+          <w:u w:val="single"/>
+        </w:rPr>
+        <w:t xml:space="preserve"> Technology </w:t>
       </w:r>
     </w:p>
     <w:p>
@@ -1665,7 +1736,23 @@
           <w:sz w:val="32"/>
           <w:szCs w:val="32"/>
         </w:rPr>
-        <w:t>Set the Content type of the response. That is you can specify which type of response you wanted to return to the client.</w:t>
+        <w:t xml:space="preserve">Set the Content type of the response. That </w:t>
+      </w:r>
+      <w:proofErr w:type="gramStart"/>
+      <w:r>
+        <w:rPr>
+          <w:sz w:val="32"/>
+          <w:szCs w:val="32"/>
+        </w:rPr>
+        <w:t>is</w:t>
+      </w:r>
+      <w:proofErr w:type="gramEnd"/>
+      <w:r>
+        <w:rPr>
+          <w:sz w:val="32"/>
+          <w:szCs w:val="32"/>
+        </w:rPr>
+        <w:t xml:space="preserve"> you can specify which type of response you wanted to return to the client.</w:t>
       </w:r>
     </w:p>
     <w:p>
@@ -1751,6 +1838,8 @@
           <w:szCs w:val="32"/>
         </w:rPr>
       </w:pPr>
+      <w:proofErr w:type="spellStart"/>
+      <w:proofErr w:type="gramStart"/>
       <w:r>
         <w:rPr>
           <w:b/>
@@ -1776,7 +1865,38 @@
           <w:sz w:val="32"/>
           <w:szCs w:val="32"/>
         </w:rPr>
-        <w:t>pe(“&lt;MIME_Type&gt;”);</w:t>
+        <w:t>pe</w:t>
+      </w:r>
+      <w:proofErr w:type="spellEnd"/>
+      <w:proofErr w:type="gramEnd"/>
+      <w:r>
+        <w:rPr>
+          <w:b/>
+          <w:bCs/>
+          <w:sz w:val="32"/>
+          <w:szCs w:val="32"/>
+        </w:rPr>
+        <w:t>(“&lt;</w:t>
+      </w:r>
+      <w:proofErr w:type="spellStart"/>
+      <w:r>
+        <w:rPr>
+          <w:b/>
+          <w:bCs/>
+          <w:sz w:val="32"/>
+          <w:szCs w:val="32"/>
+        </w:rPr>
+        <w:t>MIME_Type</w:t>
+      </w:r>
+      <w:proofErr w:type="spellEnd"/>
+      <w:r>
+        <w:rPr>
+          <w:b/>
+          <w:bCs/>
+          <w:sz w:val="32"/>
+          <w:szCs w:val="32"/>
+        </w:rPr>
+        <w:t>&gt;”);</w:t>
       </w:r>
       <w:r>
         <w:rPr>
@@ -1808,8 +1928,17 @@
           <w:sz w:val="32"/>
           <w:szCs w:val="32"/>
         </w:rPr>
-        <w:t>Get the object of PrintWriter</w:t>
-      </w:r>
+        <w:t xml:space="preserve">Get the object of </w:t>
+      </w:r>
+      <w:proofErr w:type="spellStart"/>
+      <w:r>
+        <w:rPr>
+          <w:sz w:val="32"/>
+          <w:szCs w:val="32"/>
+        </w:rPr>
+        <w:t>PrintWriter</w:t>
+      </w:r>
+      <w:proofErr w:type="spellEnd"/>
     </w:p>
     <w:p>
       <w:pPr>
@@ -1825,14 +1954,47 @@
           <w:szCs w:val="32"/>
         </w:rPr>
       </w:pPr>
-      <w:r>
-        <w:rPr>
-          <w:b/>
-          <w:bCs/>
-          <w:sz w:val="32"/>
-          <w:szCs w:val="32"/>
-        </w:rPr>
-        <w:t>PrintWriter out = response.getWriter();</w:t>
+      <w:proofErr w:type="spellStart"/>
+      <w:r>
+        <w:rPr>
+          <w:b/>
+          <w:bCs/>
+          <w:sz w:val="32"/>
+          <w:szCs w:val="32"/>
+        </w:rPr>
+        <w:t>PrintWriter</w:t>
+      </w:r>
+      <w:proofErr w:type="spellEnd"/>
+      <w:r>
+        <w:rPr>
+          <w:b/>
+          <w:bCs/>
+          <w:sz w:val="32"/>
+          <w:szCs w:val="32"/>
+        </w:rPr>
+        <w:t xml:space="preserve"> out = </w:t>
+      </w:r>
+      <w:proofErr w:type="spellStart"/>
+      <w:proofErr w:type="gramStart"/>
+      <w:r>
+        <w:rPr>
+          <w:b/>
+          <w:bCs/>
+          <w:sz w:val="32"/>
+          <w:szCs w:val="32"/>
+        </w:rPr>
+        <w:t>response.getWriter</w:t>
+      </w:r>
+      <w:proofErr w:type="spellEnd"/>
+      <w:proofErr w:type="gramEnd"/>
+      <w:r>
+        <w:rPr>
+          <w:b/>
+          <w:bCs/>
+          <w:sz w:val="32"/>
+          <w:szCs w:val="32"/>
+        </w:rPr>
+        <w:t>();</w:t>
       </w:r>
       <w:r>
         <w:rPr>
@@ -1864,7 +2026,23 @@
           <w:sz w:val="32"/>
           <w:szCs w:val="32"/>
         </w:rPr>
-        <w:t>Using Print method of the Printwriter class you can return a response.</w:t>
+        <w:t xml:space="preserve">Using Print method of the </w:t>
+      </w:r>
+      <w:proofErr w:type="spellStart"/>
+      <w:r>
+        <w:rPr>
+          <w:sz w:val="32"/>
+          <w:szCs w:val="32"/>
+        </w:rPr>
+        <w:t>Printwriter</w:t>
+      </w:r>
+      <w:proofErr w:type="spellEnd"/>
+      <w:r>
+        <w:rPr>
+          <w:sz w:val="32"/>
+          <w:szCs w:val="32"/>
+        </w:rPr>
+        <w:t xml:space="preserve"> class you can return a response.</w:t>
       </w:r>
     </w:p>
     <w:p>
@@ -1990,7 +2168,25 @@
           <w:sz w:val="32"/>
           <w:szCs w:val="32"/>
         </w:rPr>
-        <w:t>Request can be process at server side using HttpServletRequest object.</w:t>
+        <w:t xml:space="preserve">Request can be process at server side using </w:t>
+      </w:r>
+      <w:proofErr w:type="spellStart"/>
+      <w:r>
+        <w:rPr>
+          <w:bCs/>
+          <w:sz w:val="32"/>
+          <w:szCs w:val="32"/>
+        </w:rPr>
+        <w:t>HttpServletRequest</w:t>
+      </w:r>
+      <w:proofErr w:type="spellEnd"/>
+      <w:r>
+        <w:rPr>
+          <w:bCs/>
+          <w:sz w:val="32"/>
+          <w:szCs w:val="32"/>
+        </w:rPr>
+        <w:t xml:space="preserve"> object.</w:t>
       </w:r>
     </w:p>
     <w:p>
@@ -2016,7 +2212,25 @@
           <w:sz w:val="32"/>
           <w:szCs w:val="32"/>
         </w:rPr>
-        <w:t>The data can be send from client to server in form parameter.</w:t>
+        <w:t xml:space="preserve">The data can be </w:t>
+      </w:r>
+      <w:proofErr w:type="gramStart"/>
+      <w:r>
+        <w:rPr>
+          <w:bCs/>
+          <w:sz w:val="32"/>
+          <w:szCs w:val="32"/>
+        </w:rPr>
+        <w:t>send</w:t>
+      </w:r>
+      <w:proofErr w:type="gramEnd"/>
+      <w:r>
+        <w:rPr>
+          <w:bCs/>
+          <w:sz w:val="32"/>
+          <w:szCs w:val="32"/>
+        </w:rPr>
+        <w:t xml:space="preserve"> from client to server in form parameter.</w:t>
       </w:r>
       <w:r>
         <w:rPr>
@@ -2151,7 +2365,25 @@
           <w:sz w:val="32"/>
           <w:szCs w:val="32"/>
         </w:rPr>
-        <w:t>Parameters can be send internally which is known as request body(form data)</w:t>
+        <w:t xml:space="preserve">Parameters can be send internally which is known as request </w:t>
+      </w:r>
+      <w:proofErr w:type="gramStart"/>
+      <w:r>
+        <w:rPr>
+          <w:bCs/>
+          <w:sz w:val="32"/>
+          <w:szCs w:val="32"/>
+        </w:rPr>
+        <w:t>body(</w:t>
+      </w:r>
+      <w:proofErr w:type="gramEnd"/>
+      <w:r>
+        <w:rPr>
+          <w:bCs/>
+          <w:sz w:val="32"/>
+          <w:szCs w:val="32"/>
+        </w:rPr>
+        <w:t>form data)</w:t>
       </w:r>
       <w:r>
         <w:rPr>
@@ -2184,7 +2416,25 @@
           <w:sz w:val="32"/>
           <w:szCs w:val="32"/>
         </w:rPr>
-        <w:t>There can be a multiple parameters in a URL, every parameter separated by ‘&amp;’</w:t>
+        <w:t xml:space="preserve">There can be </w:t>
+      </w:r>
+      <w:proofErr w:type="gramStart"/>
+      <w:r>
+        <w:rPr>
+          <w:bCs/>
+          <w:sz w:val="32"/>
+          <w:szCs w:val="32"/>
+        </w:rPr>
+        <w:t>a multiple parameters</w:t>
+      </w:r>
+      <w:proofErr w:type="gramEnd"/>
+      <w:r>
+        <w:rPr>
+          <w:bCs/>
+          <w:sz w:val="32"/>
+          <w:szCs w:val="32"/>
+        </w:rPr>
+        <w:t xml:space="preserve"> in a URL, every parameter separated by ‘&amp;’</w:t>
       </w:r>
     </w:p>
     <w:p>
@@ -2308,6 +2558,8 @@
           <w:szCs w:val="32"/>
         </w:rPr>
       </w:pPr>
+      <w:proofErr w:type="spellStart"/>
+      <w:proofErr w:type="gramStart"/>
       <w:r>
         <w:rPr>
           <w:b/>
@@ -2322,7 +2574,17 @@
           <w:sz w:val="32"/>
           <w:szCs w:val="32"/>
         </w:rPr>
-        <w:t xml:space="preserve">equest.getParameter(“Key”) : String </w:t>
+        <w:t>equest.getParameter</w:t>
+      </w:r>
+      <w:proofErr w:type="spellEnd"/>
+      <w:proofErr w:type="gramEnd"/>
+      <w:r>
+        <w:rPr>
+          <w:b/>
+          <w:sz w:val="32"/>
+          <w:szCs w:val="32"/>
+        </w:rPr>
+        <w:t xml:space="preserve">(“Key”) : String </w:t>
       </w:r>
     </w:p>
     <w:p>
@@ -2410,13 +2672,23 @@
         </w:rPr>
         <w:t xml:space="preserve">Paste a jar file into </w:t>
       </w:r>
-      <w:r>
-        <w:rPr>
-          <w:bCs/>
-          <w:sz w:val="32"/>
-          <w:szCs w:val="32"/>
-        </w:rPr>
-        <w:t>src/main/</w:t>
+      <w:proofErr w:type="spellStart"/>
+      <w:r>
+        <w:rPr>
+          <w:bCs/>
+          <w:sz w:val="32"/>
+          <w:szCs w:val="32"/>
+        </w:rPr>
+        <w:t>src</w:t>
+      </w:r>
+      <w:proofErr w:type="spellEnd"/>
+      <w:r>
+        <w:rPr>
+          <w:bCs/>
+          <w:sz w:val="32"/>
+          <w:szCs w:val="32"/>
+        </w:rPr>
+        <w:t>/main/</w:t>
       </w:r>
       <w:r>
         <w:rPr>
@@ -2566,6 +2838,7 @@
           <w:u w:val="single"/>
         </w:rPr>
       </w:pPr>
+      <w:proofErr w:type="spellStart"/>
       <w:r>
         <w:rPr>
           <w:bCs/>
@@ -2574,6 +2847,7 @@
         </w:rPr>
         <w:t>RequestDispatcher</w:t>
       </w:r>
+      <w:proofErr w:type="spellEnd"/>
     </w:p>
     <w:p>
       <w:pPr>
@@ -2710,6 +2984,7 @@
           <w:highlight w:val="yellow"/>
         </w:rPr>
       </w:pPr>
+      <w:proofErr w:type="spellStart"/>
       <w:r>
         <w:rPr>
           <w:b/>
@@ -2717,23 +2992,20 @@
           <w:szCs w:val="24"/>
           <w:highlight w:val="yellow"/>
         </w:rPr>
-        <w:t>ReuqestDispatcher dis = request.getRequestDispatcher(“&lt;URL&gt;”);</w:t>
-      </w:r>
-    </w:p>
-    <w:p>
-      <w:pPr>
-        <w:pStyle w:val="NoSpacing"/>
-        <w:tabs>
-          <w:tab w:val="left" w:pos="940"/>
-        </w:tabs>
-        <w:ind w:left="2160"/>
+        <w:t>ReuqestDispatcher</w:t>
+      </w:r>
+      <w:proofErr w:type="spellEnd"/>
+      <w:r>
         <w:rPr>
           <w:b/>
           <w:sz w:val="24"/>
           <w:szCs w:val="24"/>
           <w:highlight w:val="yellow"/>
         </w:rPr>
-      </w:pPr>
+        <w:t xml:space="preserve"> dis = </w:t>
+      </w:r>
+      <w:proofErr w:type="spellStart"/>
+      <w:proofErr w:type="gramStart"/>
       <w:r>
         <w:rPr>
           <w:b/>
@@ -2741,23 +3013,10 @@
           <w:szCs w:val="24"/>
           <w:highlight w:val="yellow"/>
         </w:rPr>
-        <w:t>dis.forward(request, response);</w:t>
-      </w:r>
-    </w:p>
-    <w:p>
-      <w:pPr>
-        <w:pStyle w:val="NoSpacing"/>
-        <w:tabs>
-          <w:tab w:val="left" w:pos="940"/>
-        </w:tabs>
-        <w:ind w:left="2160"/>
-        <w:rPr>
-          <w:b/>
-          <w:sz w:val="24"/>
-          <w:szCs w:val="24"/>
-          <w:u w:val="single"/>
-        </w:rPr>
-      </w:pPr>
+        <w:t>request.getRequestDispatcher</w:t>
+      </w:r>
+      <w:proofErr w:type="spellEnd"/>
+      <w:proofErr w:type="gramEnd"/>
       <w:r>
         <w:rPr>
           <w:b/>
@@ -2765,7 +3024,99 @@
           <w:szCs w:val="24"/>
           <w:highlight w:val="yellow"/>
         </w:rPr>
-        <w:t>dis.include(request, response);</w:t>
+        <w:t>(“&lt;URL&gt;”);</w:t>
+      </w:r>
+    </w:p>
+    <w:p>
+      <w:pPr>
+        <w:pStyle w:val="NoSpacing"/>
+        <w:tabs>
+          <w:tab w:val="left" w:pos="940"/>
+        </w:tabs>
+        <w:ind w:left="2160"/>
+        <w:rPr>
+          <w:b/>
+          <w:sz w:val="24"/>
+          <w:szCs w:val="24"/>
+          <w:highlight w:val="yellow"/>
+        </w:rPr>
+      </w:pPr>
+      <w:proofErr w:type="spellStart"/>
+      <w:r>
+        <w:rPr>
+          <w:b/>
+          <w:sz w:val="24"/>
+          <w:szCs w:val="24"/>
+          <w:highlight w:val="yellow"/>
+        </w:rPr>
+        <w:t>dis.</w:t>
+      </w:r>
+      <w:proofErr w:type="gramStart"/>
+      <w:r>
+        <w:rPr>
+          <w:b/>
+          <w:sz w:val="24"/>
+          <w:szCs w:val="24"/>
+          <w:highlight w:val="yellow"/>
+        </w:rPr>
+        <w:t>forward</w:t>
+      </w:r>
+      <w:proofErr w:type="spellEnd"/>
+      <w:r>
+        <w:rPr>
+          <w:b/>
+          <w:sz w:val="24"/>
+          <w:szCs w:val="24"/>
+          <w:highlight w:val="yellow"/>
+        </w:rPr>
+        <w:t>(</w:t>
+      </w:r>
+      <w:proofErr w:type="gramEnd"/>
+      <w:r>
+        <w:rPr>
+          <w:b/>
+          <w:sz w:val="24"/>
+          <w:szCs w:val="24"/>
+          <w:highlight w:val="yellow"/>
+        </w:rPr>
+        <w:t>request, response);</w:t>
+      </w:r>
+    </w:p>
+    <w:p>
+      <w:pPr>
+        <w:pStyle w:val="NoSpacing"/>
+        <w:tabs>
+          <w:tab w:val="left" w:pos="940"/>
+        </w:tabs>
+        <w:ind w:left="2160"/>
+        <w:rPr>
+          <w:b/>
+          <w:sz w:val="24"/>
+          <w:szCs w:val="24"/>
+          <w:u w:val="single"/>
+        </w:rPr>
+      </w:pPr>
+      <w:proofErr w:type="spellStart"/>
+      <w:proofErr w:type="gramStart"/>
+      <w:r>
+        <w:rPr>
+          <w:b/>
+          <w:sz w:val="24"/>
+          <w:szCs w:val="24"/>
+          <w:highlight w:val="yellow"/>
+        </w:rPr>
+        <w:t>dis.include</w:t>
+      </w:r>
+      <w:proofErr w:type="spellEnd"/>
+      <w:proofErr w:type="gramEnd"/>
+      <w:r>
+        <w:rPr>
+          <w:b/>
+          <w:sz w:val="24"/>
+          <w:szCs w:val="24"/>
+          <w:highlight w:val="yellow"/>
+        </w:rPr>
+        <w:t>(request, response);</w:t>
       </w:r>
     </w:p>
     <w:p>
@@ -2785,6 +3136,7 @@
           <w:u w:val="single"/>
         </w:rPr>
       </w:pPr>
+      <w:proofErr w:type="spellStart"/>
       <w:r>
         <w:rPr>
           <w:bCs/>
@@ -2793,6 +3145,7 @@
         </w:rPr>
         <w:t>sendRedirect</w:t>
       </w:r>
+      <w:proofErr w:type="spellEnd"/>
     </w:p>
     <w:p>
       <w:pPr>
@@ -2928,6 +3281,8 @@
           <w:szCs w:val="28"/>
         </w:rPr>
       </w:pPr>
+      <w:proofErr w:type="spellStart"/>
+      <w:proofErr w:type="gramStart"/>
       <w:r>
         <w:rPr>
           <w:b/>
@@ -2944,7 +3299,18 @@
           <w:szCs w:val="28"/>
           <w:highlight w:val="yellow"/>
         </w:rPr>
-        <w:t>esponse.sendRedirect(“&lt;URL&gt;”);</w:t>
+        <w:t>esponse.sendRedirect</w:t>
+      </w:r>
+      <w:proofErr w:type="spellEnd"/>
+      <w:proofErr w:type="gramEnd"/>
+      <w:r>
+        <w:rPr>
+          <w:b/>
+          <w:sz w:val="28"/>
+          <w:szCs w:val="28"/>
+          <w:highlight w:val="yellow"/>
+        </w:rPr>
+        <w:t>(“&lt;URL&gt;”);</w:t>
       </w:r>
     </w:p>
     <w:p>
@@ -3075,13 +3441,23 @@
           <w:szCs w:val="28"/>
         </w:rPr>
       </w:pPr>
-      <w:r>
-        <w:rPr>
-          <w:b/>
-          <w:sz w:val="28"/>
-          <w:szCs w:val="28"/>
-        </w:rPr>
-        <w:t>Task : 8-Oct-2022</w:t>
+      <w:proofErr w:type="gramStart"/>
+      <w:r>
+        <w:rPr>
+          <w:b/>
+          <w:sz w:val="28"/>
+          <w:szCs w:val="28"/>
+        </w:rPr>
+        <w:t>Task :</w:t>
+      </w:r>
+      <w:proofErr w:type="gramEnd"/>
+      <w:r>
+        <w:rPr>
+          <w:b/>
+          <w:sz w:val="28"/>
+          <w:szCs w:val="28"/>
+        </w:rPr>
+        <w:t xml:space="preserve"> 8-Oct-2022</w:t>
       </w:r>
     </w:p>
     <w:p>
@@ -3266,7 +3642,25 @@
           <w:sz w:val="28"/>
           <w:szCs w:val="28"/>
         </w:rPr>
-        <w:t xml:space="preserve">JSP is mostly use to design a dynamic web pages. </w:t>
+        <w:t xml:space="preserve">JSP is mostly use to design a dynamic web </w:t>
+      </w:r>
+      <w:proofErr w:type="gramStart"/>
+      <w:r>
+        <w:rPr>
+          <w:bCs/>
+          <w:sz w:val="28"/>
+          <w:szCs w:val="28"/>
+        </w:rPr>
+        <w:t>pages</w:t>
+      </w:r>
+      <w:proofErr w:type="gramEnd"/>
+      <w:r>
+        <w:rPr>
+          <w:bCs/>
+          <w:sz w:val="28"/>
+          <w:szCs w:val="28"/>
+        </w:rPr>
+        <w:t xml:space="preserve">. </w:t>
       </w:r>
     </w:p>
     <w:p>
@@ -3291,7 +3685,25 @@
           <w:sz w:val="28"/>
           <w:szCs w:val="28"/>
         </w:rPr>
-        <w:t>On JSP you can write the HTML code directly. Also JSP can contains java code which is inside HTML (Java In Html)</w:t>
+        <w:t xml:space="preserve">On JSP you can write the HTML code directly. </w:t>
+      </w:r>
+      <w:proofErr w:type="gramStart"/>
+      <w:r>
+        <w:rPr>
+          <w:bCs/>
+          <w:sz w:val="28"/>
+          <w:szCs w:val="28"/>
+        </w:rPr>
+        <w:t>Also</w:t>
+      </w:r>
+      <w:proofErr w:type="gramEnd"/>
+      <w:r>
+        <w:rPr>
+          <w:bCs/>
+          <w:sz w:val="28"/>
+          <w:szCs w:val="28"/>
+        </w:rPr>
+        <w:t xml:space="preserve"> JSP can contains java code which is inside HTML (Java In Html)</w:t>
       </w:r>
     </w:p>
     <w:p>
@@ -3316,7 +3728,43 @@
           <w:sz w:val="28"/>
           <w:szCs w:val="28"/>
         </w:rPr>
-        <w:t>On JSP pages you can use Html, Css, Js, Java languages</w:t>
+        <w:t xml:space="preserve">On JSP pages you can use Html, </w:t>
+      </w:r>
+      <w:proofErr w:type="spellStart"/>
+      <w:r>
+        <w:rPr>
+          <w:bCs/>
+          <w:sz w:val="28"/>
+          <w:szCs w:val="28"/>
+        </w:rPr>
+        <w:t>Css</w:t>
+      </w:r>
+      <w:proofErr w:type="spellEnd"/>
+      <w:r>
+        <w:rPr>
+          <w:bCs/>
+          <w:sz w:val="28"/>
+          <w:szCs w:val="28"/>
+        </w:rPr>
+        <w:t xml:space="preserve">, </w:t>
+      </w:r>
+      <w:proofErr w:type="spellStart"/>
+      <w:r>
+        <w:rPr>
+          <w:bCs/>
+          <w:sz w:val="28"/>
+          <w:szCs w:val="28"/>
+        </w:rPr>
+        <w:t>Js</w:t>
+      </w:r>
+      <w:proofErr w:type="spellEnd"/>
+      <w:r>
+        <w:rPr>
+          <w:bCs/>
+          <w:sz w:val="28"/>
+          <w:szCs w:val="28"/>
+        </w:rPr>
+        <w:t>, Java languages</w:t>
       </w:r>
     </w:p>
     <w:p>
@@ -3349,7 +3797,16 @@
           <w:sz w:val="28"/>
           <w:szCs w:val="28"/>
         </w:rPr>
-        <w:t>/JSPFile</w:t>
+        <w:t>/</w:t>
+      </w:r>
+      <w:proofErr w:type="spellStart"/>
+      <w:r>
+        <w:rPr>
+          <w:b/>
+          <w:sz w:val="28"/>
+          <w:szCs w:val="28"/>
+        </w:rPr>
+        <w:t>JSPFile</w:t>
       </w:r>
       <w:r>
         <w:rPr>
@@ -3367,6 +3824,7 @@
         </w:rPr>
         <w:t>.jsp</w:t>
       </w:r>
+      <w:proofErr w:type="spellEnd"/>
     </w:p>
     <w:p>
       <w:pPr>
@@ -3482,7 +3940,25 @@
           <w:sz w:val="28"/>
           <w:szCs w:val="28"/>
         </w:rPr>
-        <w:t>Using scripting tags you can write a java code on JSP page</w:t>
+        <w:t xml:space="preserve">Using scripting </w:t>
+      </w:r>
+      <w:proofErr w:type="gramStart"/>
+      <w:r>
+        <w:rPr>
+          <w:bCs/>
+          <w:sz w:val="28"/>
+          <w:szCs w:val="28"/>
+        </w:rPr>
+        <w:t>tags</w:t>
+      </w:r>
+      <w:proofErr w:type="gramEnd"/>
+      <w:r>
+        <w:rPr>
+          <w:bCs/>
+          <w:sz w:val="28"/>
+          <w:szCs w:val="28"/>
+        </w:rPr>
+        <w:t xml:space="preserve"> you can write a java code on JSP page</w:t>
       </w:r>
       <w:r>
         <w:rPr>
@@ -3534,13 +4010,23 @@
           <w:szCs w:val="28"/>
         </w:rPr>
       </w:pPr>
-      <w:r>
-        <w:rPr>
-          <w:bCs/>
-          <w:sz w:val="28"/>
-          <w:szCs w:val="28"/>
-        </w:rPr>
-        <w:t>Scriptlet tag</w:t>
+      <w:proofErr w:type="spellStart"/>
+      <w:r>
+        <w:rPr>
+          <w:bCs/>
+          <w:sz w:val="28"/>
+          <w:szCs w:val="28"/>
+        </w:rPr>
+        <w:t>Scriptlet</w:t>
+      </w:r>
+      <w:proofErr w:type="spellEnd"/>
+      <w:r>
+        <w:rPr>
+          <w:bCs/>
+          <w:sz w:val="28"/>
+          <w:szCs w:val="28"/>
+        </w:rPr>
+        <w:t xml:space="preserve"> tag</w:t>
       </w:r>
     </w:p>
     <w:p>
@@ -3590,7 +4076,43 @@
           <w:sz w:val="28"/>
           <w:szCs w:val="28"/>
         </w:rPr>
-        <w:t>The java code which is written inside this tag will become a local code and it will gets added in the _jspService method after jsp converts into servlet.</w:t>
+        <w:t>The java code which is written inside this tag will become a local code and it will gets added in the _</w:t>
+      </w:r>
+      <w:proofErr w:type="spellStart"/>
+      <w:r>
+        <w:rPr>
+          <w:bCs/>
+          <w:sz w:val="28"/>
+          <w:szCs w:val="28"/>
+        </w:rPr>
+        <w:t>jspService</w:t>
+      </w:r>
+      <w:proofErr w:type="spellEnd"/>
+      <w:r>
+        <w:rPr>
+          <w:bCs/>
+          <w:sz w:val="28"/>
+          <w:szCs w:val="28"/>
+        </w:rPr>
+        <w:t xml:space="preserve"> method after </w:t>
+      </w:r>
+      <w:proofErr w:type="spellStart"/>
+      <w:r>
+        <w:rPr>
+          <w:bCs/>
+          <w:sz w:val="28"/>
+          <w:szCs w:val="28"/>
+        </w:rPr>
+        <w:t>jsp</w:t>
+      </w:r>
+      <w:proofErr w:type="spellEnd"/>
+      <w:r>
+        <w:rPr>
+          <w:bCs/>
+          <w:sz w:val="28"/>
+          <w:szCs w:val="28"/>
+        </w:rPr>
+        <w:t xml:space="preserve"> converts into servlet.</w:t>
       </w:r>
     </w:p>
     <w:p>
@@ -3663,7 +4185,27 @@
           <w:szCs w:val="28"/>
           <w:highlight w:val="yellow"/>
         </w:rPr>
-        <w:t>&lt;%    Java Code  %&gt;</w:t>
+        <w:t xml:space="preserve">&lt;%    Java </w:t>
+      </w:r>
+      <w:proofErr w:type="gramStart"/>
+      <w:r>
+        <w:rPr>
+          <w:b/>
+          <w:sz w:val="28"/>
+          <w:szCs w:val="28"/>
+          <w:highlight w:val="yellow"/>
+        </w:rPr>
+        <w:t>Code  %</w:t>
+      </w:r>
+      <w:proofErr w:type="gramEnd"/>
+      <w:r>
+        <w:rPr>
+          <w:b/>
+          <w:sz w:val="28"/>
+          <w:szCs w:val="28"/>
+          <w:highlight w:val="yellow"/>
+        </w:rPr>
+        <w:t>&gt;</w:t>
       </w:r>
     </w:p>
     <w:p>
@@ -3713,7 +4255,25 @@
           <w:sz w:val="28"/>
           <w:szCs w:val="28"/>
         </w:rPr>
-        <w:t>Using this tag you can write a expression which is executes and output can be display on browser.</w:t>
+        <w:t xml:space="preserve">Using this </w:t>
+      </w:r>
+      <w:proofErr w:type="gramStart"/>
+      <w:r>
+        <w:rPr>
+          <w:bCs/>
+          <w:sz w:val="28"/>
+          <w:szCs w:val="28"/>
+        </w:rPr>
+        <w:t>tag</w:t>
+      </w:r>
+      <w:proofErr w:type="gramEnd"/>
+      <w:r>
+        <w:rPr>
+          <w:bCs/>
+          <w:sz w:val="28"/>
+          <w:szCs w:val="28"/>
+        </w:rPr>
+        <w:t xml:space="preserve"> you can write a expression which is executes and output can be display on browser.</w:t>
       </w:r>
     </w:p>
     <w:p>
@@ -3763,7 +4323,25 @@
           <w:sz w:val="28"/>
           <w:szCs w:val="28"/>
         </w:rPr>
-        <w:t>This is exactly same as out.print(“&lt;Expression&gt;”)</w:t>
+        <w:t xml:space="preserve">This is exactly same as </w:t>
+      </w:r>
+      <w:proofErr w:type="spellStart"/>
+      <w:r>
+        <w:rPr>
+          <w:bCs/>
+          <w:sz w:val="28"/>
+          <w:szCs w:val="28"/>
+        </w:rPr>
+        <w:t>out.print</w:t>
+      </w:r>
+      <w:proofErr w:type="spellEnd"/>
+      <w:r>
+        <w:rPr>
+          <w:bCs/>
+          <w:sz w:val="28"/>
+          <w:szCs w:val="28"/>
+        </w:rPr>
+        <w:t>(“&lt;Expression&gt;”)</w:t>
       </w:r>
     </w:p>
     <w:p>
@@ -3788,7 +4366,25 @@
           <w:sz w:val="28"/>
           <w:szCs w:val="28"/>
         </w:rPr>
-        <w:t>This java code also gets added inside a _jspService method.</w:t>
+        <w:t>This java code also gets added inside a _</w:t>
+      </w:r>
+      <w:proofErr w:type="spellStart"/>
+      <w:r>
+        <w:rPr>
+          <w:bCs/>
+          <w:sz w:val="28"/>
+          <w:szCs w:val="28"/>
+        </w:rPr>
+        <w:t>jspService</w:t>
+      </w:r>
+      <w:proofErr w:type="spellEnd"/>
+      <w:r>
+        <w:rPr>
+          <w:bCs/>
+          <w:sz w:val="28"/>
+          <w:szCs w:val="28"/>
+        </w:rPr>
+        <w:t xml:space="preserve"> method.</w:t>
       </w:r>
     </w:p>
     <w:p>
@@ -3920,7 +4516,25 @@
           <w:sz w:val="28"/>
           <w:szCs w:val="28"/>
         </w:rPr>
-        <w:t>Using this tag you can write a java code on JSP page.</w:t>
+        <w:t xml:space="preserve">Using this </w:t>
+      </w:r>
+      <w:proofErr w:type="gramStart"/>
+      <w:r>
+        <w:rPr>
+          <w:bCs/>
+          <w:sz w:val="28"/>
+          <w:szCs w:val="28"/>
+        </w:rPr>
+        <w:t>tag</w:t>
+      </w:r>
+      <w:proofErr w:type="gramEnd"/>
+      <w:r>
+        <w:rPr>
+          <w:bCs/>
+          <w:sz w:val="28"/>
+          <w:szCs w:val="28"/>
+        </w:rPr>
+        <w:t xml:space="preserve"> you can write a java code on JSP page.</w:t>
       </w:r>
     </w:p>
     <w:p>
@@ -3945,7 +4559,25 @@
           <w:sz w:val="28"/>
           <w:szCs w:val="28"/>
         </w:rPr>
-        <w:t>The java code written using this tag will be added outside _jspService method and inside class.</w:t>
+        <w:t>The java code written using this tag will be added outside _</w:t>
+      </w:r>
+      <w:proofErr w:type="spellStart"/>
+      <w:r>
+        <w:rPr>
+          <w:bCs/>
+          <w:sz w:val="28"/>
+          <w:szCs w:val="28"/>
+        </w:rPr>
+        <w:t>jspService</w:t>
+      </w:r>
+      <w:proofErr w:type="spellEnd"/>
+      <w:r>
+        <w:rPr>
+          <w:bCs/>
+          <w:sz w:val="28"/>
+          <w:szCs w:val="28"/>
+        </w:rPr>
+        <w:t xml:space="preserve"> method and inside class.</w:t>
       </w:r>
     </w:p>
     <w:p>
@@ -3970,7 +4602,25 @@
           <w:sz w:val="28"/>
           <w:szCs w:val="28"/>
         </w:rPr>
-        <w:t>You can create a instance, static variables and method using this tag.</w:t>
+        <w:t xml:space="preserve">You can create </w:t>
+      </w:r>
+      <w:proofErr w:type="gramStart"/>
+      <w:r>
+        <w:rPr>
+          <w:bCs/>
+          <w:sz w:val="28"/>
+          <w:szCs w:val="28"/>
+        </w:rPr>
+        <w:t>a</w:t>
+      </w:r>
+      <w:proofErr w:type="gramEnd"/>
+      <w:r>
+        <w:rPr>
+          <w:bCs/>
+          <w:sz w:val="28"/>
+          <w:szCs w:val="28"/>
+        </w:rPr>
+        <w:t xml:space="preserve"> instance, static variables and method using this tag.</w:t>
       </w:r>
     </w:p>
     <w:p>
@@ -4149,7 +4799,25 @@
           <w:sz w:val="28"/>
           <w:szCs w:val="28"/>
         </w:rPr>
-        <w:t>There are total 9 implicit object.</w:t>
+        <w:t xml:space="preserve">There </w:t>
+      </w:r>
+      <w:proofErr w:type="gramStart"/>
+      <w:r>
+        <w:rPr>
+          <w:bCs/>
+          <w:sz w:val="28"/>
+          <w:szCs w:val="28"/>
+        </w:rPr>
+        <w:t>are</w:t>
+      </w:r>
+      <w:proofErr w:type="gramEnd"/>
+      <w:r>
+        <w:rPr>
+          <w:bCs/>
+          <w:sz w:val="28"/>
+          <w:szCs w:val="28"/>
+        </w:rPr>
+        <w:t xml:space="preserve"> total 9 implicit object.</w:t>
       </w:r>
     </w:p>
     <w:p>
@@ -4175,7 +4843,25 @@
           <w:sz w:val="28"/>
           <w:szCs w:val="28"/>
         </w:rPr>
-        <w:t>These objects can be use on JSP page inside scriptlet and Expression tag.</w:t>
+        <w:t xml:space="preserve">These objects can be use on JSP page inside </w:t>
+      </w:r>
+      <w:proofErr w:type="spellStart"/>
+      <w:r>
+        <w:rPr>
+          <w:bCs/>
+          <w:sz w:val="28"/>
+          <w:szCs w:val="28"/>
+        </w:rPr>
+        <w:t>scriptlet</w:t>
+      </w:r>
+      <w:proofErr w:type="spellEnd"/>
+      <w:r>
+        <w:rPr>
+          <w:bCs/>
+          <w:sz w:val="28"/>
+          <w:szCs w:val="28"/>
+        </w:rPr>
+        <w:t xml:space="preserve"> and Expression tag.</w:t>
       </w:r>
     </w:p>
     <w:p>
@@ -4304,6 +4990,7 @@
                 <w:szCs w:val="28"/>
               </w:rPr>
             </w:pPr>
+            <w:proofErr w:type="spellStart"/>
             <w:r>
               <w:rPr>
                 <w:bCs/>
@@ -4312,6 +4999,7 @@
               </w:rPr>
               <w:t>HttpServletRequest</w:t>
             </w:r>
+            <w:proofErr w:type="spellEnd"/>
           </w:p>
         </w:tc>
       </w:tr>
@@ -4358,6 +5046,7 @@
                 <w:szCs w:val="28"/>
               </w:rPr>
             </w:pPr>
+            <w:proofErr w:type="spellStart"/>
             <w:r>
               <w:rPr>
                 <w:bCs/>
@@ -4366,6 +5055,7 @@
               </w:rPr>
               <w:t>HttpServletResponse</w:t>
             </w:r>
+            <w:proofErr w:type="spellEnd"/>
           </w:p>
         </w:tc>
       </w:tr>
@@ -4412,6 +5102,7 @@
                 <w:szCs w:val="28"/>
               </w:rPr>
             </w:pPr>
+            <w:proofErr w:type="spellStart"/>
             <w:r>
               <w:rPr>
                 <w:bCs/>
@@ -4420,6 +5111,7 @@
               </w:rPr>
               <w:t>HttpSession</w:t>
             </w:r>
+            <w:proofErr w:type="spellEnd"/>
           </w:p>
         </w:tc>
       </w:tr>
@@ -4466,6 +5158,7 @@
                 <w:szCs w:val="28"/>
               </w:rPr>
             </w:pPr>
+            <w:proofErr w:type="spellStart"/>
             <w:r>
               <w:rPr>
                 <w:bCs/>
@@ -4474,6 +5167,7 @@
               </w:rPr>
               <w:t>ServletContext</w:t>
             </w:r>
+            <w:proofErr w:type="spellEnd"/>
           </w:p>
         </w:tc>
       </w:tr>
@@ -4582,6 +5276,7 @@
                 <w:szCs w:val="28"/>
               </w:rPr>
             </w:pPr>
+            <w:proofErr w:type="spellStart"/>
             <w:r>
               <w:rPr>
                 <w:bCs/>
@@ -4590,6 +5285,7 @@
               </w:rPr>
               <w:t>JspWriter</w:t>
             </w:r>
+            <w:proofErr w:type="spellEnd"/>
           </w:p>
         </w:tc>
       </w:tr>
@@ -4610,6 +5306,7 @@
                 <w:szCs w:val="28"/>
               </w:rPr>
             </w:pPr>
+            <w:proofErr w:type="spellStart"/>
             <w:r>
               <w:rPr>
                 <w:bCs/>
@@ -4618,6 +5315,7 @@
               </w:rPr>
               <w:t>pageContext</w:t>
             </w:r>
+            <w:proofErr w:type="spellEnd"/>
           </w:p>
         </w:tc>
         <w:tc>
@@ -4636,6 +5334,7 @@
                 <w:szCs w:val="28"/>
               </w:rPr>
             </w:pPr>
+            <w:proofErr w:type="spellStart"/>
             <w:r>
               <w:rPr>
                 <w:bCs/>
@@ -4644,6 +5343,7 @@
               </w:rPr>
               <w:t>PageContent</w:t>
             </w:r>
+            <w:proofErr w:type="spellEnd"/>
           </w:p>
         </w:tc>
       </w:tr>
@@ -4752,6 +5452,7 @@
                 <w:szCs w:val="28"/>
               </w:rPr>
             </w:pPr>
+            <w:proofErr w:type="spellStart"/>
             <w:r>
               <w:rPr>
                 <w:bCs/>
@@ -4760,6 +5461,7 @@
               </w:rPr>
               <w:t>ServletConfig</w:t>
             </w:r>
+            <w:proofErr w:type="spellEnd"/>
           </w:p>
         </w:tc>
       </w:tr>
@@ -4837,7 +5539,25 @@
           <w:sz w:val="28"/>
           <w:szCs w:val="28"/>
         </w:rPr>
-        <w:t>To maintain user information into multiple request.</w:t>
+        <w:t xml:space="preserve">To maintain user information into multiple </w:t>
+      </w:r>
+      <w:proofErr w:type="gramStart"/>
+      <w:r>
+        <w:rPr>
+          <w:bCs/>
+          <w:sz w:val="28"/>
+          <w:szCs w:val="28"/>
+        </w:rPr>
+        <w:t>request</w:t>
+      </w:r>
+      <w:proofErr w:type="gramEnd"/>
+      <w:r>
+        <w:rPr>
+          <w:bCs/>
+          <w:sz w:val="28"/>
+          <w:szCs w:val="28"/>
+        </w:rPr>
+        <w:t>.</w:t>
       </w:r>
     </w:p>
     <w:p>
@@ -4994,7 +5714,25 @@
           <w:sz w:val="28"/>
           <w:szCs w:val="28"/>
         </w:rPr>
-        <w:t>Is use to retain the data from old request to new request which is generated by anchor tag or sendRedirect.</w:t>
+        <w:t xml:space="preserve">Is use to retain the data from old request to new request which is generated by anchor tag or </w:t>
+      </w:r>
+      <w:proofErr w:type="spellStart"/>
+      <w:r>
+        <w:rPr>
+          <w:bCs/>
+          <w:sz w:val="28"/>
+          <w:szCs w:val="28"/>
+        </w:rPr>
+        <w:t>sendRedirect</w:t>
+      </w:r>
+      <w:proofErr w:type="spellEnd"/>
+      <w:r>
+        <w:rPr>
+          <w:bCs/>
+          <w:sz w:val="28"/>
+          <w:szCs w:val="28"/>
+        </w:rPr>
+        <w:t>.</w:t>
       </w:r>
     </w:p>
     <w:p>
@@ -5063,13 +5801,23 @@
           <w:szCs w:val="28"/>
         </w:rPr>
       </w:pPr>
-      <w:r>
-        <w:rPr>
-          <w:bCs/>
-          <w:sz w:val="28"/>
-          <w:szCs w:val="28"/>
-        </w:rPr>
-        <w:t xml:space="preserve">HttpSession  </w:t>
+      <w:proofErr w:type="spellStart"/>
+      <w:r>
+        <w:rPr>
+          <w:bCs/>
+          <w:sz w:val="28"/>
+          <w:szCs w:val="28"/>
+        </w:rPr>
+        <w:t>HttpSession</w:t>
+      </w:r>
+      <w:proofErr w:type="spellEnd"/>
+      <w:r>
+        <w:rPr>
+          <w:bCs/>
+          <w:sz w:val="28"/>
+          <w:szCs w:val="28"/>
+        </w:rPr>
+        <w:t xml:space="preserve">  </w:t>
       </w:r>
     </w:p>
     <w:p>
@@ -5207,10 +5955,10 @@
             <v:path o:extrusionok="f" gradientshapeok="t" o:connecttype="rect"/>
             <o:lock v:ext="edit" aspectratio="t"/>
           </v:shapetype>
-          <v:shape id="_x0000_i1025" type="#_x0000_t75" style="width:468.35pt;height:169.65pt" o:ole="">
+          <v:shape id="_x0000_i1025" type="#_x0000_t75" style="width:468.15pt;height:169.85pt" o:ole="">
             <v:imagedata r:id="rId12" o:title=""/>
           </v:shape>
-          <o:OLEObject Type="Embed" ProgID="PBrush" ShapeID="_x0000_i1025" DrawAspect="Content" ObjectID="_1727500670" r:id="rId13"/>
+          <o:OLEObject Type="Embed" ProgID="PBrush" ShapeID="_x0000_i1025" DrawAspect="Content" ObjectID="_1727587095" r:id="rId13"/>
         </w:object>
       </w:r>
     </w:p>
@@ -5709,6 +6457,7 @@
           <w:lang w:val="en"/>
         </w:rPr>
       </w:pPr>
+      <w:proofErr w:type="spellStart"/>
       <w:r>
         <w:rPr>
           <w:rFonts w:ascii="Consolas" w:hAnsi="Consolas" w:cs="Consolas"/>
@@ -5719,7 +6468,20 @@
           <w:szCs w:val="24"/>
           <w:lang w:val="en"/>
         </w:rPr>
-        <w:t>ToDO Application</w:t>
+        <w:t>ToDO</w:t>
+      </w:r>
+      <w:proofErr w:type="spellEnd"/>
+      <w:r>
+        <w:rPr>
+          <w:rFonts w:ascii="Consolas" w:hAnsi="Consolas" w:cs="Consolas"/>
+          <w:b/>
+          <w:bCs/>
+          <w:color w:val="000000"/>
+          <w:sz w:val="24"/>
+          <w:szCs w:val="24"/>
+          <w:lang w:val="en"/>
+        </w:rPr>
+        <w:t xml:space="preserve"> Application</w:t>
       </w:r>
     </w:p>
     <w:p>
@@ -5743,61 +6505,60 @@
           <w:rFonts w:ascii="Consolas" w:hAnsi="Consolas" w:cs="Consolas"/>
           <w:b/>
           <w:bCs/>
+          <w:color w:val="00B050"/>
+          <w:sz w:val="24"/>
+          <w:szCs w:val="24"/>
+          <w:lang w:val="en"/>
+        </w:rPr>
+        <w:t xml:space="preserve">  1. Create New Task</w:t>
+      </w:r>
+    </w:p>
+    <w:p>
+      <w:pPr>
+        <w:autoSpaceDE w:val="0"/>
+        <w:autoSpaceDN w:val="0"/>
+        <w:adjustRightInd w:val="0"/>
+        <w:spacing w:after="0" w:line="240" w:lineRule="auto"/>
+        <w:rPr>
+          <w:rFonts w:ascii="Consolas" w:hAnsi="Consolas" w:cs="Consolas"/>
+          <w:b/>
+          <w:bCs/>
+          <w:color w:val="00B050"/>
+          <w:sz w:val="24"/>
+          <w:szCs w:val="24"/>
+          <w:lang w:val="en"/>
+        </w:rPr>
+      </w:pPr>
+      <w:r>
+        <w:rPr>
+          <w:rFonts w:ascii="Consolas" w:hAnsi="Consolas" w:cs="Consolas"/>
+          <w:b/>
+          <w:bCs/>
+          <w:color w:val="00B050"/>
+          <w:sz w:val="24"/>
+          <w:szCs w:val="24"/>
+          <w:lang w:val="en"/>
+        </w:rPr>
+        <w:t xml:space="preserve">  2. View All Create Task </w:t>
+      </w:r>
+    </w:p>
+    <w:p>
+      <w:pPr>
+        <w:autoSpaceDE w:val="0"/>
+        <w:autoSpaceDN w:val="0"/>
+        <w:adjustRightInd w:val="0"/>
+        <w:spacing w:after="0" w:line="240" w:lineRule="auto"/>
+        <w:rPr>
+          <w:rFonts w:ascii="Consolas" w:hAnsi="Consolas" w:cs="Consolas"/>
+          <w:b/>
+          <w:bCs/>
           <w:color w:val="000000"/>
           <w:sz w:val="24"/>
           <w:szCs w:val="24"/>
           <w:lang w:val="en"/>
         </w:rPr>
-        <w:t xml:space="preserve">  1. </w:t>
-      </w:r>
-      <w:r>
-        <w:rPr>
-          <w:rFonts w:ascii="Consolas" w:hAnsi="Consolas" w:cs="Consolas"/>
-          <w:b/>
-          <w:bCs/>
-          <w:color w:val="000000" w:themeColor="text1"/>
-          <w:sz w:val="24"/>
-          <w:szCs w:val="24"/>
-          <w:lang w:val="en"/>
-        </w:rPr>
-        <w:t>Create New Task</w:t>
-      </w:r>
-    </w:p>
-    <w:p>
-      <w:pPr>
-        <w:autoSpaceDE w:val="0"/>
-        <w:autoSpaceDN w:val="0"/>
-        <w:adjustRightInd w:val="0"/>
-        <w:spacing w:after="0" w:line="240" w:lineRule="auto"/>
-        <w:rPr>
-          <w:rFonts w:ascii="Consolas" w:hAnsi="Consolas" w:cs="Consolas"/>
-          <w:b/>
-          <w:bCs/>
-          <w:color w:val="000000" w:themeColor="text1"/>
-          <w:sz w:val="24"/>
-          <w:szCs w:val="24"/>
-          <w:lang w:val="en"/>
-        </w:rPr>
-      </w:pPr>
-      <w:r>
-        <w:rPr>
-          <w:rFonts w:ascii="Consolas" w:hAnsi="Consolas" w:cs="Consolas"/>
-          <w:b/>
-          <w:bCs/>
-          <w:color w:val="000000" w:themeColor="text1"/>
-          <w:sz w:val="24"/>
-          <w:szCs w:val="24"/>
-          <w:lang w:val="en"/>
-        </w:rPr>
-        <w:t xml:space="preserve">  2. View All Create Task </w:t>
-      </w:r>
-    </w:p>
-    <w:p>
-      <w:pPr>
-        <w:autoSpaceDE w:val="0"/>
-        <w:autoSpaceDN w:val="0"/>
-        <w:adjustRightInd w:val="0"/>
-        <w:spacing w:after="0" w:line="240" w:lineRule="auto"/>
+      </w:pPr>
+      <w:r>
         <w:rPr>
           <w:rFonts w:ascii="Consolas" w:hAnsi="Consolas" w:cs="Consolas"/>
           <w:b/>
@@ -5807,7 +6568,8 @@
           <w:szCs w:val="24"/>
           <w:lang w:val="en"/>
         </w:rPr>
-      </w:pPr>
+        <w:t xml:space="preserve">  3. Sea</w:t>
+      </w:r>
       <w:r>
         <w:rPr>
           <w:rFonts w:ascii="Consolas" w:hAnsi="Consolas" w:cs="Consolas"/>
@@ -5818,7 +6580,7 @@
           <w:szCs w:val="24"/>
           <w:lang w:val="en"/>
         </w:rPr>
-        <w:t xml:space="preserve">  3. Sea</w:t>
+        <w:t>r</w:t>
       </w:r>
       <w:r>
         <w:rPr>
@@ -5830,8 +6592,9 @@
           <w:szCs w:val="24"/>
           <w:lang w:val="en"/>
         </w:rPr>
-        <w:t>r</w:t>
-      </w:r>
+        <w:t xml:space="preserve">ch Task </w:t>
+      </w:r>
+      <w:proofErr w:type="gramStart"/>
       <w:r>
         <w:rPr>
           <w:rFonts w:ascii="Consolas" w:hAnsi="Consolas" w:cs="Consolas"/>
@@ -5842,7 +6605,20 @@
           <w:szCs w:val="24"/>
           <w:lang w:val="en"/>
         </w:rPr>
-        <w:t xml:space="preserve">ch Task By Status and </w:t>
+        <w:t>By</w:t>
+      </w:r>
+      <w:proofErr w:type="gramEnd"/>
+      <w:r>
+        <w:rPr>
+          <w:rFonts w:ascii="Consolas" w:hAnsi="Consolas" w:cs="Consolas"/>
+          <w:b/>
+          <w:bCs/>
+          <w:color w:val="000000"/>
+          <w:sz w:val="24"/>
+          <w:szCs w:val="24"/>
+          <w:lang w:val="en"/>
+        </w:rPr>
+        <w:t xml:space="preserve"> Status and </w:t>
       </w:r>
       <w:r>
         <w:rPr>
@@ -6030,7 +6806,23 @@
                 <w:b/>
                 <w:bCs/>
               </w:rPr>
-              <w:t>id (PK) auto_increment(sequence)</w:t>
+              <w:t xml:space="preserve">id (PK) </w:t>
+            </w:r>
+            <w:proofErr w:type="spellStart"/>
+            <w:r>
+              <w:rPr>
+                <w:b/>
+                <w:bCs/>
+              </w:rPr>
+              <w:t>auto_increment</w:t>
+            </w:r>
+            <w:proofErr w:type="spellEnd"/>
+            <w:r>
+              <w:rPr>
+                <w:b/>
+                <w:bCs/>
+              </w:rPr>
+              <w:t>(sequence)</w:t>
             </w:r>
           </w:p>
         </w:tc>
@@ -6130,7 +6922,23 @@
                 <w:b/>
                 <w:bCs/>
               </w:rPr>
-              <w:t>Status (Open, Inprogress, Completed)</w:t>
+              <w:t xml:space="preserve">Status (Open, </w:t>
+            </w:r>
+            <w:proofErr w:type="spellStart"/>
+            <w:r>
+              <w:rPr>
+                <w:b/>
+                <w:bCs/>
+              </w:rPr>
+              <w:t>Inprogress</w:t>
+            </w:r>
+            <w:proofErr w:type="spellEnd"/>
+            <w:r>
+              <w:rPr>
+                <w:b/>
+                <w:bCs/>
+              </w:rPr>
+              <w:t>, Completed)</w:t>
             </w:r>
           </w:p>
         </w:tc>
@@ -6175,6 +6983,7 @@
                 <w:bCs/>
               </w:rPr>
             </w:pPr>
+            <w:proofErr w:type="spellStart"/>
             <w:r>
               <w:rPr>
                 <w:b/>
@@ -6182,6 +6991,7 @@
               </w:rPr>
               <w:t>scheduledDate</w:t>
             </w:r>
+            <w:proofErr w:type="spellEnd"/>
           </w:p>
         </w:tc>
         <w:tc>
@@ -6225,6 +7035,7 @@
                 <w:bCs/>
               </w:rPr>
             </w:pPr>
+            <w:proofErr w:type="spellStart"/>
             <w:r>
               <w:rPr>
                 <w:b/>
@@ -6232,6 +7043,7 @@
               </w:rPr>
               <w:t>updatedDate</w:t>
             </w:r>
+            <w:proofErr w:type="spellEnd"/>
           </w:p>
         </w:tc>
         <w:tc>
@@ -6274,48 +7086,114 @@
       <w:pPr>
         <w:pStyle w:val="NoSpacing"/>
       </w:pPr>
-      <w:r>
-        <w:t>mysql&gt; create table task(</w:t>
-      </w:r>
-    </w:p>
-    <w:p>
-      <w:pPr>
-        <w:pStyle w:val="NoSpacing"/>
-      </w:pPr>
-      <w:r>
-        <w:t xml:space="preserve">    id int primary key auto_increment,</w:t>
-      </w:r>
-    </w:p>
-    <w:p>
-      <w:pPr>
-        <w:pStyle w:val="NoSpacing"/>
-      </w:pPr>
-      <w:r>
-        <w:t xml:space="preserve">    title varchar(100),</w:t>
-      </w:r>
-    </w:p>
-    <w:p>
-      <w:pPr>
-        <w:pStyle w:val="NoSpacing"/>
-      </w:pPr>
-      <w:r>
-        <w:t xml:space="preserve">    status varchar(15),</w:t>
-      </w:r>
-    </w:p>
-    <w:p>
-      <w:pPr>
-        <w:pStyle w:val="NoSpacing"/>
-      </w:pPr>
-      <w:r>
-        <w:t xml:space="preserve">    scheduledOn varchar(15),</w:t>
-      </w:r>
-    </w:p>
-    <w:p>
-      <w:pPr>
-        <w:pStyle w:val="NoSpacing"/>
-      </w:pPr>
-      <w:r>
-        <w:t xml:space="preserve">    updatedOn varchar(15));</w:t>
+      <w:proofErr w:type="spellStart"/>
+      <w:r>
+        <w:t>mysql</w:t>
+      </w:r>
+      <w:proofErr w:type="spellEnd"/>
+      <w:r>
+        <w:t xml:space="preserve">&gt; create table </w:t>
+      </w:r>
+      <w:proofErr w:type="gramStart"/>
+      <w:r>
+        <w:t>task(</w:t>
+      </w:r>
+      <w:proofErr w:type="gramEnd"/>
+    </w:p>
+    <w:p>
+      <w:pPr>
+        <w:pStyle w:val="NoSpacing"/>
+      </w:pPr>
+      <w:r>
+        <w:t xml:space="preserve">    id int primary key </w:t>
+      </w:r>
+      <w:proofErr w:type="spellStart"/>
+      <w:r>
+        <w:t>auto_increment</w:t>
+      </w:r>
+      <w:proofErr w:type="spellEnd"/>
+      <w:r>
+        <w:t>,</w:t>
+      </w:r>
+    </w:p>
+    <w:p>
+      <w:pPr>
+        <w:pStyle w:val="NoSpacing"/>
+      </w:pPr>
+      <w:r>
+        <w:t xml:space="preserve">    title </w:t>
+      </w:r>
+      <w:proofErr w:type="gramStart"/>
+      <w:r>
+        <w:t>varchar(</w:t>
+      </w:r>
+      <w:proofErr w:type="gramEnd"/>
+      <w:r>
+        <w:t>100),</w:t>
+      </w:r>
+    </w:p>
+    <w:p>
+      <w:pPr>
+        <w:pStyle w:val="NoSpacing"/>
+      </w:pPr>
+      <w:r>
+        <w:t xml:space="preserve">    status </w:t>
+      </w:r>
+      <w:proofErr w:type="gramStart"/>
+      <w:r>
+        <w:t>varchar(</w:t>
+      </w:r>
+      <w:proofErr w:type="gramEnd"/>
+      <w:r>
+        <w:t>15),</w:t>
+      </w:r>
+    </w:p>
+    <w:p>
+      <w:pPr>
+        <w:pStyle w:val="NoSpacing"/>
+      </w:pPr>
+      <w:r>
+        <w:t xml:space="preserve">    </w:t>
+      </w:r>
+      <w:proofErr w:type="spellStart"/>
+      <w:r>
+        <w:t>scheduledOn</w:t>
+      </w:r>
+      <w:proofErr w:type="spellEnd"/>
+      <w:r>
+        <w:t xml:space="preserve"> </w:t>
+      </w:r>
+      <w:proofErr w:type="gramStart"/>
+      <w:r>
+        <w:t>varchar(</w:t>
+      </w:r>
+      <w:proofErr w:type="gramEnd"/>
+      <w:r>
+        <w:t>15),</w:t>
+      </w:r>
+    </w:p>
+    <w:p>
+      <w:pPr>
+        <w:pStyle w:val="NoSpacing"/>
+      </w:pPr>
+      <w:r>
+        <w:t xml:space="preserve">    </w:t>
+      </w:r>
+      <w:proofErr w:type="spellStart"/>
+      <w:r>
+        <w:t>updatedOn</w:t>
+      </w:r>
+      <w:proofErr w:type="spellEnd"/>
+      <w:r>
+        <w:t xml:space="preserve"> </w:t>
+      </w:r>
+      <w:proofErr w:type="gramStart"/>
+      <w:r>
+        <w:t>varchar(</w:t>
+      </w:r>
+      <w:proofErr w:type="gramEnd"/>
+      <w:r>
+        <w:t>15));</w:t>
       </w:r>
     </w:p>
     <w:p>
@@ -6402,10 +7280,10 @@
       </w:r>
       <w:r>
         <w:object w:dxaOrig="18340" w:dyaOrig="6660" w14:anchorId="554307ED">
-          <v:shape id="_x0000_i1026" type="#_x0000_t75" style="width:422.75pt;height:154pt" o:ole="">
+          <v:shape id="_x0000_i1026" type="#_x0000_t75" style="width:422.85pt;height:153.75pt" o:ole="">
             <v:imagedata r:id="rId18" o:title=""/>
           </v:shape>
-          <o:OLEObject Type="Embed" ProgID="PBrush" ShapeID="_x0000_i1026" DrawAspect="Content" ObjectID="_1727500671" r:id="rId19"/>
+          <o:OLEObject Type="Embed" ProgID="PBrush" ShapeID="_x0000_i1026" DrawAspect="Content" ObjectID="_1727587096" r:id="rId19"/>
         </w:object>
       </w:r>
       <w:r>
@@ -6535,10 +7413,10 @@
       </w:pPr>
       <w:r>
         <w:object w:dxaOrig="17190" w:dyaOrig="6050" w14:anchorId="0793E3EC">
-          <v:shape id="_x0000_i1027" type="#_x0000_t75" style="width:421.3pt;height:148.3pt" o:ole="">
+          <v:shape id="_x0000_i1027" type="#_x0000_t75" style="width:421.15pt;height:148.15pt" o:ole="">
             <v:imagedata r:id="rId20" o:title=""/>
           </v:shape>
-          <o:OLEObject Type="Embed" ProgID="PBrush" ShapeID="_x0000_i1027" DrawAspect="Content" ObjectID="_1727500672" r:id="rId21"/>
+          <o:OLEObject Type="Embed" ProgID="PBrush" ShapeID="_x0000_i1027" DrawAspect="Content" ObjectID="_1727587097" r:id="rId21"/>
         </w:object>
       </w:r>
     </w:p>
@@ -6965,10 +7843,10 @@
       </w:r>
       <w:r>
         <w:object w:dxaOrig="17400" w:dyaOrig="6630" w14:anchorId="4F9B7986">
-          <v:shape id="_x0000_i1028" type="#_x0000_t75" style="width:440.2pt;height:167.5pt" o:ole="">
+          <v:shape id="_x0000_i1028" type="#_x0000_t75" style="width:440.35pt;height:167.35pt" o:ole="">
             <v:imagedata r:id="rId38" o:title=""/>
           </v:shape>
-          <o:OLEObject Type="Embed" ProgID="PBrush" ShapeID="_x0000_i1028" DrawAspect="Content" ObjectID="_1727500673" r:id="rId39"/>
+          <o:OLEObject Type="Embed" ProgID="PBrush" ShapeID="_x0000_i1028" DrawAspect="Content" ObjectID="_1727587098" r:id="rId39"/>
         </w:object>
       </w:r>
     </w:p>
@@ -7031,10 +7909,10 @@
       </w:pPr>
       <w:r>
         <w:object w:dxaOrig="17890" w:dyaOrig="6170" w14:anchorId="1A91EAA4">
-          <v:shape id="_x0000_i1029" type="#_x0000_t75" style="width:468pt;height:161.8pt" o:ole="">
+          <v:shape id="_x0000_i1029" type="#_x0000_t75" style="width:467.85pt;height:161.8pt" o:ole="">
             <v:imagedata r:id="rId40" o:title=""/>
           </v:shape>
-          <o:OLEObject Type="Embed" ProgID="PBrush" ShapeID="_x0000_i1029" DrawAspect="Content" ObjectID="_1727500674" r:id="rId41"/>
+          <o:OLEObject Type="Embed" ProgID="PBrush" ShapeID="_x0000_i1029" DrawAspect="Content" ObjectID="_1727587099" r:id="rId41"/>
         </w:object>
       </w:r>
     </w:p>
@@ -7098,10 +7976,10 @@
       </w:pPr>
       <w:r>
         <w:object w:dxaOrig="18380" w:dyaOrig="6560" w14:anchorId="6AE34AB3">
-          <v:shape id="_x0000_i1030" type="#_x0000_t75" style="width:467.65pt;height:166.8pt" o:ole="">
+          <v:shape id="_x0000_i1030" type="#_x0000_t75" style="width:467.85pt;height:167.05pt" o:ole="">
             <v:imagedata r:id="rId42" o:title=""/>
           </v:shape>
-          <o:OLEObject Type="Embed" ProgID="PBrush" ShapeID="_x0000_i1030" DrawAspect="Content" ObjectID="_1727500675" r:id="rId43"/>
+          <o:OLEObject Type="Embed" ProgID="PBrush" ShapeID="_x0000_i1030" DrawAspect="Content" ObjectID="_1727587100" r:id="rId43"/>
         </w:object>
       </w:r>
     </w:p>

</xml_diff>

<commit_message>
Maven intro and application creation
Maven intro and application creation
</commit_message>
<xml_diff>
--- a/docs/AdvanceJava.docx
+++ b/docs/AdvanceJava.docx
@@ -5955,10 +5955,10 @@
             <v:path o:extrusionok="f" gradientshapeok="t" o:connecttype="rect"/>
             <o:lock v:ext="edit" aspectratio="t"/>
           </v:shapetype>
-          <v:shape id="_x0000_i1025" type="#_x0000_t75" style="width:468.15pt;height:169.85pt" o:ole="">
+          <v:shape id="_x0000_i1025" type="#_x0000_t75" style="width:468.35pt;height:169.65pt" o:ole="">
             <v:imagedata r:id="rId12" o:title=""/>
           </v:shape>
-          <o:OLEObject Type="Embed" ProgID="PBrush" ShapeID="_x0000_i1025" DrawAspect="Content" ObjectID="_1727587095" r:id="rId13"/>
+          <o:OLEObject Type="Embed" ProgID="PBrush" ShapeID="_x0000_i1025" DrawAspect="Content" ObjectID="_1727757372" r:id="rId13"/>
         </w:object>
       </w:r>
     </w:p>
@@ -6655,7 +6655,7 @@
           <w:rFonts w:ascii="Consolas" w:hAnsi="Consolas" w:cs="Consolas"/>
           <w:b/>
           <w:bCs/>
-          <w:color w:val="00B050"/>
+          <w:color w:val="FFC000"/>
           <w:sz w:val="24"/>
           <w:szCs w:val="24"/>
         </w:rPr>
@@ -6665,24 +6665,76 @@
           <w:rFonts w:ascii="Consolas" w:hAnsi="Consolas" w:cs="Consolas"/>
           <w:b/>
           <w:bCs/>
+          <w:noProof/>
           <w:color w:val="000000"/>
           <w:sz w:val="24"/>
           <w:szCs w:val="24"/>
           <w:lang w:val="en"/>
         </w:rPr>
-        <w:t xml:space="preserve">  4. </w:t>
+        <mc:AlternateContent>
+          <mc:Choice Requires="wpi">
+            <w:drawing>
+              <wp:anchor distT="0" distB="0" distL="114300" distR="114300" simplePos="0" relativeHeight="251700224" behindDoc="0" locked="0" layoutInCell="1" allowOverlap="1" wp14:anchorId="47A48FAC" wp14:editId="25AE83A7">
+                <wp:simplePos x="0" y="0"/>
+                <wp:positionH relativeFrom="column">
+                  <wp:posOffset>4057949</wp:posOffset>
+                </wp:positionH>
+                <wp:positionV relativeFrom="paragraph">
+                  <wp:posOffset>80953</wp:posOffset>
+                </wp:positionV>
+                <wp:extent cx="360" cy="360"/>
+                <wp:effectExtent l="38100" t="38100" r="38100" b="38100"/>
+                <wp:wrapNone/>
+                <wp:docPr id="48" name="Ink 48"/>
+                <wp:cNvGraphicFramePr/>
+                <a:graphic xmlns:a="http://schemas.openxmlformats.org/drawingml/2006/main">
+                  <a:graphicData uri="http://schemas.microsoft.com/office/word/2010/wordprocessingInk">
+                    <w14:contentPart bwMode="auto" r:id="rId16">
+                      <w14:nvContentPartPr>
+                        <w14:cNvContentPartPr/>
+                      </w14:nvContentPartPr>
+                      <w14:xfrm>
+                        <a:off x="0" y="0"/>
+                        <a:ext cx="360" cy="360"/>
+                      </w14:xfrm>
+                    </w14:contentPart>
+                  </a:graphicData>
+                </a:graphic>
+              </wp:anchor>
+            </w:drawing>
+          </mc:Choice>
+          <mc:Fallback>
+            <w:pict>
+              <v:shape w14:anchorId="43F476C6" id="Ink 48" o:spid="_x0000_s1026" type="#_x0000_t75" style="position:absolute;margin-left:319.15pt;margin-top:6pt;width:.75pt;height:.75pt;z-index:251700224;visibility:visible;mso-wrap-style:square;mso-wrap-distance-left:9pt;mso-wrap-distance-top:0;mso-wrap-distance-right:9pt;mso-wrap-distance-bottom:0;mso-position-horizontal:absolute;mso-position-horizontal-relative:text;mso-position-vertical:absolute;mso-position-vertical-relative:text" o:gfxdata="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">
+                <v:imagedata r:id="rId17" o:title=""/>
+              </v:shape>
+            </w:pict>
+          </mc:Fallback>
+        </mc:AlternateContent>
       </w:r>
       <w:r>
         <w:rPr>
           <w:rFonts w:ascii="Consolas" w:hAnsi="Consolas" w:cs="Consolas"/>
           <w:b/>
           <w:bCs/>
-          <w:color w:val="000000" w:themeColor="text1"/>
+          <w:color w:val="000000"/>
           <w:sz w:val="24"/>
           <w:szCs w:val="24"/>
           <w:lang w:val="en"/>
         </w:rPr>
-        <w:t>Update Task details and Status of the Task</w:t>
+        <w:t xml:space="preserve">  </w:t>
+      </w:r>
+      <w:r>
+        <w:rPr>
+          <w:rFonts w:ascii="Consolas" w:hAnsi="Consolas" w:cs="Consolas"/>
+          <w:b/>
+          <w:bCs/>
+          <w:color w:val="FFC000"/>
+          <w:sz w:val="24"/>
+          <w:szCs w:val="24"/>
+          <w:lang w:val="en"/>
+        </w:rPr>
+        <w:t>4. Update Task details and Status of the Task</w:t>
       </w:r>
     </w:p>
     <w:p>
@@ -7229,6 +7281,678 @@
         <mc:AlternateContent>
           <mc:Choice Requires="wpi">
             <w:drawing>
+              <wp:anchor distT="0" distB="0" distL="114300" distR="114300" simplePos="0" relativeHeight="251699200" behindDoc="0" locked="0" layoutInCell="1" allowOverlap="1" wp14:anchorId="0369069A" wp14:editId="526FA6D7">
+                <wp:simplePos x="0" y="0"/>
+                <wp:positionH relativeFrom="column">
+                  <wp:posOffset>1608455</wp:posOffset>
+                </wp:positionH>
+                <wp:positionV relativeFrom="paragraph">
+                  <wp:posOffset>1674495</wp:posOffset>
+                </wp:positionV>
+                <wp:extent cx="1014590" cy="789630"/>
+                <wp:effectExtent l="38100" t="38100" r="14605" b="48895"/>
+                <wp:wrapNone/>
+                <wp:docPr id="47" name="Ink 47"/>
+                <wp:cNvGraphicFramePr/>
+                <a:graphic xmlns:a="http://schemas.openxmlformats.org/drawingml/2006/main">
+                  <a:graphicData uri="http://schemas.microsoft.com/office/word/2010/wordprocessingInk">
+                    <w14:contentPart bwMode="auto" r:id="rId18">
+                      <w14:nvContentPartPr>
+                        <w14:cNvContentPartPr/>
+                      </w14:nvContentPartPr>
+                      <w14:xfrm>
+                        <a:off x="0" y="0"/>
+                        <a:ext cx="1014590" cy="789630"/>
+                      </w14:xfrm>
+                    </w14:contentPart>
+                  </a:graphicData>
+                </a:graphic>
+              </wp:anchor>
+            </w:drawing>
+          </mc:Choice>
+          <mc:Fallback>
+            <w:pict>
+              <v:shape w14:anchorId="5825FBE8" id="Ink 47" o:spid="_x0000_s1026" type="#_x0000_t75" style="position:absolute;margin-left:126.3pt;margin-top:131.5pt;width:80.6pt;height:62.9pt;z-index:251699200;visibility:visible;mso-wrap-style:square;mso-wrap-distance-left:9pt;mso-wrap-distance-top:0;mso-wrap-distance-right:9pt;mso-wrap-distance-bottom:0;mso-position-horizontal:absolute;mso-position-horizontal-relative:text;mso-position-vertical:absolute;mso-position-vertical-relative:text" o:gfxdata="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">
+                <v:imagedata r:id="rId19" o:title=""/>
+              </v:shape>
+            </w:pict>
+          </mc:Fallback>
+        </mc:AlternateContent>
+      </w:r>
+      <w:r>
+        <w:rPr>
+          <w:b/>
+          <w:bCs/>
+          <w:noProof/>
+          <w:u w:val="single"/>
+        </w:rPr>
+        <mc:AlternateContent>
+          <mc:Choice Requires="wpi">
+            <w:drawing>
+              <wp:anchor distT="0" distB="0" distL="114300" distR="114300" simplePos="0" relativeHeight="251694080" behindDoc="0" locked="0" layoutInCell="1" allowOverlap="1" wp14:anchorId="653C29EB" wp14:editId="76B47089">
+                <wp:simplePos x="0" y="0"/>
+                <wp:positionH relativeFrom="column">
+                  <wp:posOffset>3749040</wp:posOffset>
+                </wp:positionH>
+                <wp:positionV relativeFrom="paragraph">
+                  <wp:posOffset>1071880</wp:posOffset>
+                </wp:positionV>
+                <wp:extent cx="335280" cy="382000"/>
+                <wp:effectExtent l="38100" t="38100" r="45720" b="37465"/>
+                <wp:wrapNone/>
+                <wp:docPr id="42" name="Ink 42"/>
+                <wp:cNvGraphicFramePr/>
+                <a:graphic xmlns:a="http://schemas.openxmlformats.org/drawingml/2006/main">
+                  <a:graphicData uri="http://schemas.microsoft.com/office/word/2010/wordprocessingInk">
+                    <w14:contentPart bwMode="auto" r:id="rId20">
+                      <w14:nvContentPartPr>
+                        <w14:cNvContentPartPr/>
+                      </w14:nvContentPartPr>
+                      <w14:xfrm>
+                        <a:off x="0" y="0"/>
+                        <a:ext cx="335280" cy="382000"/>
+                      </w14:xfrm>
+                    </w14:contentPart>
+                  </a:graphicData>
+                </a:graphic>
+              </wp:anchor>
+            </w:drawing>
+          </mc:Choice>
+          <mc:Fallback>
+            <w:pict>
+              <v:shape w14:anchorId="0D81F6DC" id="Ink 42" o:spid="_x0000_s1026" type="#_x0000_t75" style="position:absolute;margin-left:294.85pt;margin-top:84.05pt;width:27.1pt;height:30.8pt;z-index:251694080;visibility:visible;mso-wrap-style:square;mso-wrap-distance-left:9pt;mso-wrap-distance-top:0;mso-wrap-distance-right:9pt;mso-wrap-distance-bottom:0;mso-position-horizontal:absolute;mso-position-horizontal-relative:text;mso-position-vertical:absolute;mso-position-vertical-relative:text" o:gfxdata="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">
+                <v:imagedata r:id="rId21" o:title=""/>
+              </v:shape>
+            </w:pict>
+          </mc:Fallback>
+        </mc:AlternateContent>
+      </w:r>
+      <w:r>
+        <w:rPr>
+          <w:b/>
+          <w:bCs/>
+          <w:noProof/>
+          <w:u w:val="single"/>
+        </w:rPr>
+        <mc:AlternateContent>
+          <mc:Choice Requires="wpi">
+            <w:drawing>
+              <wp:anchor distT="0" distB="0" distL="114300" distR="114300" simplePos="0" relativeHeight="251688960" behindDoc="0" locked="0" layoutInCell="1" allowOverlap="1" wp14:anchorId="24F94522" wp14:editId="697073F1">
+                <wp:simplePos x="0" y="0"/>
+                <wp:positionH relativeFrom="column">
+                  <wp:posOffset>3847349</wp:posOffset>
+                </wp:positionH>
+                <wp:positionV relativeFrom="paragraph">
+                  <wp:posOffset>835392</wp:posOffset>
+                </wp:positionV>
+                <wp:extent cx="44640" cy="144720"/>
+                <wp:effectExtent l="38100" t="38100" r="31750" b="46355"/>
+                <wp:wrapNone/>
+                <wp:docPr id="37" name="Ink 37"/>
+                <wp:cNvGraphicFramePr/>
+                <a:graphic xmlns:a="http://schemas.openxmlformats.org/drawingml/2006/main">
+                  <a:graphicData uri="http://schemas.microsoft.com/office/word/2010/wordprocessingInk">
+                    <w14:contentPart bwMode="auto" r:id="rId22">
+                      <w14:nvContentPartPr>
+                        <w14:cNvContentPartPr/>
+                      </w14:nvContentPartPr>
+                      <w14:xfrm>
+                        <a:off x="0" y="0"/>
+                        <a:ext cx="44640" cy="144720"/>
+                      </w14:xfrm>
+                    </w14:contentPart>
+                  </a:graphicData>
+                </a:graphic>
+              </wp:anchor>
+            </w:drawing>
+          </mc:Choice>
+          <mc:Fallback>
+            <w:pict>
+              <v:shape w14:anchorId="4F72F933" id="Ink 37" o:spid="_x0000_s1026" type="#_x0000_t75" style="position:absolute;margin-left:302.6pt;margin-top:65.45pt;width:4.2pt;height:12.15pt;z-index:251688960;visibility:visible;mso-wrap-style:square;mso-wrap-distance-left:9pt;mso-wrap-distance-top:0;mso-wrap-distance-right:9pt;mso-wrap-distance-bottom:0;mso-position-horizontal:absolute;mso-position-horizontal-relative:text;mso-position-vertical:absolute;mso-position-vertical-relative:text" o:gfxdata="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">
+                <v:imagedata r:id="rId23" o:title=""/>
+              </v:shape>
+            </w:pict>
+          </mc:Fallback>
+        </mc:AlternateContent>
+      </w:r>
+      <w:r>
+        <w:rPr>
+          <w:b/>
+          <w:bCs/>
+          <w:noProof/>
+          <w:u w:val="single"/>
+        </w:rPr>
+        <mc:AlternateContent>
+          <mc:Choice Requires="wpi">
+            <w:drawing>
+              <wp:anchor distT="0" distB="0" distL="114300" distR="114300" simplePos="0" relativeHeight="251687936" behindDoc="0" locked="0" layoutInCell="1" allowOverlap="1" wp14:anchorId="46C7B9F1" wp14:editId="05B0E927">
+                <wp:simplePos x="0" y="0"/>
+                <wp:positionH relativeFrom="column">
+                  <wp:posOffset>3984509</wp:posOffset>
+                </wp:positionH>
+                <wp:positionV relativeFrom="paragraph">
+                  <wp:posOffset>895512</wp:posOffset>
+                </wp:positionV>
+                <wp:extent cx="117720" cy="116280"/>
+                <wp:effectExtent l="38100" t="38100" r="34925" b="36195"/>
+                <wp:wrapNone/>
+                <wp:docPr id="36" name="Ink 36"/>
+                <wp:cNvGraphicFramePr/>
+                <a:graphic xmlns:a="http://schemas.openxmlformats.org/drawingml/2006/main">
+                  <a:graphicData uri="http://schemas.microsoft.com/office/word/2010/wordprocessingInk">
+                    <w14:contentPart bwMode="auto" r:id="rId24">
+                      <w14:nvContentPartPr>
+                        <w14:cNvContentPartPr/>
+                      </w14:nvContentPartPr>
+                      <w14:xfrm>
+                        <a:off x="0" y="0"/>
+                        <a:ext cx="117720" cy="116280"/>
+                      </w14:xfrm>
+                    </w14:contentPart>
+                  </a:graphicData>
+                </a:graphic>
+              </wp:anchor>
+            </w:drawing>
+          </mc:Choice>
+          <mc:Fallback>
+            <w:pict>
+              <v:shape w14:anchorId="2D88CF8C" id="Ink 36" o:spid="_x0000_s1026" type="#_x0000_t75" style="position:absolute;margin-left:313.4pt;margin-top:70.15pt;width:9.95pt;height:9.85pt;z-index:251687936;visibility:visible;mso-wrap-style:square;mso-wrap-distance-left:9pt;mso-wrap-distance-top:0;mso-wrap-distance-right:9pt;mso-wrap-distance-bottom:0;mso-position-horizontal:absolute;mso-position-horizontal-relative:text;mso-position-vertical:absolute;mso-position-vertical-relative:text" o:gfxdata="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">
+                <v:imagedata r:id="rId25" o:title=""/>
+              </v:shape>
+            </w:pict>
+          </mc:Fallback>
+        </mc:AlternateContent>
+      </w:r>
+      <w:r>
+        <w:rPr>
+          <w:b/>
+          <w:bCs/>
+          <w:noProof/>
+          <w:u w:val="single"/>
+        </w:rPr>
+        <mc:AlternateContent>
+          <mc:Choice Requires="wpi">
+            <w:drawing>
+              <wp:anchor distT="0" distB="0" distL="114300" distR="114300" simplePos="0" relativeHeight="251686912" behindDoc="0" locked="0" layoutInCell="1" allowOverlap="1" wp14:anchorId="1D533658" wp14:editId="5EEF3EA4">
+                <wp:simplePos x="0" y="0"/>
+                <wp:positionH relativeFrom="column">
+                  <wp:posOffset>3750869</wp:posOffset>
+                </wp:positionH>
+                <wp:positionV relativeFrom="paragraph">
+                  <wp:posOffset>927552</wp:posOffset>
+                </wp:positionV>
+                <wp:extent cx="295560" cy="248760"/>
+                <wp:effectExtent l="38100" t="38100" r="47625" b="37465"/>
+                <wp:wrapNone/>
+                <wp:docPr id="35" name="Ink 35"/>
+                <wp:cNvGraphicFramePr/>
+                <a:graphic xmlns:a="http://schemas.openxmlformats.org/drawingml/2006/main">
+                  <a:graphicData uri="http://schemas.microsoft.com/office/word/2010/wordprocessingInk">
+                    <w14:contentPart bwMode="auto" r:id="rId26">
+                      <w14:nvContentPartPr>
+                        <w14:cNvContentPartPr/>
+                      </w14:nvContentPartPr>
+                      <w14:xfrm>
+                        <a:off x="0" y="0"/>
+                        <a:ext cx="295560" cy="248760"/>
+                      </w14:xfrm>
+                    </w14:contentPart>
+                  </a:graphicData>
+                </a:graphic>
+              </wp:anchor>
+            </w:drawing>
+          </mc:Choice>
+          <mc:Fallback>
+            <w:pict>
+              <v:shape w14:anchorId="139E65FE" id="Ink 35" o:spid="_x0000_s1026" type="#_x0000_t75" style="position:absolute;margin-left:295pt;margin-top:72.7pt;width:23.95pt;height:20.3pt;z-index:251686912;visibility:visible;mso-wrap-style:square;mso-wrap-distance-left:9pt;mso-wrap-distance-top:0;mso-wrap-distance-right:9pt;mso-wrap-distance-bottom:0;mso-position-horizontal:absolute;mso-position-horizontal-relative:text;mso-position-vertical:absolute;mso-position-vertical-relative:text" o:gfxdata="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">
+                <v:imagedata r:id="rId27" o:title=""/>
+              </v:shape>
+            </w:pict>
+          </mc:Fallback>
+        </mc:AlternateContent>
+      </w:r>
+      <w:r>
+        <w:rPr>
+          <w:b/>
+          <w:bCs/>
+          <w:noProof/>
+          <w:u w:val="single"/>
+        </w:rPr>
+        <mc:AlternateContent>
+          <mc:Choice Requires="wpi">
+            <w:drawing>
+              <wp:anchor distT="0" distB="0" distL="114300" distR="114300" simplePos="0" relativeHeight="251685888" behindDoc="0" locked="0" layoutInCell="1" allowOverlap="1" wp14:anchorId="6A766A33" wp14:editId="3BA78880">
+                <wp:simplePos x="0" y="0"/>
+                <wp:positionH relativeFrom="column">
+                  <wp:posOffset>2475865</wp:posOffset>
+                </wp:positionH>
+                <wp:positionV relativeFrom="paragraph">
+                  <wp:posOffset>1596390</wp:posOffset>
+                </wp:positionV>
+                <wp:extent cx="179280" cy="101115"/>
+                <wp:effectExtent l="38100" t="38100" r="30480" b="32385"/>
+                <wp:wrapNone/>
+                <wp:docPr id="34" name="Ink 34"/>
+                <wp:cNvGraphicFramePr/>
+                <a:graphic xmlns:a="http://schemas.openxmlformats.org/drawingml/2006/main">
+                  <a:graphicData uri="http://schemas.microsoft.com/office/word/2010/wordprocessingInk">
+                    <w14:contentPart bwMode="auto" r:id="rId28">
+                      <w14:nvContentPartPr>
+                        <w14:cNvContentPartPr/>
+                      </w14:nvContentPartPr>
+                      <w14:xfrm>
+                        <a:off x="0" y="0"/>
+                        <a:ext cx="179280" cy="101115"/>
+                      </w14:xfrm>
+                    </w14:contentPart>
+                  </a:graphicData>
+                </a:graphic>
+              </wp:anchor>
+            </w:drawing>
+          </mc:Choice>
+          <mc:Fallback>
+            <w:pict>
+              <v:shape w14:anchorId="7CC93E4D" id="Ink 34" o:spid="_x0000_s1026" type="#_x0000_t75" style="position:absolute;margin-left:194.6pt;margin-top:125.35pt;width:14.8pt;height:8.65pt;z-index:251685888;visibility:visible;mso-wrap-style:square;mso-wrap-distance-left:9pt;mso-wrap-distance-top:0;mso-wrap-distance-right:9pt;mso-wrap-distance-bottom:0;mso-position-horizontal:absolute;mso-position-horizontal-relative:text;mso-position-vertical:absolute;mso-position-vertical-relative:text" o:gfxdata="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">
+                <v:imagedata r:id="rId29" o:title=""/>
+              </v:shape>
+            </w:pict>
+          </mc:Fallback>
+        </mc:AlternateContent>
+      </w:r>
+      <w:r>
+        <w:rPr>
+          <w:b/>
+          <w:bCs/>
+          <w:noProof/>
+          <w:u w:val="single"/>
+        </w:rPr>
+        <mc:AlternateContent>
+          <mc:Choice Requires="wpi">
+            <w:drawing>
+              <wp:anchor distT="0" distB="0" distL="114300" distR="114300" simplePos="0" relativeHeight="251682816" behindDoc="0" locked="0" layoutInCell="1" allowOverlap="1" wp14:anchorId="3C667889" wp14:editId="52986C4B">
+                <wp:simplePos x="0" y="0"/>
+                <wp:positionH relativeFrom="column">
+                  <wp:posOffset>2412749</wp:posOffset>
+                </wp:positionH>
+                <wp:positionV relativeFrom="paragraph">
+                  <wp:posOffset>1397352</wp:posOffset>
+                </wp:positionV>
+                <wp:extent cx="171720" cy="98640"/>
+                <wp:effectExtent l="38100" t="38100" r="38100" b="34925"/>
+                <wp:wrapNone/>
+                <wp:docPr id="31" name="Ink 31"/>
+                <wp:cNvGraphicFramePr/>
+                <a:graphic xmlns:a="http://schemas.openxmlformats.org/drawingml/2006/main">
+                  <a:graphicData uri="http://schemas.microsoft.com/office/word/2010/wordprocessingInk">
+                    <w14:contentPart bwMode="auto" r:id="rId30">
+                      <w14:nvContentPartPr>
+                        <w14:cNvContentPartPr/>
+                      </w14:nvContentPartPr>
+                      <w14:xfrm>
+                        <a:off x="0" y="0"/>
+                        <a:ext cx="171720" cy="98640"/>
+                      </w14:xfrm>
+                    </w14:contentPart>
+                  </a:graphicData>
+                </a:graphic>
+              </wp:anchor>
+            </w:drawing>
+          </mc:Choice>
+          <mc:Fallback>
+            <w:pict>
+              <v:shape w14:anchorId="7698D6A0" id="Ink 31" o:spid="_x0000_s1026" type="#_x0000_t75" style="position:absolute;margin-left:189.65pt;margin-top:109.7pt;width:14.2pt;height:8.45pt;z-index:251682816;visibility:visible;mso-wrap-style:square;mso-wrap-distance-left:9pt;mso-wrap-distance-top:0;mso-wrap-distance-right:9pt;mso-wrap-distance-bottom:0;mso-position-horizontal:absolute;mso-position-horizontal-relative:text;mso-position-vertical:absolute;mso-position-vertical-relative:text" o:gfxdata="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">
+                <v:imagedata r:id="rId31" o:title=""/>
+              </v:shape>
+            </w:pict>
+          </mc:Fallback>
+        </mc:AlternateContent>
+      </w:r>
+      <w:r>
+        <w:rPr>
+          <w:b/>
+          <w:bCs/>
+          <w:noProof/>
+          <w:u w:val="single"/>
+        </w:rPr>
+        <mc:AlternateContent>
+          <mc:Choice Requires="wpi">
+            <w:drawing>
+              <wp:anchor distT="0" distB="0" distL="114300" distR="114300" simplePos="0" relativeHeight="251681792" behindDoc="0" locked="0" layoutInCell="1" allowOverlap="1" wp14:anchorId="31C49FF2" wp14:editId="38CE9C09">
+                <wp:simplePos x="0" y="0"/>
+                <wp:positionH relativeFrom="column">
+                  <wp:posOffset>2426069</wp:posOffset>
+                </wp:positionH>
+                <wp:positionV relativeFrom="paragraph">
+                  <wp:posOffset>1113672</wp:posOffset>
+                </wp:positionV>
+                <wp:extent cx="203760" cy="136440"/>
+                <wp:effectExtent l="38100" t="38100" r="44450" b="35560"/>
+                <wp:wrapNone/>
+                <wp:docPr id="30" name="Ink 30"/>
+                <wp:cNvGraphicFramePr/>
+                <a:graphic xmlns:a="http://schemas.openxmlformats.org/drawingml/2006/main">
+                  <a:graphicData uri="http://schemas.microsoft.com/office/word/2010/wordprocessingInk">
+                    <w14:contentPart bwMode="auto" r:id="rId32">
+                      <w14:nvContentPartPr>
+                        <w14:cNvContentPartPr/>
+                      </w14:nvContentPartPr>
+                      <w14:xfrm>
+                        <a:off x="0" y="0"/>
+                        <a:ext cx="203760" cy="136440"/>
+                      </w14:xfrm>
+                    </w14:contentPart>
+                  </a:graphicData>
+                </a:graphic>
+              </wp:anchor>
+            </w:drawing>
+          </mc:Choice>
+          <mc:Fallback>
+            <w:pict>
+              <v:shape w14:anchorId="34EE4CD1" id="Ink 30" o:spid="_x0000_s1026" type="#_x0000_t75" style="position:absolute;margin-left:190.7pt;margin-top:87.35pt;width:16.75pt;height:11.45pt;z-index:251681792;visibility:visible;mso-wrap-style:square;mso-wrap-distance-left:9pt;mso-wrap-distance-top:0;mso-wrap-distance-right:9pt;mso-wrap-distance-bottom:0;mso-position-horizontal:absolute;mso-position-horizontal-relative:text;mso-position-vertical:absolute;mso-position-vertical-relative:text" o:gfxdata="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">
+                <v:imagedata r:id="rId33" o:title=""/>
+              </v:shape>
+            </w:pict>
+          </mc:Fallback>
+        </mc:AlternateContent>
+      </w:r>
+      <w:r>
+        <w:rPr>
+          <w:b/>
+          <w:bCs/>
+          <w:noProof/>
+          <w:u w:val="single"/>
+        </w:rPr>
+        <mc:AlternateContent>
+          <mc:Choice Requires="wpi">
+            <w:drawing>
+              <wp:anchor distT="0" distB="0" distL="114300" distR="114300" simplePos="0" relativeHeight="251680768" behindDoc="0" locked="0" layoutInCell="1" allowOverlap="1" wp14:anchorId="40855EE7" wp14:editId="26ABD513">
+                <wp:simplePos x="0" y="0"/>
+                <wp:positionH relativeFrom="column">
+                  <wp:posOffset>2472869</wp:posOffset>
+                </wp:positionH>
+                <wp:positionV relativeFrom="paragraph">
+                  <wp:posOffset>977952</wp:posOffset>
+                </wp:positionV>
+                <wp:extent cx="142560" cy="106920"/>
+                <wp:effectExtent l="38100" t="38100" r="48260" b="45720"/>
+                <wp:wrapNone/>
+                <wp:docPr id="29" name="Ink 29"/>
+                <wp:cNvGraphicFramePr/>
+                <a:graphic xmlns:a="http://schemas.openxmlformats.org/drawingml/2006/main">
+                  <a:graphicData uri="http://schemas.microsoft.com/office/word/2010/wordprocessingInk">
+                    <w14:contentPart bwMode="auto" r:id="rId34">
+                      <w14:nvContentPartPr>
+                        <w14:cNvContentPartPr/>
+                      </w14:nvContentPartPr>
+                      <w14:xfrm>
+                        <a:off x="0" y="0"/>
+                        <a:ext cx="142560" cy="106920"/>
+                      </w14:xfrm>
+                    </w14:contentPart>
+                  </a:graphicData>
+                </a:graphic>
+              </wp:anchor>
+            </w:drawing>
+          </mc:Choice>
+          <mc:Fallback>
+            <w:pict>
+              <v:shape w14:anchorId="615AA264" id="Ink 29" o:spid="_x0000_s1026" type="#_x0000_t75" style="position:absolute;margin-left:194.35pt;margin-top:76.65pt;width:11.95pt;height:9.1pt;z-index:251680768;visibility:visible;mso-wrap-style:square;mso-wrap-distance-left:9pt;mso-wrap-distance-top:0;mso-wrap-distance-right:9pt;mso-wrap-distance-bottom:0;mso-position-horizontal:absolute;mso-position-horizontal-relative:text;mso-position-vertical:absolute;mso-position-vertical-relative:text" o:gfxdata="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">
+                <v:imagedata r:id="rId35" o:title=""/>
+              </v:shape>
+            </w:pict>
+          </mc:Fallback>
+        </mc:AlternateContent>
+      </w:r>
+      <w:r>
+        <w:rPr>
+          <w:b/>
+          <w:bCs/>
+          <w:noProof/>
+          <w:u w:val="single"/>
+        </w:rPr>
+        <mc:AlternateContent>
+          <mc:Choice Requires="wpi">
+            <w:drawing>
+              <wp:anchor distT="0" distB="0" distL="114300" distR="114300" simplePos="0" relativeHeight="251679744" behindDoc="0" locked="0" layoutInCell="1" allowOverlap="1" wp14:anchorId="6569F993" wp14:editId="6DE97920">
+                <wp:simplePos x="0" y="0"/>
+                <wp:positionH relativeFrom="column">
+                  <wp:posOffset>2472690</wp:posOffset>
+                </wp:positionH>
+                <wp:positionV relativeFrom="paragraph">
+                  <wp:posOffset>744855</wp:posOffset>
+                </wp:positionV>
+                <wp:extent cx="124460" cy="225560"/>
+                <wp:effectExtent l="38100" t="38100" r="46990" b="41275"/>
+                <wp:wrapNone/>
+                <wp:docPr id="28" name="Ink 28"/>
+                <wp:cNvGraphicFramePr/>
+                <a:graphic xmlns:a="http://schemas.openxmlformats.org/drawingml/2006/main">
+                  <a:graphicData uri="http://schemas.microsoft.com/office/word/2010/wordprocessingInk">
+                    <w14:contentPart bwMode="auto" r:id="rId36">
+                      <w14:nvContentPartPr>
+                        <w14:cNvContentPartPr/>
+                      </w14:nvContentPartPr>
+                      <w14:xfrm>
+                        <a:off x="0" y="0"/>
+                        <a:ext cx="124460" cy="225560"/>
+                      </w14:xfrm>
+                    </w14:contentPart>
+                  </a:graphicData>
+                </a:graphic>
+              </wp:anchor>
+            </w:drawing>
+          </mc:Choice>
+          <mc:Fallback>
+            <w:pict>
+              <v:shape w14:anchorId="77FF1663" id="Ink 28" o:spid="_x0000_s1026" type="#_x0000_t75" style="position:absolute;margin-left:194.35pt;margin-top:58.3pt;width:10.5pt;height:18.45pt;z-index:251679744;visibility:visible;mso-wrap-style:square;mso-wrap-distance-left:9pt;mso-wrap-distance-top:0;mso-wrap-distance-right:9pt;mso-wrap-distance-bottom:0;mso-position-horizontal:absolute;mso-position-horizontal-relative:text;mso-position-vertical:absolute;mso-position-vertical-relative:text" o:gfxdata="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">
+                <v:imagedata r:id="rId37" o:title=""/>
+              </v:shape>
+            </w:pict>
+          </mc:Fallback>
+        </mc:AlternateContent>
+      </w:r>
+      <w:r>
+        <w:rPr>
+          <w:b/>
+          <w:bCs/>
+          <w:noProof/>
+          <w:u w:val="single"/>
+        </w:rPr>
+        <mc:AlternateContent>
+          <mc:Choice Requires="wpi">
+            <w:drawing>
+              <wp:anchor distT="0" distB="0" distL="114300" distR="114300" simplePos="0" relativeHeight="251671552" behindDoc="0" locked="0" layoutInCell="1" allowOverlap="1" wp14:anchorId="68F93FD2" wp14:editId="1490F507">
+                <wp:simplePos x="0" y="0"/>
+                <wp:positionH relativeFrom="column">
+                  <wp:posOffset>370440</wp:posOffset>
+                </wp:positionH>
+                <wp:positionV relativeFrom="paragraph">
+                  <wp:posOffset>1142472</wp:posOffset>
+                </wp:positionV>
+                <wp:extent cx="20520" cy="160200"/>
+                <wp:effectExtent l="38100" t="38100" r="36830" b="49530"/>
+                <wp:wrapNone/>
+                <wp:docPr id="19" name="Ink 19"/>
+                <wp:cNvGraphicFramePr/>
+                <a:graphic xmlns:a="http://schemas.openxmlformats.org/drawingml/2006/main">
+                  <a:graphicData uri="http://schemas.microsoft.com/office/word/2010/wordprocessingInk">
+                    <w14:contentPart bwMode="auto" r:id="rId38">
+                      <w14:nvContentPartPr>
+                        <w14:cNvContentPartPr/>
+                      </w14:nvContentPartPr>
+                      <w14:xfrm>
+                        <a:off x="0" y="0"/>
+                        <a:ext cx="20520" cy="160200"/>
+                      </w14:xfrm>
+                    </w14:contentPart>
+                  </a:graphicData>
+                </a:graphic>
+              </wp:anchor>
+            </w:drawing>
+          </mc:Choice>
+          <mc:Fallback>
+            <w:pict>
+              <v:shape w14:anchorId="76EE6EB0" id="Ink 19" o:spid="_x0000_s1026" type="#_x0000_t75" style="position:absolute;margin-left:28.8pt;margin-top:89.6pt;width:2.3pt;height:13.3pt;z-index:251671552;visibility:visible;mso-wrap-style:square;mso-wrap-distance-left:9pt;mso-wrap-distance-top:0;mso-wrap-distance-right:9pt;mso-wrap-distance-bottom:0;mso-position-horizontal:absolute;mso-position-horizontal-relative:text;mso-position-vertical:absolute;mso-position-vertical-relative:text" o:gfxdata="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">
+                <v:imagedata r:id="rId39" o:title=""/>
+              </v:shape>
+            </w:pict>
+          </mc:Fallback>
+        </mc:AlternateContent>
+      </w:r>
+      <w:r>
+        <w:rPr>
+          <w:b/>
+          <w:bCs/>
+          <w:noProof/>
+          <w:u w:val="single"/>
+        </w:rPr>
+        <mc:AlternateContent>
+          <mc:Choice Requires="wpi">
+            <w:drawing>
+              <wp:anchor distT="0" distB="0" distL="114300" distR="114300" simplePos="0" relativeHeight="251670528" behindDoc="0" locked="0" layoutInCell="1" allowOverlap="1" wp14:anchorId="2A44BFC5" wp14:editId="7BE157C6">
+                <wp:simplePos x="0" y="0"/>
+                <wp:positionH relativeFrom="column">
+                  <wp:posOffset>634320</wp:posOffset>
+                </wp:positionH>
+                <wp:positionV relativeFrom="paragraph">
+                  <wp:posOffset>1322472</wp:posOffset>
+                </wp:positionV>
+                <wp:extent cx="127800" cy="141120"/>
+                <wp:effectExtent l="38100" t="38100" r="43815" b="30480"/>
+                <wp:wrapNone/>
+                <wp:docPr id="18" name="Ink 18"/>
+                <wp:cNvGraphicFramePr/>
+                <a:graphic xmlns:a="http://schemas.openxmlformats.org/drawingml/2006/main">
+                  <a:graphicData uri="http://schemas.microsoft.com/office/word/2010/wordprocessingInk">
+                    <w14:contentPart bwMode="auto" r:id="rId40">
+                      <w14:nvContentPartPr>
+                        <w14:cNvContentPartPr/>
+                      </w14:nvContentPartPr>
+                      <w14:xfrm>
+                        <a:off x="0" y="0"/>
+                        <a:ext cx="127800" cy="141120"/>
+                      </w14:xfrm>
+                    </w14:contentPart>
+                  </a:graphicData>
+                </a:graphic>
+              </wp:anchor>
+            </w:drawing>
+          </mc:Choice>
+          <mc:Fallback>
+            <w:pict>
+              <v:shape w14:anchorId="222A8DC1" id="Ink 18" o:spid="_x0000_s1026" type="#_x0000_t75" style="position:absolute;margin-left:49.6pt;margin-top:103.8pt;width:10.75pt;height:11.8pt;z-index:251670528;visibility:visible;mso-wrap-style:square;mso-wrap-distance-left:9pt;mso-wrap-distance-top:0;mso-wrap-distance-right:9pt;mso-wrap-distance-bottom:0;mso-position-horizontal:absolute;mso-position-horizontal-relative:text;mso-position-vertical:absolute;mso-position-vertical-relative:text" o:gfxdata="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">
+                <v:imagedata r:id="rId41" o:title=""/>
+              </v:shape>
+            </w:pict>
+          </mc:Fallback>
+        </mc:AlternateContent>
+      </w:r>
+      <w:r>
+        <w:rPr>
+          <w:b/>
+          <w:bCs/>
+          <w:noProof/>
+          <w:u w:val="single"/>
+        </w:rPr>
+        <mc:AlternateContent>
+          <mc:Choice Requires="wpi">
+            <w:drawing>
+              <wp:anchor distT="0" distB="0" distL="114300" distR="114300" simplePos="0" relativeHeight="251669504" behindDoc="0" locked="0" layoutInCell="1" allowOverlap="1" wp14:anchorId="1E6BEC3B" wp14:editId="12FEA966">
+                <wp:simplePos x="0" y="0"/>
+                <wp:positionH relativeFrom="column">
+                  <wp:posOffset>465840</wp:posOffset>
+                </wp:positionH>
+                <wp:positionV relativeFrom="paragraph">
+                  <wp:posOffset>718752</wp:posOffset>
+                </wp:positionV>
+                <wp:extent cx="432360" cy="696600"/>
+                <wp:effectExtent l="38100" t="38100" r="44450" b="46355"/>
+                <wp:wrapNone/>
+                <wp:docPr id="14" name="Ink 14"/>
+                <wp:cNvGraphicFramePr/>
+                <a:graphic xmlns:a="http://schemas.openxmlformats.org/drawingml/2006/main">
+                  <a:graphicData uri="http://schemas.microsoft.com/office/word/2010/wordprocessingInk">
+                    <w14:contentPart bwMode="auto" r:id="rId42">
+                      <w14:nvContentPartPr>
+                        <w14:cNvContentPartPr/>
+                      </w14:nvContentPartPr>
+                      <w14:xfrm>
+                        <a:off x="0" y="0"/>
+                        <a:ext cx="432360" cy="696600"/>
+                      </w14:xfrm>
+                    </w14:contentPart>
+                  </a:graphicData>
+                </a:graphic>
+              </wp:anchor>
+            </w:drawing>
+          </mc:Choice>
+          <mc:Fallback>
+            <w:pict>
+              <v:shape w14:anchorId="7AF94C1A" id="Ink 14" o:spid="_x0000_s1026" type="#_x0000_t75" style="position:absolute;margin-left:36.35pt;margin-top:56.25pt;width:34.75pt;height:55.55pt;z-index:251669504;visibility:visible;mso-wrap-style:square;mso-wrap-distance-left:9pt;mso-wrap-distance-top:0;mso-wrap-distance-right:9pt;mso-wrap-distance-bottom:0;mso-position-horizontal:absolute;mso-position-horizontal-relative:text;mso-position-vertical:absolute;mso-position-vertical-relative:text" o:gfxdata="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">
+                <v:imagedata r:id="rId43" o:title=""/>
+              </v:shape>
+            </w:pict>
+          </mc:Fallback>
+        </mc:AlternateContent>
+      </w:r>
+      <w:r>
+        <w:rPr>
+          <w:b/>
+          <w:bCs/>
+          <w:noProof/>
+          <w:u w:val="single"/>
+        </w:rPr>
+        <mc:AlternateContent>
+          <mc:Choice Requires="wpi">
+            <w:drawing>
+              <wp:anchor distT="0" distB="0" distL="114300" distR="114300" simplePos="0" relativeHeight="251668480" behindDoc="0" locked="0" layoutInCell="1" allowOverlap="1" wp14:anchorId="4923F3B1" wp14:editId="0BD0248A">
+                <wp:simplePos x="0" y="0"/>
+                <wp:positionH relativeFrom="column">
+                  <wp:posOffset>1311480</wp:posOffset>
+                </wp:positionH>
+                <wp:positionV relativeFrom="paragraph">
+                  <wp:posOffset>1079112</wp:posOffset>
+                </wp:positionV>
+                <wp:extent cx="360" cy="360"/>
+                <wp:effectExtent l="38100" t="38100" r="38100" b="38100"/>
+                <wp:wrapNone/>
+                <wp:docPr id="7" name="Ink 7"/>
+                <wp:cNvGraphicFramePr/>
+                <a:graphic xmlns:a="http://schemas.openxmlformats.org/drawingml/2006/main">
+                  <a:graphicData uri="http://schemas.microsoft.com/office/word/2010/wordprocessingInk">
+                    <w14:contentPart bwMode="auto" r:id="rId44">
+                      <w14:nvContentPartPr>
+                        <w14:cNvContentPartPr/>
+                      </w14:nvContentPartPr>
+                      <w14:xfrm>
+                        <a:off x="0" y="0"/>
+                        <a:ext cx="360" cy="360"/>
+                      </w14:xfrm>
+                    </w14:contentPart>
+                  </a:graphicData>
+                </a:graphic>
+              </wp:anchor>
+            </w:drawing>
+          </mc:Choice>
+          <mc:Fallback>
+            <w:pict>
+              <v:shape w14:anchorId="3F37871A" id="Ink 7" o:spid="_x0000_s1026" type="#_x0000_t75" style="position:absolute;margin-left:102.9pt;margin-top:84.6pt;width:.75pt;height:.75pt;z-index:251668480;visibility:visible;mso-wrap-style:square;mso-wrap-distance-left:9pt;mso-wrap-distance-top:0;mso-wrap-distance-right:9pt;mso-wrap-distance-bottom:0;mso-position-horizontal:absolute;mso-position-horizontal-relative:text;mso-position-vertical:absolute;mso-position-vertical-relative:text" o:gfxdata="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">
+                <v:imagedata r:id="rId17" o:title=""/>
+              </v:shape>
+            </w:pict>
+          </mc:Fallback>
+        </mc:AlternateContent>
+      </w:r>
+      <w:r>
+        <w:rPr>
+          <w:b/>
+          <w:bCs/>
+          <w:noProof/>
+          <w:u w:val="single"/>
+        </w:rPr>
+        <mc:AlternateContent>
+          <mc:Choice Requires="wpi">
+            <w:drawing>
               <wp:anchor distT="0" distB="0" distL="114300" distR="114300" simplePos="0" relativeHeight="251667456" behindDoc="0" locked="0" layoutInCell="1" allowOverlap="1" wp14:anchorId="60DEEC8A" wp14:editId="63254CD0">
                 <wp:simplePos x="0" y="0"/>
                 <wp:positionH relativeFrom="column">
@@ -7244,7 +7968,7 @@
                 <wp:cNvGraphicFramePr/>
                 <a:graphic xmlns:a="http://schemas.openxmlformats.org/drawingml/2006/main">
                   <a:graphicData uri="http://schemas.microsoft.com/office/word/2010/wordprocessingInk">
-                    <w14:contentPart bwMode="auto" r:id="rId16">
+                    <w14:contentPart bwMode="auto" r:id="rId45">
                       <w14:nvContentPartPr>
                         <w14:cNvContentPartPr/>
                       </w14:nvContentPartPr>
@@ -7261,7 +7985,7 @@
           <mc:Fallback>
             <w:pict>
               <v:shape w14:anchorId="2B501F65" id="Ink 20" o:spid="_x0000_s1026" type="#_x0000_t75" style="position:absolute;margin-left:129.75pt;margin-top:33.75pt;width:.75pt;height:.75pt;z-index:251667456;visibility:visible;mso-wrap-style:square;mso-wrap-distance-left:9pt;mso-wrap-distance-top:0;mso-wrap-distance-right:9pt;mso-wrap-distance-bottom:0;mso-position-horizontal:absolute;mso-position-horizontal-relative:text;mso-position-vertical:absolute;mso-position-vertical-relative:text" o:gfxdata="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">
-                <v:imagedata r:id="rId17" o:title=""/>
+                <v:imagedata r:id="rId46" o:title=""/>
               </v:shape>
             </w:pict>
           </mc:Fallback>
@@ -7280,10 +8004,10 @@
       </w:r>
       <w:r>
         <w:object w:dxaOrig="18340" w:dyaOrig="6660" w14:anchorId="554307ED">
-          <v:shape id="_x0000_i1026" type="#_x0000_t75" style="width:422.85pt;height:153.75pt" o:ole="">
-            <v:imagedata r:id="rId18" o:title=""/>
+          <v:shape id="_x0000_i1026" type="#_x0000_t75" style="width:422.65pt;height:154pt" o:ole="">
+            <v:imagedata r:id="rId47" o:title=""/>
           </v:shape>
-          <o:OLEObject Type="Embed" ProgID="PBrush" ShapeID="_x0000_i1026" DrawAspect="Content" ObjectID="_1727587096" r:id="rId19"/>
+          <o:OLEObject Type="Embed" ProgID="PBrush" ShapeID="_x0000_i1026" DrawAspect="Content" ObjectID="_1727757373" r:id="rId48"/>
         </w:object>
       </w:r>
       <w:r>
@@ -7413,10 +8137,10 @@
       </w:pPr>
       <w:r>
         <w:object w:dxaOrig="17190" w:dyaOrig="6050" w14:anchorId="0793E3EC">
-          <v:shape id="_x0000_i1027" type="#_x0000_t75" style="width:421.15pt;height:148.15pt" o:ole="">
-            <v:imagedata r:id="rId20" o:title=""/>
+          <v:shape id="_x0000_i1027" type="#_x0000_t75" style="width:421pt;height:148.35pt" o:ole="">
+            <v:imagedata r:id="rId49" o:title=""/>
           </v:shape>
-          <o:OLEObject Type="Embed" ProgID="PBrush" ShapeID="_x0000_i1027" DrawAspect="Content" ObjectID="_1727587097" r:id="rId21"/>
+          <o:OLEObject Type="Embed" ProgID="PBrush" ShapeID="_x0000_i1027" DrawAspect="Content" ObjectID="_1727757374" r:id="rId50"/>
         </w:object>
       </w:r>
     </w:p>
@@ -7503,7 +8227,7 @@
                 <wp:cNvGraphicFramePr/>
                 <a:graphic xmlns:a="http://schemas.openxmlformats.org/drawingml/2006/main">
                   <a:graphicData uri="http://schemas.microsoft.com/office/word/2010/wordprocessingInk">
-                    <w14:contentPart bwMode="auto" r:id="rId22">
+                    <w14:contentPart bwMode="auto" r:id="rId51">
                       <w14:nvContentPartPr>
                         <w14:cNvContentPartPr/>
                       </w14:nvContentPartPr>
@@ -7520,7 +8244,7 @@
           <mc:Fallback>
             <w:pict>
               <v:shape w14:anchorId="67F3ABFA" id="Ink 17" o:spid="_x0000_s1026" type="#_x0000_t75" style="position:absolute;margin-left:183.3pt;margin-top:143.05pt;width:6.45pt;height:8.15pt;z-index:251666432;visibility:visible;mso-wrap-style:square;mso-wrap-distance-left:9pt;mso-wrap-distance-top:0;mso-wrap-distance-right:9pt;mso-wrap-distance-bottom:0;mso-position-horizontal:absolute;mso-position-horizontal-relative:text;mso-position-vertical:absolute;mso-position-vertical-relative:text" o:gfxdata="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">
-                <v:imagedata r:id="rId23" o:title=""/>
+                <v:imagedata r:id="rId52" o:title=""/>
               </v:shape>
             </w:pict>
           </mc:Fallback>
@@ -7548,7 +8272,7 @@
                 <wp:cNvGraphicFramePr/>
                 <a:graphic xmlns:a="http://schemas.openxmlformats.org/drawingml/2006/main">
                   <a:graphicData uri="http://schemas.microsoft.com/office/word/2010/wordprocessingInk">
-                    <w14:contentPart bwMode="auto" r:id="rId24">
+                    <w14:contentPart bwMode="auto" r:id="rId53">
                       <w14:nvContentPartPr>
                         <w14:cNvContentPartPr/>
                       </w14:nvContentPartPr>
@@ -7565,7 +8289,7 @@
           <mc:Fallback>
             <w:pict>
               <v:shape w14:anchorId="6D1EEDE9" id="Ink 16" o:spid="_x0000_s1026" type="#_x0000_t75" style="position:absolute;margin-left:358.85pt;margin-top:104.15pt;width:5.35pt;height:12.4pt;z-index:251665408;visibility:visible;mso-wrap-style:square;mso-wrap-distance-left:9pt;mso-wrap-distance-top:0;mso-wrap-distance-right:9pt;mso-wrap-distance-bottom:0;mso-position-horizontal:absolute;mso-position-horizontal-relative:text;mso-position-vertical:absolute;mso-position-vertical-relative:text" o:gfxdata="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">
-                <v:imagedata r:id="rId25" o:title=""/>
+                <v:imagedata r:id="rId54" o:title=""/>
               </v:shape>
             </w:pict>
           </mc:Fallback>
@@ -7593,7 +8317,7 @@
                 <wp:cNvGraphicFramePr/>
                 <a:graphic xmlns:a="http://schemas.openxmlformats.org/drawingml/2006/main">
                   <a:graphicData uri="http://schemas.microsoft.com/office/word/2010/wordprocessingInk">
-                    <w14:contentPart bwMode="auto" r:id="rId26">
+                    <w14:contentPart bwMode="auto" r:id="rId55">
                       <w14:nvContentPartPr>
                         <w14:cNvContentPartPr/>
                       </w14:nvContentPartPr>
@@ -7610,7 +8334,7 @@
           <mc:Fallback>
             <w:pict>
               <v:shape w14:anchorId="672248FF" id="Ink 15" o:spid="_x0000_s1026" type="#_x0000_t75" style="position:absolute;margin-left:344.1pt;margin-top:76.85pt;width:4.8pt;height:9.5pt;z-index:251664384;visibility:visible;mso-wrap-style:square;mso-wrap-distance-left:9pt;mso-wrap-distance-top:0;mso-wrap-distance-right:9pt;mso-wrap-distance-bottom:0;mso-position-horizontal:absolute;mso-position-horizontal-relative:text;mso-position-vertical:absolute;mso-position-vertical-relative:text" o:gfxdata="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">
-                <v:imagedata r:id="rId27" o:title=""/>
+                <v:imagedata r:id="rId56" o:title=""/>
               </v:shape>
             </w:pict>
           </mc:Fallback>
@@ -7638,7 +8362,7 @@
                 <wp:cNvGraphicFramePr/>
                 <a:graphic xmlns:a="http://schemas.openxmlformats.org/drawingml/2006/main">
                   <a:graphicData uri="http://schemas.microsoft.com/office/word/2010/wordprocessingInk">
-                    <w14:contentPart bwMode="auto" r:id="rId28">
+                    <w14:contentPart bwMode="auto" r:id="rId57">
                       <w14:nvContentPartPr>
                         <w14:cNvContentPartPr/>
                       </w14:nvContentPartPr>
@@ -7655,7 +8379,7 @@
           <mc:Fallback>
             <w:pict>
               <v:shape w14:anchorId="0C700915" id="Ink 12" o:spid="_x0000_s1026" type="#_x0000_t75" style="position:absolute;margin-left:139.85pt;margin-top:130.7pt;width:6.25pt;height:9.65pt;z-index:251663360;visibility:visible;mso-wrap-style:square;mso-wrap-distance-left:9pt;mso-wrap-distance-top:0;mso-wrap-distance-right:9pt;mso-wrap-distance-bottom:0;mso-position-horizontal:absolute;mso-position-horizontal-relative:text;mso-position-vertical:absolute;mso-position-vertical-relative:text" o:gfxdata="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">
-                <v:imagedata r:id="rId29" o:title=""/>
+                <v:imagedata r:id="rId58" o:title=""/>
               </v:shape>
             </w:pict>
           </mc:Fallback>
@@ -7683,7 +8407,7 @@
                 <wp:cNvGraphicFramePr/>
                 <a:graphic xmlns:a="http://schemas.openxmlformats.org/drawingml/2006/main">
                   <a:graphicData uri="http://schemas.microsoft.com/office/word/2010/wordprocessingInk">
-                    <w14:contentPart bwMode="auto" r:id="rId30">
+                    <w14:contentPart bwMode="auto" r:id="rId59">
                       <w14:nvContentPartPr>
                         <w14:cNvContentPartPr/>
                       </w14:nvContentPartPr>
@@ -7700,7 +8424,7 @@
           <mc:Fallback>
             <w:pict>
               <v:shape w14:anchorId="22B6A3C3" id="Ink 10" o:spid="_x0000_s1026" type="#_x0000_t75" style="position:absolute;margin-left:193.6pt;margin-top:70.8pt;width:7.1pt;height:10.7pt;z-index:251662336;visibility:visible;mso-wrap-style:square;mso-wrap-distance-left:9pt;mso-wrap-distance-top:0;mso-wrap-distance-right:9pt;mso-wrap-distance-bottom:0;mso-position-horizontal:absolute;mso-position-horizontal-relative:text;mso-position-vertical:absolute;mso-position-vertical-relative:text" o:gfxdata="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">
-                <v:imagedata r:id="rId31" o:title=""/>
+                <v:imagedata r:id="rId60" o:title=""/>
               </v:shape>
             </w:pict>
           </mc:Fallback>
@@ -7728,7 +8452,7 @@
                 <wp:cNvGraphicFramePr/>
                 <a:graphic xmlns:a="http://schemas.openxmlformats.org/drawingml/2006/main">
                   <a:graphicData uri="http://schemas.microsoft.com/office/word/2010/wordprocessingInk">
-                    <w14:contentPart bwMode="auto" r:id="rId32">
+                    <w14:contentPart bwMode="auto" r:id="rId61">
                       <w14:nvContentPartPr>
                         <w14:cNvContentPartPr/>
                       </w14:nvContentPartPr>
@@ -7745,7 +8469,7 @@
           <mc:Fallback>
             <w:pict>
               <v:shape w14:anchorId="31A75D77" id="Ink 9" o:spid="_x0000_s1026" type="#_x0000_t75" style="position:absolute;margin-left:354.25pt;margin-top:52.35pt;width:8.05pt;height:8.5pt;z-index:251661312;visibility:visible;mso-wrap-style:square;mso-wrap-distance-left:9pt;mso-wrap-distance-top:0;mso-wrap-distance-right:9pt;mso-wrap-distance-bottom:0;mso-position-horizontal:absolute;mso-position-horizontal-relative:text;mso-position-vertical:absolute;mso-position-vertical-relative:text" o:gfxdata="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">
-                <v:imagedata r:id="rId33" o:title=""/>
+                <v:imagedata r:id="rId62" o:title=""/>
               </v:shape>
             </w:pict>
           </mc:Fallback>
@@ -7773,7 +8497,7 @@
                 <wp:cNvGraphicFramePr/>
                 <a:graphic xmlns:a="http://schemas.openxmlformats.org/drawingml/2006/main">
                   <a:graphicData uri="http://schemas.microsoft.com/office/word/2010/wordprocessingInk">
-                    <w14:contentPart bwMode="auto" r:id="rId34">
+                    <w14:contentPart bwMode="auto" r:id="rId63">
                       <w14:nvContentPartPr>
                         <w14:cNvContentPartPr/>
                       </w14:nvContentPartPr>
@@ -7790,7 +8514,7 @@
           <mc:Fallback>
             <w:pict>
               <v:shape w14:anchorId="3C88329C" id="Ink 8" o:spid="_x0000_s1026" type="#_x0000_t75" style="position:absolute;margin-left:347.55pt;margin-top:15.85pt;width:8.2pt;height:7.15pt;z-index:251660288;visibility:visible;mso-wrap-style:square;mso-wrap-distance-left:9pt;mso-wrap-distance-top:0;mso-wrap-distance-right:9pt;mso-wrap-distance-bottom:0;mso-position-horizontal:absolute;mso-position-horizontal-relative:text;mso-position-vertical:absolute;mso-position-vertical-relative:text" o:gfxdata="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">
-                <v:imagedata r:id="rId35" o:title=""/>
+                <v:imagedata r:id="rId64" o:title=""/>
               </v:shape>
             </w:pict>
           </mc:Fallback>
@@ -7818,7 +8542,7 @@
                 <wp:cNvGraphicFramePr/>
                 <a:graphic xmlns:a="http://schemas.openxmlformats.org/drawingml/2006/main">
                   <a:graphicData uri="http://schemas.microsoft.com/office/word/2010/wordprocessingInk">
-                    <w14:contentPart bwMode="auto" r:id="rId36">
+                    <w14:contentPart bwMode="auto" r:id="rId65">
                       <w14:nvContentPartPr>
                         <w14:cNvContentPartPr/>
                       </w14:nvContentPartPr>
@@ -7835,7 +8559,7 @@
           <mc:Fallback>
             <w:pict>
               <v:shape w14:anchorId="50D75184" id="Ink 11" o:spid="_x0000_s1026" type="#_x0000_t75" style="position:absolute;margin-left:189.3pt;margin-top:25.85pt;width:2.1pt;height:10.55pt;z-index:251659264;visibility:visible;mso-wrap-style:square;mso-wrap-distance-left:9pt;mso-wrap-distance-top:0;mso-wrap-distance-right:9pt;mso-wrap-distance-bottom:0;mso-position-horizontal:absolute;mso-position-horizontal-relative:text;mso-position-vertical:absolute;mso-position-vertical-relative:text" o:gfxdata="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">
-                <v:imagedata r:id="rId37" o:title=""/>
+                <v:imagedata r:id="rId66" o:title=""/>
               </v:shape>
             </w:pict>
           </mc:Fallback>
@@ -7844,9 +8568,9 @@
       <w:r>
         <w:object w:dxaOrig="17400" w:dyaOrig="6630" w14:anchorId="4F9B7986">
           <v:shape id="_x0000_i1028" type="#_x0000_t75" style="width:440.35pt;height:167.35pt" o:ole="">
-            <v:imagedata r:id="rId38" o:title=""/>
+            <v:imagedata r:id="rId67" o:title=""/>
           </v:shape>
-          <o:OLEObject Type="Embed" ProgID="PBrush" ShapeID="_x0000_i1028" DrawAspect="Content" ObjectID="_1727587098" r:id="rId39"/>
+          <o:OLEObject Type="Embed" ProgID="PBrush" ShapeID="_x0000_i1028" DrawAspect="Content" ObjectID="_1727757375" r:id="rId68"/>
         </w:object>
       </w:r>
     </w:p>
@@ -7909,10 +8633,10 @@
       </w:pPr>
       <w:r>
         <w:object w:dxaOrig="17890" w:dyaOrig="6170" w14:anchorId="1A91EAA4">
-          <v:shape id="_x0000_i1029" type="#_x0000_t75" style="width:467.85pt;height:161.8pt" o:ole="">
-            <v:imagedata r:id="rId40" o:title=""/>
+          <v:shape id="_x0000_i1029" type="#_x0000_t75" style="width:467.65pt;height:161.65pt" o:ole="">
+            <v:imagedata r:id="rId69" o:title=""/>
           </v:shape>
-          <o:OLEObject Type="Embed" ProgID="PBrush" ShapeID="_x0000_i1029" DrawAspect="Content" ObjectID="_1727587099" r:id="rId41"/>
+          <o:OLEObject Type="Embed" ProgID="PBrush" ShapeID="_x0000_i1029" DrawAspect="Content" ObjectID="_1727757376" r:id="rId70"/>
         </w:object>
       </w:r>
     </w:p>
@@ -7976,10 +8700,10 @@
       </w:pPr>
       <w:r>
         <w:object w:dxaOrig="18380" w:dyaOrig="6560" w14:anchorId="6AE34AB3">
-          <v:shape id="_x0000_i1030" type="#_x0000_t75" style="width:467.85pt;height:167.05pt" o:ole="">
-            <v:imagedata r:id="rId42" o:title=""/>
+          <v:shape id="_x0000_i1030" type="#_x0000_t75" style="width:467.65pt;height:167pt" o:ole="">
+            <v:imagedata r:id="rId71" o:title=""/>
           </v:shape>
-          <o:OLEObject Type="Embed" ProgID="PBrush" ShapeID="_x0000_i1030" DrawAspect="Content" ObjectID="_1727587100" r:id="rId43"/>
+          <o:OLEObject Type="Embed" ProgID="PBrush" ShapeID="_x0000_i1030" DrawAspect="Content" ObjectID="_1727757377" r:id="rId72"/>
         </w:object>
       </w:r>
     </w:p>
@@ -10009,6 +10733,203 @@
           <inkml:channelProperty channel="F" name="resolution" value="0" units="1/dev"/>
         </inkml:channelProperties>
       </inkml:inkSource>
+      <inkml:timestamp xml:id="ts0" timeString="2022-10-20T02:02:37.145"/>
+    </inkml:context>
+    <inkml:brush xml:id="br0">
+      <inkml:brushProperty name="width" value="0.025" units="cm"/>
+      <inkml:brushProperty name="height" value="0.025" units="cm"/>
+      <inkml:brushProperty name="color" value="#E71224"/>
+    </inkml:brush>
+  </inkml:definitions>
+  <inkml:trace contextRef="#ctx0" brushRef="#br0">0 1 24575,'0'0'-8191</inkml:trace>
+</inkml:ink>
+</file>
+
+<file path=word/ink/ink10.xml><?xml version="1.0" encoding="utf-8"?>
+<inkml:ink xmlns:inkml="http://www.w3.org/2003/InkML">
+  <inkml:definitions>
+    <inkml:context xml:id="ctx0">
+      <inkml:inkSource xml:id="inkSrc0">
+        <inkml:traceFormat>
+          <inkml:channel name="X" type="integer" min="-2.14748E9" max="2.14748E9" units="cm"/>
+          <inkml:channel name="Y" type="integer" min="-2.14748E9" max="2.14748E9" units="cm"/>
+          <inkml:channel name="F" type="integer" max="32767" units="dev"/>
+        </inkml:traceFormat>
+        <inkml:channelProperties>
+          <inkml:channelProperty channel="X" name="resolution" value="1000" units="1/cm"/>
+          <inkml:channelProperty channel="Y" name="resolution" value="1000" units="1/cm"/>
+          <inkml:channelProperty channel="F" name="resolution" value="0" units="1/dev"/>
+        </inkml:channelProperties>
+      </inkml:inkSource>
+      <inkml:timestamp xml:id="ts0" timeString="2022-10-20T01:58:03.597"/>
+    </inkml:context>
+    <inkml:brush xml:id="br0">
+      <inkml:brushProperty name="width" value="0.025" units="cm"/>
+      <inkml:brushProperty name="height" value="0.025" units="cm"/>
+      <inkml:brushProperty name="color" value="#E71224"/>
+    </inkml:brush>
+  </inkml:definitions>
+  <inkml:trace contextRef="#ctx0" brushRef="#br0">0 188 24575,'1'8'0,"0"0"0,1-1 0,-1 1 0,1-1 0,1 0 0,-1 0 0,1 0 0,1 0 0,-1 0 0,1 0 0,1-1 0,5 8 0,-9-13 0,0-1 0,-1 1 0,1 0 0,0 0 0,0-1 0,0 1 0,0-1 0,0 1 0,0-1 0,0 1 0,0-1 0,0 0 0,1 1 0,-1-1 0,0 0 0,0 0 0,0 0 0,0 0 0,0 0 0,0 0 0,1 0 0,-1 0 0,0 0 0,0-1 0,0 1 0,0 0 0,0-1 0,0 1 0,0-1 0,0 1 0,1-2 0,36-21 0,-30 17 0,10-7 0,-1-1 0,-1-1 0,27-30 0,-39 40 0,54-53 0,-24 30-60,-21 18-201,1-1 0,-2-1 0,1 0 0,16-21 0,-25 27-6565</inkml:trace>
+</inkml:ink>
+</file>
+
+<file path=word/ink/ink11.xml><?xml version="1.0" encoding="utf-8"?>
+<inkml:ink xmlns:inkml="http://www.w3.org/2003/InkML">
+  <inkml:definitions>
+    <inkml:context xml:id="ctx0">
+      <inkml:inkSource xml:id="inkSrc0">
+        <inkml:traceFormat>
+          <inkml:channel name="X" type="integer" min="-2.14748E9" max="2.14748E9" units="cm"/>
+          <inkml:channel name="Y" type="integer" min="-2.14748E9" max="2.14748E9" units="cm"/>
+          <inkml:channel name="F" type="integer" max="32767" units="dev"/>
+        </inkml:traceFormat>
+        <inkml:channelProperties>
+          <inkml:channelProperty channel="X" name="resolution" value="1000" units="1/cm"/>
+          <inkml:channelProperty channel="Y" name="resolution" value="1000" units="1/cm"/>
+          <inkml:channelProperty channel="F" name="resolution" value="0" units="1/dev"/>
+        </inkml:channelProperties>
+      </inkml:inkSource>
+      <inkml:timestamp xml:id="ts0" timeString="2022-10-20T01:57:55.580"/>
+    </inkml:context>
+    <inkml:brush xml:id="br0">
+      <inkml:brushProperty name="width" value="0.025" units="cm"/>
+      <inkml:brushProperty name="height" value="0.025" units="cm"/>
+      <inkml:brushProperty name="color" value="#E71224"/>
+    </inkml:brush>
+  </inkml:definitions>
+  <inkml:trace contextRef="#ctx0" brushRef="#br0">65 196 24575,'2'6'0,"0"1"0,0 0 0,0-1 0,1 1 0,0-1 0,0 0 0,1 0 0,-1 0 0,10 9 0,-6-4 0,-5-8 0,0-1 0,0 1 0,0-1 0,0 0 0,1 0 0,-1 0 0,1 0 0,-1 0 0,5 2 0,-6-3 0,0-1 0,0 1 0,0-1 0,0 0 0,0 1 0,0-1 0,0 0 0,0 0 0,0 0 0,0 0 0,0 0 0,0 0 0,0 0 0,0 0 0,0 0 0,0 0 0,0-1 0,0 1 0,0 0 0,0-1 0,0 1 0,0 0 0,0-1 0,-1 1 0,1-1 0,0 0 0,0 1 0,0-1 0,-1 0 0,1 1 0,0-1 0,-1 0 0,2-1 0,139-207 0,-136 202 0,0-1 0,-1 1 0,0-1 0,0 0 0,-1 0 0,0-1 0,0 1 0,2-12 0,-5 18-1365</inkml:trace>
+  <inkml:trace contextRef="#ctx0" brushRef="#br0" timeOffset="2478.68">0 502 24575,'1'3'0,"0"0"0,0 0 0,0-1 0,1 1 0,-1 0 0,1 0 0,0-1 0,0 1 0,0-1 0,2 3 0,6 8 0,0 6 0,19 26 0,-28-44 0,-1 0 0,1 0 0,-1 0 0,1 0 0,0 0 0,-1 0 0,1 0 0,0 0 0,0-1 0,0 1 0,0 0 0,0 0 0,0-1 0,0 1 0,0-1 0,0 1 0,0-1 0,0 0 0,0 1 0,0-1 0,0 0 0,0 0 0,1 1 0,-1-1 0,0 0 0,0 0 0,0 0 0,2-1 0,-1 0 0,1-1 0,-1 1 0,0-1 0,0 0 0,0 0 0,0 0 0,0 0 0,-1 0 0,1 0 0,2-4 0,13-17 0,26-26 0,-3 3 0,-9 15-1365</inkml:trace>
+</inkml:ink>
+</file>
+
+<file path=word/ink/ink12.xml><?xml version="1.0" encoding="utf-8"?>
+<inkml:ink xmlns:inkml="http://www.w3.org/2003/InkML">
+  <inkml:definitions>
+    <inkml:context xml:id="ctx0">
+      <inkml:inkSource xml:id="inkSrc0">
+        <inkml:traceFormat>
+          <inkml:channel name="X" type="integer" min="-2.14748E9" max="2.14748E9" units="cm"/>
+          <inkml:channel name="Y" type="integer" min="-2.14748E9" max="2.14748E9" units="cm"/>
+          <inkml:channel name="F" type="integer" max="32767" units="dev"/>
+        </inkml:traceFormat>
+        <inkml:channelProperties>
+          <inkml:channelProperty channel="X" name="resolution" value="1000" units="1/cm"/>
+          <inkml:channelProperty channel="Y" name="resolution" value="1000" units="1/cm"/>
+          <inkml:channelProperty channel="F" name="resolution" value="0" units="1/dev"/>
+        </inkml:channelProperties>
+      </inkml:inkSource>
+      <inkml:timestamp xml:id="ts0" timeString="2022-10-20T01:57:19.861"/>
+    </inkml:context>
+    <inkml:brush xml:id="br0">
+      <inkml:brushProperty name="width" value="0.025" units="cm"/>
+      <inkml:brushProperty name="height" value="0.025" units="cm"/>
+      <inkml:brushProperty name="color" value="#E71224"/>
+    </inkml:brush>
+  </inkml:definitions>
+  <inkml:trace contextRef="#ctx0" brushRef="#br0">0 0 24575,'3'47'38,"1"0"-1,17 72 1,-11-76-408,-3 1 1,-1 0-1,-1 50 1,-5-87-6457</inkml:trace>
+</inkml:ink>
+</file>
+
+<file path=word/ink/ink13.xml><?xml version="1.0" encoding="utf-8"?>
+<inkml:ink xmlns:inkml="http://www.w3.org/2003/InkML">
+  <inkml:definitions>
+    <inkml:context xml:id="ctx0">
+      <inkml:inkSource xml:id="inkSrc0">
+        <inkml:traceFormat>
+          <inkml:channel name="X" type="integer" min="-2.14748E9" max="2.14748E9" units="cm"/>
+          <inkml:channel name="Y" type="integer" min="-2.14748E9" max="2.14748E9" units="cm"/>
+          <inkml:channel name="F" type="integer" max="32767" units="dev"/>
+        </inkml:traceFormat>
+        <inkml:channelProperties>
+          <inkml:channelProperty channel="X" name="resolution" value="1000" units="1/cm"/>
+          <inkml:channelProperty channel="Y" name="resolution" value="1000" units="1/cm"/>
+          <inkml:channelProperty channel="F" name="resolution" value="0" units="1/dev"/>
+        </inkml:channelProperties>
+      </inkml:inkSource>
+      <inkml:timestamp xml:id="ts0" timeString="2022-10-20T01:57:18.414"/>
+    </inkml:context>
+    <inkml:brush xml:id="br0">
+      <inkml:brushProperty name="width" value="0.025" units="cm"/>
+      <inkml:brushProperty name="height" value="0.025" units="cm"/>
+      <inkml:brushProperty name="color" value="#E71224"/>
+    </inkml:brush>
+  </inkml:definitions>
+  <inkml:trace contextRef="#ctx0" brushRef="#br0">342 1 24575,'-1'76'0,"3"81"0,9-99 0,-11-57 0,0 0 0,0 0 0,0-1 0,-1 1 0,1 0 0,0 0 0,0-1 0,-1 1 0,1 0 0,-1-1 0,1 1 0,0 0 0,-1-1 0,1 1 0,-1-1 0,0 1 0,1 0 0,-1-1 0,1 0 0,-1 1 0,0-1 0,1 1 0,-1-1 0,-1 1 0,-19 7 0,16-6 0,-60 21 0,38-12 0,-1-1 0,0-1 0,0-1 0,-41 4 0,6-13-1365,55 1-5461</inkml:trace>
+</inkml:ink>
+</file>
+
+<file path=word/ink/ink14.xml><?xml version="1.0" encoding="utf-8"?>
+<inkml:ink xmlns:inkml="http://www.w3.org/2003/InkML">
+  <inkml:definitions>
+    <inkml:context xml:id="ctx0">
+      <inkml:inkSource xml:id="inkSrc0">
+        <inkml:traceFormat>
+          <inkml:channel name="X" type="integer" min="-2.14748E9" max="2.14748E9" units="cm"/>
+          <inkml:channel name="Y" type="integer" min="-2.14748E9" max="2.14748E9" units="cm"/>
+          <inkml:channel name="F" type="integer" max="32767" units="dev"/>
+        </inkml:traceFormat>
+        <inkml:channelProperties>
+          <inkml:channelProperty channel="X" name="resolution" value="1000" units="1/cm"/>
+          <inkml:channelProperty channel="Y" name="resolution" value="1000" units="1/cm"/>
+          <inkml:channelProperty channel="F" name="resolution" value="0" units="1/dev"/>
+        </inkml:channelProperties>
+      </inkml:inkSource>
+      <inkml:timestamp xml:id="ts0" timeString="2022-10-20T01:57:14.290"/>
+    </inkml:context>
+    <inkml:brush xml:id="br0">
+      <inkml:brushProperty name="width" value="0.025" units="cm"/>
+      <inkml:brushProperty name="height" value="0.025" units="cm"/>
+      <inkml:brushProperty name="color" value="#E71224"/>
+    </inkml:brush>
+  </inkml:definitions>
+  <inkml:trace contextRef="#ctx0" brushRef="#br0">1200 0 24575,'-22'1'0,"0"1"0,0 1 0,1 0 0,-26 9 0,-84 32 0,58-17 0,-128 47 0,151-52 0,-90 54 0,106-55 0,-118 80 0,121-78 0,1 2 0,-46 49 0,68-66 0,-17 21 0,-36 49 0,55-68 0,-1 1 0,1 0 0,1 0 0,0 1 0,1-1 0,0 1 0,1 0 0,-4 24 0,2 31 0,3 0 0,10 96 0,-3-118 0,2-1 0,3 0 0,1-1 0,2 0 0,21 46 0,-25-65 0,-3-8 0,1 1 0,1-1 0,0 0 0,1-1 0,1 0 0,12 15 0,177 167 0,-177-177 0,-16-15 0,9 10 0,1-1 0,0 0 0,1-2 0,32 19 0,-16-16 0,-23-11 0,-1 0 0,1 1 0,-1 0 0,0 1 0,10 7 0,-8-5 20,0 0 0,1-1 0,-1 0-1,25 9 1,11 7-1484,-42-20-5362</inkml:trace>
+</inkml:ink>
+</file>
+
+<file path=word/ink/ink15.xml><?xml version="1.0" encoding="utf-8"?>
+<inkml:ink xmlns:inkml="http://www.w3.org/2003/InkML">
+  <inkml:definitions>
+    <inkml:context xml:id="ctx0">
+      <inkml:inkSource xml:id="inkSrc0">
+        <inkml:traceFormat>
+          <inkml:channel name="X" type="integer" min="-2.14748E9" max="2.14748E9" units="cm"/>
+          <inkml:channel name="Y" type="integer" min="-2.14748E9" max="2.14748E9" units="cm"/>
+          <inkml:channel name="F" type="integer" max="32767" units="dev"/>
+        </inkml:traceFormat>
+        <inkml:channelProperties>
+          <inkml:channelProperty channel="X" name="resolution" value="1000" units="1/cm"/>
+          <inkml:channelProperty channel="Y" name="resolution" value="1000" units="1/cm"/>
+          <inkml:channelProperty channel="F" name="resolution" value="0" units="1/dev"/>
+        </inkml:channelProperties>
+      </inkml:inkSource>
+      <inkml:timestamp xml:id="ts0" timeString="2022-10-20T01:57:06.460"/>
+    </inkml:context>
+    <inkml:brush xml:id="br0">
+      <inkml:brushProperty name="width" value="0.025" units="cm"/>
+      <inkml:brushProperty name="height" value="0.025" units="cm"/>
+      <inkml:brushProperty name="color" value="#E71224"/>
+    </inkml:brush>
+  </inkml:definitions>
+  <inkml:trace contextRef="#ctx0" brushRef="#br0">0 0 24575,'0'0'-8191</inkml:trace>
+</inkml:ink>
+</file>
+
+<file path=word/ink/ink16.xml><?xml version="1.0" encoding="utf-8"?>
+<inkml:ink xmlns:inkml="http://www.w3.org/2003/InkML">
+  <inkml:definitions>
+    <inkml:context xml:id="ctx0">
+      <inkml:inkSource xml:id="inkSrc0">
+        <inkml:traceFormat>
+          <inkml:channel name="X" type="integer" min="-2.14748E9" max="2.14748E9" units="cm"/>
+          <inkml:channel name="Y" type="integer" min="-2.14748E9" max="2.14748E9" units="cm"/>
+          <inkml:channel name="F" type="integer" max="32767" units="dev"/>
+        </inkml:traceFormat>
+        <inkml:channelProperties>
+          <inkml:channelProperty channel="X" name="resolution" value="1000" units="1/cm"/>
+          <inkml:channelProperty channel="Y" name="resolution" value="1000" units="1/cm"/>
+          <inkml:channelProperty channel="F" name="resolution" value="0" units="1/dev"/>
+        </inkml:channelProperties>
+      </inkml:inkSource>
       <inkml:timestamp xml:id="ts0" timeString="2022-10-16T07:47:44.631"/>
     </inkml:context>
     <inkml:brush xml:id="br0">
@@ -10021,7 +10942,7 @@
 </inkml:ink>
 </file>
 
-<file path=word/ink/ink2.xml><?xml version="1.0" encoding="utf-8"?>
+<file path=word/ink/ink17.xml><?xml version="1.0" encoding="utf-8"?>
 <inkml:ink xmlns:inkml="http://www.w3.org/2003/InkML">
   <inkml:definitions>
     <inkml:context xml:id="ctx0">
@@ -10049,7 +10970,7 @@
 </inkml:ink>
 </file>
 
-<file path=word/ink/ink3.xml><?xml version="1.0" encoding="utf-8"?>
+<file path=word/ink/ink18.xml><?xml version="1.0" encoding="utf-8"?>
 <inkml:ink xmlns:inkml="http://www.w3.org/2003/InkML">
   <inkml:definitions>
     <inkml:context xml:id="ctx0">
@@ -10077,7 +10998,7 @@
 </inkml:ink>
 </file>
 
-<file path=word/ink/ink4.xml><?xml version="1.0" encoding="utf-8"?>
+<file path=word/ink/ink19.xml><?xml version="1.0" encoding="utf-8"?>
 <inkml:ink xmlns:inkml="http://www.w3.org/2003/InkML">
   <inkml:definitions>
     <inkml:context xml:id="ctx0">
@@ -10105,7 +11026,40 @@
 </inkml:ink>
 </file>
 
-<file path=word/ink/ink5.xml><?xml version="1.0" encoding="utf-8"?>
+<file path=word/ink/ink2.xml><?xml version="1.0" encoding="utf-8"?>
+<inkml:ink xmlns:inkml="http://www.w3.org/2003/InkML">
+  <inkml:definitions>
+    <inkml:context xml:id="ctx0">
+      <inkml:inkSource xml:id="inkSrc0">
+        <inkml:traceFormat>
+          <inkml:channel name="X" type="integer" min="-2.14748E9" max="2.14748E9" units="cm"/>
+          <inkml:channel name="Y" type="integer" min="-2.14748E9" max="2.14748E9" units="cm"/>
+          <inkml:channel name="F" type="integer" max="32767" units="dev"/>
+        </inkml:traceFormat>
+        <inkml:channelProperties>
+          <inkml:channelProperty channel="X" name="resolution" value="1000" units="1/cm"/>
+          <inkml:channelProperty channel="Y" name="resolution" value="1000" units="1/cm"/>
+          <inkml:channelProperty channel="F" name="resolution" value="0" units="1/dev"/>
+        </inkml:channelProperties>
+      </inkml:inkSource>
+      <inkml:timestamp xml:id="ts0" timeString="2022-10-20T01:57:37.288"/>
+    </inkml:context>
+    <inkml:brush xml:id="br0">
+      <inkml:brushProperty name="width" value="0.025" units="cm"/>
+      <inkml:brushProperty name="height" value="0.025" units="cm"/>
+      <inkml:brushProperty name="color" value="#E71224"/>
+    </inkml:brush>
+  </inkml:definitions>
+  <inkml:trace contextRef="#ctx0" brushRef="#br0">0 1479 24575,'20'-1'0,"-1"-1"0,0-1 0,0 0 0,31-11 0,70-32 0,397-189 0,-170 91 0,-15-3 0,-129 52 0,-25 6 0,-87 41 0,87-42 0,-36 20 0,-32 13 0,-81 41 0,-3 1-1365,-20 11-5461</inkml:trace>
+  <inkml:trace contextRef="#ctx0" brushRef="#br0" timeOffset="1786.81">2094 274 24575,'10'0'0,"-1"1"0,1 1 0,-1 0 0,0 0 0,10 5 0,-8-4 0,0 0 0,-1 0 0,16 1 0,13-1 0,68 3 0,-101-6 0,1 1 0,-1-1 0,1 1 0,-1 0 0,0 1 0,9 2 0,-13-4 0,-1 1 0,1 0 0,0-1 0,-1 1 0,1 0 0,0 0 0,-1 0 0,1 0 0,-1 0 0,0 1 0,1-1 0,-1 0 0,0 1 0,0-1 0,0 1 0,0-1 0,0 1 0,0-1 0,0 1 0,0 0 0,-1 0 0,1-1 0,-1 1 0,1 0 0,0 3 0,-6 190 0,-1-43 0,6-61 0,0-90-29,0-1 0,0 1 0,0 0 0,0 0 0,-1-1 0,1 1 0,0 0 0,0-1 0,-1 1 0,1 0 0,0-1 0,-1 1 0,1 0 0,-1-1 0,1 1-1,-1-1 1,1 1 0,-1-1 0,1 1 0,-1-1 0,0 1 0,1-1 0,-1 0 0,1 1 0,-1-1 0,0 0 0,1 0 0,-1 1 0,0-1 0,0 0 0,1 0 0,-1 0 0,0 0 0,0 0 0,1 0 0,-1 0-1,0 0 1,1 0 0,-1 0 0,0 0 0,0 0 0,1-1 0,-1 1 0,0 0 0,1-1 0,-2 0 0,-6-3-6797</inkml:trace>
+  <inkml:trace contextRef="#ctx0" brushRef="#br0" timeOffset="4324.45">1195 153 24575,'0'-4'0,"0"0"0,1 1 0,0-1 0,-1 1 0,1-1 0,1 1 0,-1 0 0,0-1 0,1 1 0,0 0 0,-1 0 0,1 0 0,0 0 0,1 0 0,-1 0 0,1 0 0,-1 1 0,1-1 0,4-2 0,5-3 0,1 0 0,0 0 0,19-7 0,-16 7 0,0 1 0,0 1 0,1 0 0,0 1 0,-1 1 0,1 0 0,21 0 0,-3 2 0,0 1 0,37 5 0,-69-4 0,-1 1 0,1-1 0,-1 1 0,0 0 0,1 0 0,-1 1 0,0-1 0,0 0 0,1 1 0,-1-1 0,0 1 0,-1 0 0,1-1 0,0 1 0,0 0 0,-1 0 0,1 0 0,-1 1 0,0-1 0,1 0 0,-1 0 0,1 4 0,3 8 0,0 0 0,5 24 0,-7-26 0,3 15 0,-1 1 0,-2-1 0,-1 1 0,-2 51 0,-1-58 0,-1 0 0,-1-1 0,-2 0 0,1 0 0,-2 0 0,-1 0 0,-10 21 0,15-38 0,-17 30 0,18-31 0,0-1 0,0 0 0,0 1 0,0-1 0,0 0 0,0 0 0,0 0 0,-1 0 0,1 0 0,0 0 0,0 0 0,-1 0 0,1 0 0,-1-1 0,1 1 0,-1-1 0,1 1 0,-1-1 0,-2 1 0,3-1 0,1 0 0,-1 0 0,1 0 0,-1 0 0,0-1 0,1 1 0,-1 0 0,1 0 0,-1-1 0,1 1 0,-1 0 0,1 0 0,-1-1 0,1 1 0,-1-1 0,1 1 0,0 0 0,-1-1 0,1 1 0,0-1 0,-1 1 0,1-1 0,0 1 0,-1-1 0,1 1 0,0-1 0,0 1 0,0-1 0,0 0 0,-1 1 0,1-1 0,0 1 0,0-1 0,0 1 0,0-1 0,0 0 0,0 1 0,0-1 0,1 1 0,-1-1 0,0 0 0,0 1 0,0-1 0,1 1 0,-1-1 0,0 1 0,0-1 0,1 0 0,0-2 0,1 0 0,-1 0 0,0 1 0,1-1 0,0 0 0,0 1 0,0-1 0,2-2 0,8-3 0,0 0 0,0 1 0,1 0 0,15-5 0,26-15 0,7-6 0,-40 23 0,-1 0 0,33-24 0,-26-5 0,2 13 0,-6 6 0,0-1 0,28-35 0,-48 50-1365,0 1-5461</inkml:trace>
+  <inkml:trace contextRef="#ctx0" brushRef="#br0" timeOffset="86578.38">2817 367 24575,'-1'4'0,"1"0"0,-1 0 0,-1 1 0,1-1 0,-1-1 0,1 1 0,-1 0 0,0 0 0,-4 4 0,-2 7 0,-80 152 0,-33 68 0,65-120 0,-5-3 0,-118 165 0,155-248 0,-1-1 0,-46 40 0,17-17 0,20-22 0,-1-1 0,-2-2 0,0-2 0,-42 20 0,70-39 0,-5 2 0,0 0 0,-1-1 0,1-1 0,-1 0 0,0-1 0,-28 3 0,-1-3 0,-48-2 0,91-2 0,-151 10 0,148-10 15,0 1-1,-1-1 1,1 1-1,0 1 1,0-1 0,0 0-1,0 1 1,-6 3-1,5-2-227,1-1-1,-1 0 0,0 0 0,1-1 0,-1 1 1,-5 0-1,2-1-6612</inkml:trace>
+  <inkml:trace contextRef="#ctx0" brushRef="#br0" timeOffset="88270.38">1538 1572 24575,'-4'5'0,"1"0"0,-1-1 0,-1 0 0,1 1 0,0-1 0,-1-1 0,-9 7 0,-3 2 0,-50 49 0,-21 16 0,26-26 0,61-50 0,0 0 0,0-1 0,0 1 0,0 0 0,0 0 0,0 0 0,0-1 0,0 1 0,0 0 0,1 0 0,-1 0 0,0 0 0,1 1 0,-1-1 0,0 0 0,1 0 0,0 0 0,-1 0 0,1 1 0,0-1 0,-1 0 0,1 0 0,0 1 0,0-1 0,0 0 0,0 0 0,0 1 0,0-1 0,1 0 0,-1 0 0,1 3 0,0-3 0,1 1 0,-1 0 0,1-1 0,-1 1 0,1-1 0,0 0 0,0 0 0,0 0 0,-1 0 0,1 0 0,0 0 0,0 0 0,0 0 0,1-1 0,-1 1 0,0-1 0,4 1 0,96 22 0,-70-14 0,53 7 0,-48-10-1365,-29-5-5461</inkml:trace>
+  <inkml:trace contextRef="#ctx0" brushRef="#br0" timeOffset="90779.31">2317 1767 24575,'-51'28'0,"-63"44"0,-2 3 0,110-72 0,-24 16 0,30-19 0,-1 0 0,1 0 0,0 1 0,-1-1 0,1 0 0,0 0 0,0 1 0,-1-1 0,1 0 0,0 1 0,0-1 0,-1 1 0,1-1 0,0 0 0,0 1 0,0-1 0,0 1 0,0-1 0,0 0 0,0 1 0,-1-1 0,1 1 0,0-1 0,1 1 0,-1-1 0,0 1 0,1 0 0,-1-1 0,1 1 0,0-1 0,-1 0 0,1 1 0,-1-1 0,1 1 0,0-1 0,-1 0 0,1 1 0,0-1 0,-1 0 0,1 0 0,0 0 0,0 0 0,-1 1 0,2-1 0,8 1 0,1 0 0,-1-1 0,0 0 0,0-1 0,1 0 0,-1 0 0,0-1 0,17-6 0,7-3 0,36-20 0,-39 17 0,94-46 0,-123 59 0,-1 1 0,1-1 0,-1 0 0,1 1 0,-1-1 0,1 1 0,-1 0 0,1-1 0,-1 1 0,1 0 0,0 0 0,-1 0 0,1 0 0,-1 0 0,1 0 0,-1 1 0,1-1 0,0 0 0,-1 1 0,1 0 0,-1-1 0,0 1 0,1 0 0,-1-1 0,1 1 0,-1 0 0,0 0 0,0 0 0,0 0 0,1 0 0,-1 1 0,0-1 0,0 0 0,0 0 0,0 3 0,0-2 0,0 0 0,0 0 0,-1 1 0,1-1 0,-1 0 0,1 1 0,-1-1 0,0 1 0,0-1 0,0 1 0,0-1 0,-1 0 0,1 1 0,-1-1 0,1 0 0,-1 1 0,0-1 0,0 0 0,0 0 0,0 1 0,0-1 0,-3 3 0,-12 13 0,-1 0 0,0-1 0,-37 26 0,4-2 0,27-20 0,7-6 0,-1 0 0,-1-1 0,0-1 0,-30 17 0,36-23-80,-11 6 272,22-12-259,0-1 0,0 0 0,0 1-1,0-1 1,0 0 0,1 0 0,-1 1 0,0-1 0,0 0 0,0 0-1,0 0 1,0 0 0,0 0 0,0-1 0,0 1 0,0 0 0,0 0 0,0-1-1,0 1 1,1 0 0,-2-1 0</inkml:trace>
+</inkml:ink>
+</file>
+
+<file path=word/ink/ink20.xml><?xml version="1.0" encoding="utf-8"?>
 <inkml:ink xmlns:inkml="http://www.w3.org/2003/InkML">
   <inkml:definitions>
     <inkml:context xml:id="ctx0">
@@ -10133,7 +11087,7 @@
 </inkml:ink>
 </file>
 
-<file path=word/ink/ink6.xml><?xml version="1.0" encoding="utf-8"?>
+<file path=word/ink/ink21.xml><?xml version="1.0" encoding="utf-8"?>
 <inkml:ink xmlns:inkml="http://www.w3.org/2003/InkML">
   <inkml:definitions>
     <inkml:context xml:id="ctx0">
@@ -10161,7 +11115,7 @@
 </inkml:ink>
 </file>
 
-<file path=word/ink/ink7.xml><?xml version="1.0" encoding="utf-8"?>
+<file path=word/ink/ink22.xml><?xml version="1.0" encoding="utf-8"?>
 <inkml:ink xmlns:inkml="http://www.w3.org/2003/InkML">
   <inkml:definitions>
     <inkml:context xml:id="ctx0">
@@ -10189,7 +11143,7 @@
 </inkml:ink>
 </file>
 
-<file path=word/ink/ink8.xml><?xml version="1.0" encoding="utf-8"?>
+<file path=word/ink/ink23.xml><?xml version="1.0" encoding="utf-8"?>
 <inkml:ink xmlns:inkml="http://www.w3.org/2003/InkML">
   <inkml:definitions>
     <inkml:context xml:id="ctx0">
@@ -10217,7 +11171,7 @@
 </inkml:ink>
 </file>
 
-<file path=word/ink/ink9.xml><?xml version="1.0" encoding="utf-8"?>
+<file path=word/ink/ink24.xml><?xml version="1.0" encoding="utf-8"?>
 <inkml:ink xmlns:inkml="http://www.w3.org/2003/InkML">
   <inkml:definitions>
     <inkml:context xml:id="ctx0">
@@ -10242,6 +11196,205 @@
     </inkml:brush>
   </inkml:definitions>
   <inkml:trace contextRef="#ctx0" brushRef="#br0">4 1 24575,'-2'56'0,"1"-31"0,0 0 0,2 0 0,0 0 0,2 0 0,10 44 0,-1-41-24,-9-24-98,-1 1 0,1 0 0,-1 0 0,-1 0 0,1 0 0,-1 0 1,1 0-1,-2 0 0,1 0 0,0 9 0,-3-8-6704</inkml:trace>
+</inkml:ink>
+</file>
+
+<file path=word/ink/ink3.xml><?xml version="1.0" encoding="utf-8"?>
+<inkml:ink xmlns:inkml="http://www.w3.org/2003/InkML">
+  <inkml:definitions>
+    <inkml:context xml:id="ctx0">
+      <inkml:inkSource xml:id="inkSrc0">
+        <inkml:traceFormat>
+          <inkml:channel name="X" type="integer" min="-2.14748E9" max="2.14748E9" units="cm"/>
+          <inkml:channel name="Y" type="integer" min="-2.14748E9" max="2.14748E9" units="cm"/>
+          <inkml:channel name="F" type="integer" max="32767" units="dev"/>
+        </inkml:traceFormat>
+        <inkml:channelProperties>
+          <inkml:channelProperty channel="X" name="resolution" value="1000" units="1/cm"/>
+          <inkml:channelProperty channel="Y" name="resolution" value="1000" units="1/cm"/>
+          <inkml:channelProperty channel="F" name="resolution" value="0" units="1/dev"/>
+        </inkml:channelProperties>
+      </inkml:inkSource>
+      <inkml:timestamp xml:id="ts0" timeString="2022-10-20T01:58:54.476"/>
+    </inkml:context>
+    <inkml:brush xml:id="br0">
+      <inkml:brushProperty name="width" value="0.025" units="cm"/>
+      <inkml:brushProperty name="height" value="0.025" units="cm"/>
+      <inkml:brushProperty name="color" value="#E71224"/>
+    </inkml:brush>
+  </inkml:definitions>
+  <inkml:trace contextRef="#ctx0" brushRef="#br0">932 0 24575,'0'4'0,"-1"0"0,-1-1 0,1 0 0,-1 1 0,1-1 0,-1 0 0,0 0 0,0 0 0,0 0 0,0 0 0,-1 0 0,-2 2 0,-3 4 0,-13 17 0,-2-1 0,0-1 0,-2-1 0,-32 23 0,-104 93 0,80-65 0,-15 23 0,81-83 0,0-1 0,-2-1 0,-22 14 0,19-14 0,2 1 0,-26 21 0,-89 74 0,80-68 0,45-33-116,4-4-23,0 0 0,0 1 0,0-1 1,0-1-1,-1 1 0,1-1 0,-1 0 1,-5 2-1,4-3-6687</inkml:trace>
+  <inkml:trace contextRef="#ctx0" brushRef="#br0" timeOffset="1599.03">145 511 24575,'-1'19'0,"-1"0"0,-1-1 0,-1 1 0,0-1 0,-1 1 0,-13 30 0,15-43 0,-6 22 0,5-15 0,-1 0 0,0 0 0,-1-1 0,-11 19 0,16-31 0,1 1 0,0-1 0,-1 1 0,1 0 0,-1-1 0,1 1 0,-1-1 0,1 1 0,0 0 0,0-1 0,-1 1 0,1 0 0,0 0 0,0-1 0,0 1 0,0 0 0,0-1 0,0 1 0,0 0 0,0 0 0,0-1 0,0 1 0,0 0 0,0-1 0,0 1 0,1 0 0,-1 0 0,0-1 0,0 1 0,2 1 0,-1-1 0,0 0 0,0 0 0,1-1 0,-1 1 0,1 0 0,-1-1 0,1 1 0,-1 0 0,1-1 0,0 0 0,-1 1 0,1-1 0,1 0 0,7 1 0,-1-1 0,0 0 0,18-4 0,3-2-75,-16 2-248,0 1 1,1 1-1,25-1 1,-32 3-6504</inkml:trace>
+  <inkml:trace contextRef="#ctx0" brushRef="#br0" timeOffset="3679.2">487 649 24575,'-2'47'0,"-10"57"0,6-57 0,-2 57 0,7-89 0,0 19 0,1-33 0,0 1 0,0 0 0,1-1 0,-1 1 0,0 0 0,0-1 0,1 1 0,-1-1 0,1 1 0,0-1 0,-1 1 0,1-1 0,0 1 0,1 1 0,-1-3 0,-1 0 0,1 1 0,0-1 0,-1 0 0,1 1 0,0-1 0,-1 0 0,1 0 0,0 0 0,0 0 0,-1 0 0,1 0 0,0 0 0,0 0 0,-1 0 0,1 0 0,0 0 0,-1 0 0,1-1 0,0 1 0,0 0 0,-1-1 0,1 1 0,0 0 0,-1-1 0,1 1 0,-1 0 0,1-1 0,-1 1 0,1-1 0,-1 0 0,1 1 0,-1-1 0,1 1 0,0-2 0,14-22 0,-9-16 0,-5 33 0,-1 0 0,1 0 0,1 0 0,-1 0 0,4-7 0,11-38 0,21 146 0,-32-72 0,0 0 0,2 27 0,-4-35-1365,-1-8-5461</inkml:trace>
+</inkml:ink>
+</file>
+
+<file path=word/ink/ink4.xml><?xml version="1.0" encoding="utf-8"?>
+<inkml:ink xmlns:inkml="http://www.w3.org/2003/InkML">
+  <inkml:definitions>
+    <inkml:context xml:id="ctx0">
+      <inkml:inkSource xml:id="inkSrc0">
+        <inkml:traceFormat>
+          <inkml:channel name="X" type="integer" min="-2.14748E9" max="2.14748E9" units="cm"/>
+          <inkml:channel name="Y" type="integer" min="-2.14748E9" max="2.14748E9" units="cm"/>
+          <inkml:channel name="F" type="integer" max="32767" units="dev"/>
+        </inkml:traceFormat>
+        <inkml:channelProperties>
+          <inkml:channelProperty channel="X" name="resolution" value="1000" units="1/cm"/>
+          <inkml:channelProperty channel="Y" name="resolution" value="1000" units="1/cm"/>
+          <inkml:channelProperty channel="F" name="resolution" value="0" units="1/dev"/>
+        </inkml:channelProperties>
+      </inkml:inkSource>
+      <inkml:timestamp xml:id="ts0" timeString="2022-10-20T01:58:39.395"/>
+    </inkml:context>
+    <inkml:brush xml:id="br0">
+      <inkml:brushProperty name="width" value="0.025" units="cm"/>
+      <inkml:brushProperty name="height" value="0.025" units="cm"/>
+      <inkml:brushProperty name="color" value="#E71224"/>
+    </inkml:brush>
+  </inkml:definitions>
+  <inkml:trace contextRef="#ctx0" brushRef="#br0">29 0 24575,'1'3'0,"-1"0"0,1 0 0,0 0 0,0 0 0,0 0 0,0 0 0,1 0 0,-1-1 0,1 1 0,-1 0 0,1-1 0,2 3 0,-1-2 0,-1 0 0,0 0 0,0 0 0,0 0 0,-1 0 0,1 0 0,-1 1 0,1-1 0,0 6 0,-2-6 0,1-1 0,-1 1 0,0 0 0,0 0 0,-1 0 0,1 0 0,0-1 0,-1 1 0,0 0 0,0 0 0,0-1 0,0 1 0,0 0 0,-3 3 0,0 0 0,0-1 0,-1 0 0,0 0 0,-8 7 0,-10 9 0,21-16 0,9-5 0,17-7 0,-17 4 0,1 2 0,-1-1 0,0 1 0,0 1 0,1-1 0,8 1 0,-15 0 0,0 0 0,1 0 0,-1 0 0,0 1 0,1-1 0,-1 0 0,0 0 0,1 1 0,-1-1 0,0 1 0,0-1 0,1 1 0,-1 0 0,0-1 0,0 1 0,0 0 0,0 0 0,0 0 0,0 0 0,0 0 0,0 0 0,0 0 0,-1 0 0,1 0 0,0 0 0,-1 1 0,1-1 0,-1 0 0,1 0 0,-1 1 0,1-1 0,-1 0 0,0 3 0,-1 125 0,0-125 0,0 0 0,0 0 0,0 0 0,-1 0 0,1 0 0,-1-1 0,0 1 0,0-1 0,0 1 0,0-1 0,-1 0 0,1 0 0,-1 0 0,0 0 0,-5 4 0,6-5 0,0 0 0,0-1 0,0 1 0,-1 0 0,1-1 0,-1 0 0,1 0 0,-1 1 0,1-1 0,-1-1 0,0 1 0,0 0 0,1-1 0,-1 1 0,0-1 0,0 0 0,0 0 0,1 0 0,-1 0 0,0-1 0,0 1 0,-4-2 0,5 1-68,1 0 0,-1-1-1,1 1 1,-1-1 0,1 1 0,0-1-1,-1 0 1,1 1 0,0-1 0,0 0-1,0 0 1,0 0 0,1 0 0,-1 0-1,0 1 1,1-2 0,0 1 0,-1 0-1,1-2 1,-1-3-6758</inkml:trace>
+</inkml:ink>
+</file>
+
+<file path=word/ink/ink5.xml><?xml version="1.0" encoding="utf-8"?>
+<inkml:ink xmlns:inkml="http://www.w3.org/2003/InkML">
+  <inkml:definitions>
+    <inkml:context xml:id="ctx0">
+      <inkml:inkSource xml:id="inkSrc0">
+        <inkml:traceFormat>
+          <inkml:channel name="X" type="integer" min="-2.14748E9" max="2.14748E9" units="cm"/>
+          <inkml:channel name="Y" type="integer" min="-2.14748E9" max="2.14748E9" units="cm"/>
+          <inkml:channel name="F" type="integer" max="32767" units="dev"/>
+        </inkml:traceFormat>
+        <inkml:channelProperties>
+          <inkml:channelProperty channel="X" name="resolution" value="1000" units="1/cm"/>
+          <inkml:channelProperty channel="Y" name="resolution" value="1000" units="1/cm"/>
+          <inkml:channelProperty channel="F" name="resolution" value="0" units="1/dev"/>
+        </inkml:channelProperties>
+      </inkml:inkSource>
+      <inkml:timestamp xml:id="ts0" timeString="2022-10-20T01:58:35.985"/>
+    </inkml:context>
+    <inkml:brush xml:id="br0">
+      <inkml:brushProperty name="width" value="0.025" units="cm"/>
+      <inkml:brushProperty name="height" value="0.025" units="cm"/>
+      <inkml:brushProperty name="color" value="#E71224"/>
+    </inkml:brush>
+  </inkml:definitions>
+  <inkml:trace contextRef="#ctx0" brushRef="#br0">0 1 24575,'25'0'0,"-1"2"0,0 1 0,24 7 0,8 1 0,64 15 0,-119-26 0,1 0 0,-1 1 0,0-1 0,1 1 0,-1-1 0,0 1 0,1-1 0,-1 1 0,0 0 0,1 0 0,-1-1 0,0 1 0,0 0 0,0 0 0,0 0 0,0 0 0,0 1 0,0-1 0,0 0 0,-1 0 0,1 1 0,0-1 0,-1 0 0,1 1 0,-1-1 0,1 0 0,-1 1 0,1-1 0,-1 1 0,0-1 0,0 1 0,0-1 0,0 0 0,0 1 0,0-1 0,0 1 0,-1-1 0,1 1 0,0-1 0,-1 0 0,1 1 0,-2 1 0,-3 8 0,0-1 0,-1 0 0,0 0 0,-11 14 0,5-8 0,0 4 0,2 0 0,0 1 0,-9 26 0,15-37 0,3-8-105,0 0 0,0-1 0,0 1 0,0-1 0,0 1 0,0-1 0,-1 0 0,1 0 0,0 1 0,-1-1 0,1 0 0,-2 1 0,-2 0-6721</inkml:trace>
+</inkml:ink>
+</file>
+
+<file path=word/ink/ink6.xml><?xml version="1.0" encoding="utf-8"?>
+<inkml:ink xmlns:inkml="http://www.w3.org/2003/InkML">
+  <inkml:definitions>
+    <inkml:context xml:id="ctx0">
+      <inkml:inkSource xml:id="inkSrc0">
+        <inkml:traceFormat>
+          <inkml:channel name="X" type="integer" min="-2.14748E9" max="2.14748E9" units="cm"/>
+          <inkml:channel name="Y" type="integer" min="-2.14748E9" max="2.14748E9" units="cm"/>
+          <inkml:channel name="F" type="integer" max="32767" units="dev"/>
+        </inkml:traceFormat>
+        <inkml:channelProperties>
+          <inkml:channelProperty channel="X" name="resolution" value="1000" units="1/cm"/>
+          <inkml:channelProperty channel="Y" name="resolution" value="1000" units="1/cm"/>
+          <inkml:channelProperty channel="F" name="resolution" value="0" units="1/dev"/>
+        </inkml:channelProperties>
+      </inkml:inkSource>
+      <inkml:timestamp xml:id="ts0" timeString="2022-10-20T01:58:32.768"/>
+    </inkml:context>
+    <inkml:brush xml:id="br0">
+      <inkml:brushProperty name="width" value="0.025" units="cm"/>
+      <inkml:brushProperty name="height" value="0.025" units="cm"/>
+      <inkml:brushProperty name="color" value="#E71224"/>
+    </inkml:brush>
+  </inkml:definitions>
+  <inkml:trace contextRef="#ctx0" brushRef="#br0">0 690 24575,'9'-2'0,"0"0"0,-1-1 0,0 1 0,1-2 0,-1 1 0,0-1 0,-1-1 0,10-5 0,68-44 0,-50 34 0,40-32 0,36-35 0,-92 69 0,0-1 0,-1 0 0,26-37 0,-18 11 0,-21 37 0,-1-1 0,1 0 0,1 1 0,-1 0 0,2 0 0,-1 1 0,11-10 0,55-42 0,87-78 0,-144 126-1365,-11 7-5461</inkml:trace>
+</inkml:ink>
+</file>
+
+<file path=word/ink/ink7.xml><?xml version="1.0" encoding="utf-8"?>
+<inkml:ink xmlns:inkml="http://www.w3.org/2003/InkML">
+  <inkml:definitions>
+    <inkml:context xml:id="ctx0">
+      <inkml:inkSource xml:id="inkSrc0">
+        <inkml:traceFormat>
+          <inkml:channel name="X" type="integer" min="-2.14748E9" max="2.14748E9" units="cm"/>
+          <inkml:channel name="Y" type="integer" min="-2.14748E9" max="2.14748E9" units="cm"/>
+          <inkml:channel name="F" type="integer" max="32767" units="dev"/>
+        </inkml:traceFormat>
+        <inkml:channelProperties>
+          <inkml:channelProperty channel="X" name="resolution" value="1000" units="1/cm"/>
+          <inkml:channelProperty channel="Y" name="resolution" value="1000" units="1/cm"/>
+          <inkml:channelProperty channel="F" name="resolution" value="0" units="1/dev"/>
+        </inkml:channelProperties>
+      </inkml:inkSource>
+      <inkml:timestamp xml:id="ts0" timeString="2022-10-20T01:58:18.992"/>
+    </inkml:context>
+    <inkml:brush xml:id="br0">
+      <inkml:brushProperty name="width" value="0.025" units="cm"/>
+      <inkml:brushProperty name="height" value="0.025" units="cm"/>
+      <inkml:brushProperty name="color" value="#E71224"/>
+    </inkml:brush>
+  </inkml:definitions>
+  <inkml:trace contextRef="#ctx0" brushRef="#br0">168 0 24575,'0'0'-8191</inkml:trace>
+  <inkml:trace contextRef="#ctx0" brushRef="#br0" timeOffset="2567.32">0 46 24575,'1'8'0,"0"-1"0,0 1 0,0-1 0,1 1 0,0-1 0,0 0 0,5 9 0,28 50 0,-18-36 0,-9-14 0,-6-11 0,1 1 0,0-1 0,0 0 0,0 0 0,1 0 0,7 8 0,-10-12 0,1 0 0,0 1 0,0-1 0,-1 0 0,1 0 0,0-1 0,0 1 0,0 0 0,0-1 0,0 1 0,0-1 0,0 0 0,0 1 0,1-1 0,-1 0 0,0 0 0,0 0 0,0-1 0,0 1 0,0 0 0,0-1 0,0 0 0,0 1 0,3-2 0,1-1 0,-1 0 0,0 0 0,1-1 0,-1 1 0,0-1 0,-1 0 0,1 0 0,7-10 0,-6 8 0,-1 0 0,1 1 0,0-1 0,11-7 0,-6 5 0,-1 0 0,0-1 0,0 0 0,13-17 0,-16 19 0,1 0 0,-1 0 0,1 1 0,1 0 0,-1 1 0,1 0 0,0 0 0,13-5 0,33-19 0,-21 1-1365,-28 22-5461</inkml:trace>
+</inkml:ink>
+</file>
+
+<file path=word/ink/ink8.xml><?xml version="1.0" encoding="utf-8"?>
+<inkml:ink xmlns:inkml="http://www.w3.org/2003/InkML">
+  <inkml:definitions>
+    <inkml:context xml:id="ctx0">
+      <inkml:inkSource xml:id="inkSrc0">
+        <inkml:traceFormat>
+          <inkml:channel name="X" type="integer" min="-2.14748E9" max="2.14748E9" units="cm"/>
+          <inkml:channel name="Y" type="integer" min="-2.14748E9" max="2.14748E9" units="cm"/>
+          <inkml:channel name="F" type="integer" max="32767" units="dev"/>
+        </inkml:traceFormat>
+        <inkml:channelProperties>
+          <inkml:channelProperty channel="X" name="resolution" value="1000" units="1/cm"/>
+          <inkml:channelProperty channel="Y" name="resolution" value="1000" units="1/cm"/>
+          <inkml:channelProperty channel="F" name="resolution" value="0" units="1/dev"/>
+        </inkml:channelProperties>
+      </inkml:inkSource>
+      <inkml:timestamp xml:id="ts0" timeString="2022-10-20T01:58:18.372"/>
+    </inkml:context>
+    <inkml:brush xml:id="br0">
+      <inkml:brushProperty name="width" value="0.025" units="cm"/>
+      <inkml:brushProperty name="height" value="0.025" units="cm"/>
+      <inkml:brushProperty name="color" value="#E71224"/>
+    </inkml:brush>
+  </inkml:definitions>
+  <inkml:trace contextRef="#ctx0" brushRef="#br0">0 34 24575,'1'7'0,"1"1"0,0-1 0,0 1 0,1-1 0,0 0 0,6 11 0,-6-12 0,6 13 0,-3-9 0,-1 0 0,0 1 0,-1 0 0,-1 0 0,1 0 0,1 14 0,-3-16 0,1 0 0,0 0 0,0-1 0,6 11 0,-9-18 0,0-1 0,1 1 0,-1 0 0,0-1 0,1 1 0,-1-1 0,1 1 0,-1-1 0,1 1 0,-1-1 0,1 1 0,-1-1 0,1 0 0,-1 1 0,1-1 0,-1 0 0,1 1 0,0-1 0,-1 0 0,1 0 0,0 0 0,-1 1 0,1-1 0,0 0 0,-1 0 0,1 0 0,0 0 0,-1 0 0,1 0 0,0-1 0,-1 1 0,1 0 0,0 0 0,-1 0 0,2-1 0,23-15 0,-20 12 0,135-93 0,40-32 0,-169 115 78,-6 7-1521,-2 3-5383</inkml:trace>
+</inkml:ink>
+</file>
+
+<file path=word/ink/ink9.xml><?xml version="1.0" encoding="utf-8"?>
+<inkml:ink xmlns:inkml="http://www.w3.org/2003/InkML">
+  <inkml:definitions>
+    <inkml:context xml:id="ctx0">
+      <inkml:inkSource xml:id="inkSrc0">
+        <inkml:traceFormat>
+          <inkml:channel name="X" type="integer" min="-2.14748E9" max="2.14748E9" units="cm"/>
+          <inkml:channel name="Y" type="integer" min="-2.14748E9" max="2.14748E9" units="cm"/>
+          <inkml:channel name="F" type="integer" max="32767" units="dev"/>
+        </inkml:traceFormat>
+        <inkml:channelProperties>
+          <inkml:channelProperty channel="X" name="resolution" value="1000" units="1/cm"/>
+          <inkml:channelProperty channel="Y" name="resolution" value="1000" units="1/cm"/>
+          <inkml:channelProperty channel="F" name="resolution" value="0" units="1/dev"/>
+        </inkml:channelProperties>
+      </inkml:inkSource>
+      <inkml:timestamp xml:id="ts0" timeString="2022-10-20T01:58:11.460"/>
+    </inkml:context>
+    <inkml:brush xml:id="br0">
+      <inkml:brushProperty name="width" value="0.025" units="cm"/>
+      <inkml:brushProperty name="height" value="0.025" units="cm"/>
+      <inkml:brushProperty name="color" value="#E71224"/>
+    </inkml:brush>
+  </inkml:definitions>
+  <inkml:trace contextRef="#ctx0" brushRef="#br0">0 201 24575,'1'6'0,"0"-1"0,0 1 0,1 0 0,0-1 0,0 1 0,0-1 0,0 0 0,1 0 0,0 1 0,5 6 0,-3-4 0,0 0 0,-1 0 0,4 10 0,-5-9 0,-1-3 0,0 0 0,0-1 0,0 1 0,1-1 0,5 9 0,-7-13 0,0 1 0,1-1 0,-1 1 0,1-1 0,-1 0 0,1 1 0,0-1 0,-1 0 0,1 0 0,0 0 0,0-1 0,0 1 0,0 0 0,0-1 0,-1 1 0,1-1 0,0 0 0,1 1 0,-1-1 0,3 0 0,2-1 0,-1 0 0,0 1 0,1-2 0,-1 1 0,0-1 0,0 0 0,0-1 0,0 1 0,0-1 0,0 0 0,-1-1 0,1 1 0,-1-1 0,0 0 0,0 0 0,0-1 0,-1 0 0,5-5 0,5-11 0,-11 16 0,0 1 0,1-1 0,-1 1 0,7-7 0,112-95 55,54-50-1475,-168 148-5406</inkml:trace>
 </inkml:ink>
 </file>
 

</xml_diff>